<commit_message>
Added classes tables, still need to add documentation to them. also fixes #7
</commit_message>
<xml_diff>
--- a/Documentation/Configuration Editor Framework.docx
+++ b/Documentation/Configuration Editor Framework.docx
@@ -888,57 +888,223 @@
         <w:rPr>
           <w:noProof/>
         </w:rPr>
-        <w:pict w14:anchorId="164919A6">
-          <v:roundrect id="_x0000_s1027" style="position:absolute;left:0;text-align:left;margin-left:216.75pt;margin-top:195.85pt;width:112.5pt;height:48.75pt;z-index:251659264" arcsize="10923f">
-            <v:textbox>
-              <w:txbxContent>
-                <w:p>
-                  <w:pPr>
-                    <w:rPr>
-                      <w:sz w:val="32"/>
-                      <w:szCs w:val="32"/>
-                    </w:rPr>
-                  </w:pPr>
-                  <w:r>
-                    <w:rPr>
-                      <w:sz w:val="32"/>
-                      <w:szCs w:val="32"/>
-                    </w:rPr>
-                    <w:t>Configuration</w:t>
-                  </w:r>
-                </w:p>
-              </w:txbxContent>
-            </v:textbox>
-          </v:roundrect>
-        </w:pict>
+        <mc:AlternateContent>
+          <mc:Choice Requires="wps">
+            <w:drawing>
+              <wp:anchor distT="0" distB="0" distL="114300" distR="114300" simplePos="0" relativeHeight="251659264" behindDoc="0" locked="0" layoutInCell="1" allowOverlap="1" wp14:anchorId="164919A6" wp14:editId="5D1A17CC">
+                <wp:simplePos x="0" y="0"/>
+                <wp:positionH relativeFrom="column">
+                  <wp:posOffset>2752725</wp:posOffset>
+                </wp:positionH>
+                <wp:positionV relativeFrom="paragraph">
+                  <wp:posOffset>2487295</wp:posOffset>
+                </wp:positionV>
+                <wp:extent cx="1428750" cy="619125"/>
+                <wp:effectExtent l="9525" t="12700" r="9525" b="6350"/>
+                <wp:wrapNone/>
+                <wp:docPr id="8" name="AutoShape 3"/>
+                <wp:cNvGraphicFramePr>
+                  <a:graphicFrameLocks xmlns:a="http://schemas.openxmlformats.org/drawingml/2006/main"/>
+                </wp:cNvGraphicFramePr>
+                <a:graphic xmlns:a="http://schemas.openxmlformats.org/drawingml/2006/main">
+                  <a:graphicData uri="http://schemas.microsoft.com/office/word/2010/wordprocessingShape">
+                    <wps:wsp>
+                      <wps:cNvSpPr>
+                        <a:spLocks noChangeArrowheads="1"/>
+                      </wps:cNvSpPr>
+                      <wps:spPr bwMode="auto">
+                        <a:xfrm>
+                          <a:off x="0" y="0"/>
+                          <a:ext cx="1428750" cy="619125"/>
+                        </a:xfrm>
+                        <a:prstGeom prst="roundRect">
+                          <a:avLst>
+                            <a:gd name="adj" fmla="val 16667"/>
+                          </a:avLst>
+                        </a:prstGeom>
+                        <a:solidFill>
+                          <a:srgbClr val="FFFFFF"/>
+                        </a:solidFill>
+                        <a:ln w="9525">
+                          <a:solidFill>
+                            <a:srgbClr val="000000"/>
+                          </a:solidFill>
+                          <a:round/>
+                          <a:headEnd/>
+                          <a:tailEnd/>
+                        </a:ln>
+                      </wps:spPr>
+                      <wps:txbx>
+                        <w:txbxContent>
+                          <w:p>
+                            <w:pPr>
+                              <w:rPr>
+                                <w:sz w:val="32"/>
+                                <w:szCs w:val="32"/>
+                              </w:rPr>
+                            </w:pPr>
+                            <w:r>
+                              <w:rPr>
+                                <w:sz w:val="32"/>
+                                <w:szCs w:val="32"/>
+                              </w:rPr>
+                              <w:t>Configuration</w:t>
+                            </w:r>
+                          </w:p>
+                        </w:txbxContent>
+                      </wps:txbx>
+                      <wps:bodyPr rot="0" vert="horz" wrap="square" lIns="91440" tIns="45720" rIns="91440" bIns="45720" anchor="t" anchorCtr="0" upright="1">
+                        <a:noAutofit/>
+                      </wps:bodyPr>
+                    </wps:wsp>
+                  </a:graphicData>
+                </a:graphic>
+                <wp14:sizeRelH relativeFrom="page">
+                  <wp14:pctWidth>0</wp14:pctWidth>
+                </wp14:sizeRelH>
+                <wp14:sizeRelV relativeFrom="page">
+                  <wp14:pctHeight>0</wp14:pctHeight>
+                </wp14:sizeRelV>
+              </wp:anchor>
+            </w:drawing>
+          </mc:Choice>
+          <mc:Fallback>
+            <w:pict>
+              <v:roundrect w14:anchorId="164919A6" id="AutoShape 3" o:spid="_x0000_s1026" style="position:absolute;left:0;text-align:left;margin-left:216.75pt;margin-top:195.85pt;width:112.5pt;height:48.75pt;z-index:251659264;visibility:visible;mso-wrap-style:square;mso-width-percent:0;mso-height-percent:0;mso-wrap-distance-left:9pt;mso-wrap-distance-top:0;mso-wrap-distance-right:9pt;mso-wrap-distance-bottom:0;mso-position-horizontal:absolute;mso-position-horizontal-relative:text;mso-position-vertical:absolute;mso-position-vertical-relative:text;mso-width-percent:0;mso-height-percent:0;mso-width-relative:page;mso-height-relative:page;v-text-anchor:top" arcsize="10923f" o:gfxdata="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">
+                <v:textbox>
+                  <w:txbxContent>
+                    <w:p>
+                      <w:pPr>
+                        <w:rPr>
+                          <w:sz w:val="32"/>
+                          <w:szCs w:val="32"/>
+                        </w:rPr>
+                      </w:pPr>
+                      <w:r>
+                        <w:rPr>
+                          <w:sz w:val="32"/>
+                          <w:szCs w:val="32"/>
+                        </w:rPr>
+                        <w:t>Configuration</w:t>
+                      </w:r>
+                    </w:p>
+                  </w:txbxContent>
+                </v:textbox>
+              </v:roundrect>
+            </w:pict>
+          </mc:Fallback>
+        </mc:AlternateContent>
       </w:r>
       <w:r>
         <w:rPr>
           <w:noProof/>
         </w:rPr>
-        <w:pict w14:anchorId="0D69BED0">
-          <v:roundrect id="_x0000_s1026" style="position:absolute;left:0;text-align:left;margin-left:23.25pt;margin-top:198.1pt;width:96pt;height:48.75pt;z-index:251658240" arcsize="10923f">
-            <v:textbox>
-              <w:txbxContent>
-                <w:p>
-                  <w:pPr>
-                    <w:rPr>
-                      <w:sz w:val="32"/>
-                      <w:szCs w:val="32"/>
-                    </w:rPr>
-                  </w:pPr>
-                  <w:r>
-                    <w:rPr>
-                      <w:sz w:val="32"/>
-                      <w:szCs w:val="32"/>
-                    </w:rPr>
-                    <w:t>Navigation</w:t>
-                  </w:r>
-                </w:p>
-              </w:txbxContent>
-            </v:textbox>
-          </v:roundrect>
-        </w:pict>
+        <mc:AlternateContent>
+          <mc:Choice Requires="wps">
+            <w:drawing>
+              <wp:anchor distT="0" distB="0" distL="114300" distR="114300" simplePos="0" relativeHeight="251658240" behindDoc="0" locked="0" layoutInCell="1" allowOverlap="1" wp14:anchorId="0D69BED0" wp14:editId="39B057F2">
+                <wp:simplePos x="0" y="0"/>
+                <wp:positionH relativeFrom="column">
+                  <wp:posOffset>295275</wp:posOffset>
+                </wp:positionH>
+                <wp:positionV relativeFrom="paragraph">
+                  <wp:posOffset>2515870</wp:posOffset>
+                </wp:positionV>
+                <wp:extent cx="1219200" cy="619125"/>
+                <wp:effectExtent l="9525" t="12700" r="9525" b="6350"/>
+                <wp:wrapNone/>
+                <wp:docPr id="6" name="AutoShape 2"/>
+                <wp:cNvGraphicFramePr>
+                  <a:graphicFrameLocks xmlns:a="http://schemas.openxmlformats.org/drawingml/2006/main"/>
+                </wp:cNvGraphicFramePr>
+                <a:graphic xmlns:a="http://schemas.openxmlformats.org/drawingml/2006/main">
+                  <a:graphicData uri="http://schemas.microsoft.com/office/word/2010/wordprocessingShape">
+                    <wps:wsp>
+                      <wps:cNvSpPr>
+                        <a:spLocks noChangeArrowheads="1"/>
+                      </wps:cNvSpPr>
+                      <wps:spPr bwMode="auto">
+                        <a:xfrm>
+                          <a:off x="0" y="0"/>
+                          <a:ext cx="1219200" cy="619125"/>
+                        </a:xfrm>
+                        <a:prstGeom prst="roundRect">
+                          <a:avLst>
+                            <a:gd name="adj" fmla="val 16667"/>
+                          </a:avLst>
+                        </a:prstGeom>
+                        <a:solidFill>
+                          <a:srgbClr val="FFFFFF"/>
+                        </a:solidFill>
+                        <a:ln w="9525">
+                          <a:solidFill>
+                            <a:srgbClr val="000000"/>
+                          </a:solidFill>
+                          <a:round/>
+                          <a:headEnd/>
+                          <a:tailEnd/>
+                        </a:ln>
+                      </wps:spPr>
+                      <wps:txbx>
+                        <w:txbxContent>
+                          <w:p>
+                            <w:pPr>
+                              <w:rPr>
+                                <w:sz w:val="32"/>
+                                <w:szCs w:val="32"/>
+                              </w:rPr>
+                            </w:pPr>
+                            <w:r>
+                              <w:rPr>
+                                <w:sz w:val="32"/>
+                                <w:szCs w:val="32"/>
+                              </w:rPr>
+                              <w:t>Navigation</w:t>
+                            </w:r>
+                          </w:p>
+                        </w:txbxContent>
+                      </wps:txbx>
+                      <wps:bodyPr rot="0" vert="horz" wrap="square" lIns="91440" tIns="45720" rIns="91440" bIns="45720" anchor="t" anchorCtr="0" upright="1">
+                        <a:noAutofit/>
+                      </wps:bodyPr>
+                    </wps:wsp>
+                  </a:graphicData>
+                </a:graphic>
+                <wp14:sizeRelH relativeFrom="page">
+                  <wp14:pctWidth>0</wp14:pctWidth>
+                </wp14:sizeRelH>
+                <wp14:sizeRelV relativeFrom="page">
+                  <wp14:pctHeight>0</wp14:pctHeight>
+                </wp14:sizeRelV>
+              </wp:anchor>
+            </w:drawing>
+          </mc:Choice>
+          <mc:Fallback>
+            <w:pict>
+              <v:roundrect w14:anchorId="0D69BED0" id="AutoShape 2" o:spid="_x0000_s1027" style="position:absolute;left:0;text-align:left;margin-left:23.25pt;margin-top:198.1pt;width:96pt;height:48.75pt;z-index:251658240;visibility:visible;mso-wrap-style:square;mso-width-percent:0;mso-height-percent:0;mso-wrap-distance-left:9pt;mso-wrap-distance-top:0;mso-wrap-distance-right:9pt;mso-wrap-distance-bottom:0;mso-position-horizontal:absolute;mso-position-horizontal-relative:text;mso-position-vertical:absolute;mso-position-vertical-relative:text;mso-width-percent:0;mso-height-percent:0;mso-width-relative:page;mso-height-relative:page;v-text-anchor:top" arcsize="10923f" o:gfxdata="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">
+                <v:textbox>
+                  <w:txbxContent>
+                    <w:p>
+                      <w:pPr>
+                        <w:rPr>
+                          <w:sz w:val="32"/>
+                          <w:szCs w:val="32"/>
+                        </w:rPr>
+                      </w:pPr>
+                      <w:r>
+                        <w:rPr>
+                          <w:sz w:val="32"/>
+                          <w:szCs w:val="32"/>
+                        </w:rPr>
+                        <w:t>Navigation</w:t>
+                      </w:r>
+                    </w:p>
+                  </w:txbxContent>
+                </v:textbox>
+              </v:roundrect>
+            </w:pict>
+          </mc:Fallback>
+        </mc:AlternateContent>
       </w:r>
       <w:r>
         <w:rPr>
@@ -1600,6 +1766,7 @@
       <w:tblPr>
         <w:tblStyle w:val="MediumGrid3-Accent1"/>
         <w:tblW w:w="0" w:type="auto"/>
+        <w:jc w:val="center"/>
         <w:tblLook w:val="04A0" w:firstRow="1" w:lastRow="0" w:firstColumn="1" w:lastColumn="0" w:noHBand="0" w:noVBand="1"/>
       </w:tblPr>
       <w:tblGrid>
@@ -1609,6 +1776,7 @@
       <w:tr>
         <w:trPr>
           <w:cnfStyle w:val="100000000000" w:firstRow="1" w:lastRow="0" w:firstColumn="0" w:lastColumn="0" w:oddVBand="0" w:evenVBand="0" w:oddHBand="0" w:evenHBand="0" w:firstRowFirstColumn="0" w:firstRowLastColumn="0" w:lastRowFirstColumn="0" w:lastRowLastColumn="0"/>
+          <w:jc w:val="center"/>
         </w:trPr>
         <w:tc>
           <w:tcPr>
@@ -1638,6 +1806,7 @@
       <w:tr>
         <w:trPr>
           <w:cnfStyle w:val="000000100000" w:firstRow="0" w:lastRow="0" w:firstColumn="0" w:lastColumn="0" w:oddVBand="0" w:evenVBand="0" w:oddHBand="1" w:evenHBand="0" w:firstRowFirstColumn="0" w:firstRowLastColumn="0" w:lastRowFirstColumn="0" w:lastRowLastColumn="0"/>
+          <w:jc w:val="center"/>
         </w:trPr>
         <w:tc>
           <w:tcPr>
@@ -1713,6 +1882,9 @@
         </w:tc>
       </w:tr>
       <w:tr>
+        <w:trPr>
+          <w:jc w:val="center"/>
+        </w:trPr>
         <w:tc>
           <w:tcPr>
             <w:cnfStyle w:val="001000000000" w:firstRow="0" w:lastRow="0" w:firstColumn="1" w:lastColumn="0" w:oddVBand="0" w:evenVBand="0" w:oddHBand="0" w:evenHBand="0" w:firstRowFirstColumn="0" w:firstRowLastColumn="0" w:lastRowFirstColumn="0" w:lastRowLastColumn="0"/>
@@ -1762,6 +1934,7 @@
       <w:tr>
         <w:trPr>
           <w:cnfStyle w:val="000000100000" w:firstRow="0" w:lastRow="0" w:firstColumn="0" w:lastColumn="0" w:oddVBand="0" w:evenVBand="0" w:oddHBand="1" w:evenHBand="0" w:firstRowFirstColumn="0" w:firstRowLastColumn="0" w:lastRowFirstColumn="0" w:lastRowLastColumn="0"/>
+          <w:jc w:val="center"/>
         </w:trPr>
         <w:tc>
           <w:tcPr>
@@ -1810,6 +1983,9 @@
         </w:tc>
       </w:tr>
       <w:tr>
+        <w:trPr>
+          <w:jc w:val="center"/>
+        </w:trPr>
         <w:tc>
           <w:tcPr>
             <w:cnfStyle w:val="001000000000" w:firstRow="0" w:lastRow="0" w:firstColumn="1" w:lastColumn="0" w:oddVBand="0" w:evenVBand="0" w:oddHBand="0" w:evenHBand="0" w:firstRowFirstColumn="0" w:firstRowLastColumn="0" w:lastRowFirstColumn="0" w:lastRowLastColumn="0"/>
@@ -1869,6 +2045,7 @@
       <w:tr>
         <w:trPr>
           <w:cnfStyle w:val="000000100000" w:firstRow="0" w:lastRow="0" w:firstColumn="0" w:lastColumn="0" w:oddVBand="0" w:evenVBand="0" w:oddHBand="1" w:evenHBand="0" w:firstRowFirstColumn="0" w:firstRowLastColumn="0" w:lastRowFirstColumn="0" w:lastRowLastColumn="0"/>
+          <w:jc w:val="center"/>
         </w:trPr>
         <w:tc>
           <w:tcPr>
@@ -1926,6 +2103,9 @@
         </w:tc>
       </w:tr>
       <w:tr>
+        <w:trPr>
+          <w:jc w:val="center"/>
+        </w:trPr>
         <w:tc>
           <w:tcPr>
             <w:cnfStyle w:val="001000000000" w:firstRow="0" w:lastRow="0" w:firstColumn="1" w:lastColumn="0" w:oddVBand="0" w:evenVBand="0" w:oddHBand="0" w:evenHBand="0" w:firstRowFirstColumn="0" w:firstRowLastColumn="0" w:lastRowFirstColumn="0" w:lastRowLastColumn="0"/>
@@ -1966,6 +2146,7 @@
       <w:tr>
         <w:trPr>
           <w:cnfStyle w:val="000000100000" w:firstRow="0" w:lastRow="0" w:firstColumn="0" w:lastColumn="0" w:oddVBand="0" w:evenVBand="0" w:oddHBand="1" w:evenHBand="0" w:firstRowFirstColumn="0" w:firstRowLastColumn="0" w:lastRowFirstColumn="0" w:lastRowLastColumn="0"/>
+          <w:jc w:val="center"/>
         </w:trPr>
         <w:tc>
           <w:tcPr>
@@ -2002,6 +2183,9 @@
         </w:tc>
       </w:tr>
       <w:tr>
+        <w:trPr>
+          <w:jc w:val="center"/>
+        </w:trPr>
         <w:tc>
           <w:tcPr>
             <w:cnfStyle w:val="001000000000" w:firstRow="0" w:lastRow="0" w:firstColumn="1" w:lastColumn="0" w:oddVBand="0" w:evenVBand="0" w:oddHBand="0" w:evenHBand="0" w:firstRowFirstColumn="0" w:firstRowLastColumn="0" w:lastRowFirstColumn="0" w:lastRowLastColumn="0"/>
@@ -2044,6 +2228,7 @@
       <w:tr>
         <w:trPr>
           <w:cnfStyle w:val="000000100000" w:firstRow="0" w:lastRow="0" w:firstColumn="0" w:lastColumn="0" w:oddVBand="0" w:evenVBand="0" w:oddHBand="1" w:evenHBand="0" w:firstRowFirstColumn="0" w:firstRowLastColumn="0" w:lastRowFirstColumn="0" w:lastRowLastColumn="0"/>
+          <w:jc w:val="center"/>
         </w:trPr>
         <w:tc>
           <w:tcPr>
@@ -2089,10 +2274,107 @@
               <w:t xml:space="preserve">behavior </w:t>
             </w:r>
             <w:r>
-              <w:t>is to store the path to the main folder containing the classes. If a more complex file structure is required this file needs to find all the classes and store the name and path pairs</w:t>
+              <w:t>is to store the path to the main folder containing the classes</w:t>
+            </w:r>
+            <w:r>
+              <w:t xml:space="preserve"> and expect all classes to be in folders with the same name as the class</w:t>
+            </w:r>
+            <w:r>
+              <w:t>. If a more complex file structure is required this file needs to find all the classes and store the name and path pairs</w:t>
             </w:r>
             <w:r>
               <w:t>.</w:t>
+            </w:r>
+            <w:r>
+              <w:t xml:space="preserve"> </w:t>
+            </w:r>
+          </w:p>
+        </w:tc>
+      </w:tr>
+      <w:tr>
+        <w:trPr>
+          <w:jc w:val="center"/>
+        </w:trPr>
+        <w:tc>
+          <w:tcPr>
+            <w:cnfStyle w:val="001000000000" w:firstRow="0" w:lastRow="0" w:firstColumn="1" w:lastColumn="0" w:oddVBand="0" w:evenVBand="0" w:oddHBand="0" w:evenHBand="0" w:firstRowFirstColumn="0" w:firstRowLastColumn="0" w:lastRowFirstColumn="0" w:lastRowLastColumn="0"/>
+            <w:tcW w:w="2533" w:type="dxa"/>
+          </w:tcPr>
+          <w:p>
+            <w:r>
+              <w:t>Validate</w:t>
+            </w:r>
+          </w:p>
+        </w:tc>
+        <w:tc>
+          <w:tcPr>
+            <w:tcW w:w="6395" w:type="dxa"/>
+          </w:tcPr>
+          <w:p>
+            <w:pPr>
+              <w:cnfStyle w:val="000000000000" w:firstRow="0" w:lastRow="0" w:firstColumn="0" w:lastColumn="0" w:oddVBand="0" w:evenVBand="0" w:oddHBand="0" w:evenHBand="0" w:firstRowFirstColumn="0" w:firstRowLastColumn="0" w:lastRowFirstColumn="0" w:lastRowLastColumn="0"/>
+            </w:pPr>
+            <w:r>
+              <w:t>Placeholder for creating system wide validations.</w:t>
+            </w:r>
+          </w:p>
+        </w:tc>
+      </w:tr>
+      <w:tr>
+        <w:trPr>
+          <w:cnfStyle w:val="000000100000" w:firstRow="0" w:lastRow="0" w:firstColumn="0" w:lastColumn="0" w:oddVBand="0" w:evenVBand="0" w:oddHBand="1" w:evenHBand="0" w:firstRowFirstColumn="0" w:firstRowLastColumn="0" w:lastRowFirstColumn="0" w:lastRowLastColumn="0"/>
+          <w:jc w:val="center"/>
+        </w:trPr>
+        <w:tc>
+          <w:tcPr>
+            <w:cnfStyle w:val="001000000000" w:firstRow="0" w:lastRow="0" w:firstColumn="1" w:lastColumn="0" w:oddVBand="0" w:evenVBand="0" w:oddHBand="0" w:evenHBand="0" w:firstRowFirstColumn="0" w:firstRowLastColumn="0" w:lastRowFirstColumn="0" w:lastRowLastColumn="0"/>
+            <w:tcW w:w="2533" w:type="dxa"/>
+          </w:tcPr>
+          <w:p>
+            <w:r>
+              <w:t>GenerateMenu</w:t>
+            </w:r>
+          </w:p>
+        </w:tc>
+        <w:tc>
+          <w:tcPr>
+            <w:tcW w:w="6395" w:type="dxa"/>
+          </w:tcPr>
+          <w:p>
+            <w:pPr>
+              <w:cnfStyle w:val="000000100000" w:firstRow="0" w:lastRow="0" w:firstColumn="0" w:lastColumn="0" w:oddVBand="0" w:evenVBand="0" w:oddHBand="1" w:evenHBand="0" w:firstRowFirstColumn="0" w:firstRowLastColumn="0" w:lastRowFirstColumn="0" w:lastRowLastColumn="0"/>
+            </w:pPr>
+            <w:r>
+              <w:t>This Vi is called when creating a new repo, and creates the file menu for the configuration editor</w:t>
+            </w:r>
+          </w:p>
+        </w:tc>
+      </w:tr>
+      <w:tr>
+        <w:trPr>
+          <w:jc w:val="center"/>
+        </w:trPr>
+        <w:tc>
+          <w:tcPr>
+            <w:cnfStyle w:val="001000000000" w:firstRow="0" w:lastRow="0" w:firstColumn="1" w:lastColumn="0" w:oddVBand="0" w:evenVBand="0" w:oddHBand="0" w:evenHBand="0" w:firstRowFirstColumn="0" w:firstRowLastColumn="0" w:lastRowFirstColumn="0" w:lastRowLastColumn="0"/>
+            <w:tcW w:w="2533" w:type="dxa"/>
+          </w:tcPr>
+          <w:p>
+            <w:r>
+              <w:t>HandleMenu</w:t>
+            </w:r>
+          </w:p>
+        </w:tc>
+        <w:tc>
+          <w:tcPr>
+            <w:tcW w:w="6395" w:type="dxa"/>
+          </w:tcPr>
+          <w:p>
+            <w:pPr>
+              <w:cnfStyle w:val="000000000000" w:firstRow="0" w:lastRow="0" w:firstColumn="0" w:lastColumn="0" w:oddVBand="0" w:evenVBand="0" w:oddHBand="0" w:evenHBand="0" w:firstRowFirstColumn="0" w:firstRowLastColumn="0" w:lastRowFirstColumn="0" w:lastRowLastColumn="0"/>
+            </w:pPr>
+            <w:r>
+              <w:t>This vi should be overridden if any additional menus were added in the GenerateMenu.vi</w:t>
             </w:r>
           </w:p>
         </w:tc>
@@ -2106,14 +2388,27 @@
       <w:r>
         <w:t xml:space="preserve">Table </w:t>
       </w:r>
-      <w:fldSimple w:instr=" SEQ Table \* ARABIC ">
-        <w:r>
-          <w:rPr>
-            <w:noProof/>
-          </w:rPr>
-          <w:t>1</w:t>
-        </w:r>
-      </w:fldSimple>
+      <w:r>
+        <w:fldChar w:fldCharType="begin"/>
+      </w:r>
+      <w:r>
+        <w:instrText xml:space="preserve"> SEQ Table \* ARABIC </w:instrText>
+      </w:r>
+      <w:r>
+        <w:fldChar w:fldCharType="separate"/>
+      </w:r>
+      <w:r>
+        <w:rPr>
+          <w:noProof/>
+        </w:rPr>
+        <w:t>1</w:t>
+      </w:r>
+      <w:r>
+        <w:rPr>
+          <w:noProof/>
+        </w:rPr>
+        <w:fldChar w:fldCharType="end"/>
+      </w:r>
       <w:r>
         <w:t xml:space="preserve"> Repository.lvclass Methods</w:t>
       </w:r>
@@ -2123,17 +2418,15 @@
         <w:pStyle w:val="Heading1"/>
       </w:pPr>
       <w:r>
-        <w:t>Serializable configuration class</w:t>
+        <w:t>Serializable C</w:t>
+      </w:r>
+      <w:r>
+        <w:t>onfiguration class</w:t>
       </w:r>
     </w:p>
     <w:p>
       <w:pPr>
         <w:pStyle w:val="Heading2"/>
-      </w:pPr>
-      <w:r>
-        <w:t xml:space="preserve"> </w:t>
-      </w:r>
-      <w:r>
         <w:rPr>
           <w:rFonts w:asciiTheme="minorHAnsi" w:eastAsiaTheme="minorHAnsi" w:hAnsiTheme="minorHAnsi" w:cstheme="minorBidi"/>
           <w:b w:val="0"/>
@@ -2142,7 +2435,9 @@
           <w:sz w:val="22"/>
           <w:szCs w:val="22"/>
         </w:rPr>
-        <w:t>This is a</w:t>
+      </w:pPr>
+      <w:r>
+        <w:t xml:space="preserve"> </w:t>
       </w:r>
       <w:r>
         <w:rPr>
@@ -2153,13 +2448,26 @@
           <w:sz w:val="22"/>
           <w:szCs w:val="22"/>
         </w:rPr>
+        <w:t>This is a</w:t>
+      </w:r>
+      <w:r>
+        <w:rPr>
+          <w:rFonts w:asciiTheme="minorHAnsi" w:eastAsiaTheme="minorHAnsi" w:hAnsiTheme="minorHAnsi" w:cstheme="minorBidi"/>
+          <w:b w:val="0"/>
+          <w:bCs w:val="0"/>
+          <w:color w:val="auto"/>
+          <w:sz w:val="22"/>
+          <w:szCs w:val="22"/>
+        </w:rPr>
         <w:t xml:space="preserve">n abstract class created to store information for specific nodes, and is used in the hierarchical template. </w:t>
       </w:r>
     </w:p>
+    <w:p/>
     <w:tbl>
       <w:tblPr>
         <w:tblStyle w:val="MediumGrid3-Accent1"/>
         <w:tblW w:w="0" w:type="auto"/>
+        <w:jc w:val="center"/>
         <w:tblLook w:val="04A0" w:firstRow="1" w:lastRow="0" w:firstColumn="1" w:lastColumn="0" w:noHBand="0" w:noVBand="1"/>
       </w:tblPr>
       <w:tblGrid>
@@ -2169,6 +2477,7 @@
       <w:tr>
         <w:trPr>
           <w:cnfStyle w:val="100000000000" w:firstRow="1" w:lastRow="0" w:firstColumn="0" w:lastColumn="0" w:oddVBand="0" w:evenVBand="0" w:oddHBand="0" w:evenHBand="0" w:firstRowFirstColumn="0" w:firstRowLastColumn="0" w:lastRowFirstColumn="0" w:lastRowLastColumn="0"/>
+          <w:jc w:val="center"/>
         </w:trPr>
         <w:tc>
           <w:tcPr>
@@ -2198,6 +2507,7 @@
       <w:tr>
         <w:trPr>
           <w:cnfStyle w:val="000000100000" w:firstRow="0" w:lastRow="0" w:firstColumn="0" w:lastColumn="0" w:oddVBand="0" w:evenVBand="0" w:oddHBand="1" w:evenHBand="0" w:firstRowFirstColumn="0" w:firstRowLastColumn="0" w:lastRowFirstColumn="0" w:lastRowLastColumn="0"/>
+          <w:jc w:val="center"/>
         </w:trPr>
         <w:tc>
           <w:tcPr>
@@ -2206,7 +2516,33 @@
           </w:tcPr>
           <w:p>
             <w:r>
-              <w:t>Callback on load</w:t>
+              <w:t>to string</w:t>
+            </w:r>
+          </w:p>
+        </w:tc>
+        <w:tc>
+          <w:tcPr>
+            <w:tcW w:w="6395" w:type="dxa"/>
+          </w:tcPr>
+          <w:p>
+            <w:pPr>
+              <w:cnfStyle w:val="000000100000" w:firstRow="0" w:lastRow="0" w:firstColumn="0" w:lastColumn="0" w:oddVBand="0" w:evenVBand="0" w:oddHBand="1" w:evenHBand="0" w:firstRowFirstColumn="0" w:firstRowLastColumn="0" w:lastRowFirstColumn="0" w:lastRowLastColumn="0"/>
+            </w:pPr>
+          </w:p>
+        </w:tc>
+      </w:tr>
+      <w:tr>
+        <w:trPr>
+          <w:jc w:val="center"/>
+        </w:trPr>
+        <w:tc>
+          <w:tcPr>
+            <w:cnfStyle w:val="001000000000" w:firstRow="0" w:lastRow="0" w:firstColumn="1" w:lastColumn="0" w:oddVBand="0" w:evenVBand="0" w:oddHBand="0" w:evenHBand="0" w:firstRowFirstColumn="0" w:firstRowLastColumn="0" w:lastRowFirstColumn="0" w:lastRowLastColumn="0"/>
+            <w:tcW w:w="2533" w:type="dxa"/>
+          </w:tcPr>
+          <w:p>
+            <w:r>
+              <w:t>from string</w:t>
             </w:r>
           </w:p>
         </w:tc>
@@ -2219,97 +2555,15 @@
               <w:tabs>
                 <w:tab w:val="left" w:pos="989"/>
               </w:tabs>
-              <w:cnfStyle w:val="000000100000" w:firstRow="0" w:lastRow="0" w:firstColumn="0" w:lastColumn="0" w:oddVBand="0" w:evenVBand="0" w:oddHBand="1" w:evenHBand="0" w:firstRowFirstColumn="0" w:firstRowLastColumn="0" w:lastRowFirstColumn="0" w:lastRowLastColumn="0"/>
-            </w:pPr>
-            <w:r>
-              <w:t>Loads</w:t>
-            </w:r>
-            <w:r>
-              <w:t xml:space="preserve"> the saved information of the repo. It </w:t>
-            </w:r>
-            <w:r>
-              <w:t>could</w:t>
-            </w:r>
-            <w:r>
-              <w:t xml:space="preserve"> load multiple files at the same time. </w:t>
-            </w:r>
-            <w:r>
-              <w:t>An option to add</w:t>
-            </w:r>
-            <w:r>
-              <w:t xml:space="preserve"> file </w:t>
-            </w:r>
-            <w:r>
-              <w:t>v</w:t>
-            </w:r>
-            <w:r>
-              <w:t xml:space="preserve">ersioning </w:t>
-            </w:r>
-            <w:r>
-              <w:t>could</w:t>
-            </w:r>
-            <w:r>
-              <w:t xml:space="preserve"> be included in the files, and the code to manage changes </w:t>
-            </w:r>
-            <w:r>
-              <w:t xml:space="preserve">would be </w:t>
-            </w:r>
-            <w:r>
-              <w:t>in this VI.</w:t>
-            </w:r>
-          </w:p>
-        </w:tc>
-      </w:tr>
-      <w:tr>
-        <w:tc>
-          <w:tcPr>
-            <w:cnfStyle w:val="001000000000" w:firstRow="0" w:lastRow="0" w:firstColumn="1" w:lastColumn="0" w:oddVBand="0" w:evenVBand="0" w:oddHBand="0" w:evenHBand="0" w:firstRowFirstColumn="0" w:firstRowLastColumn="0" w:lastRowFirstColumn="0" w:lastRowLastColumn="0"/>
-            <w:tcW w:w="2533" w:type="dxa"/>
-          </w:tcPr>
-          <w:p>
-            <w:r>
-              <w:t>Create default alias</w:t>
-            </w:r>
-          </w:p>
-        </w:tc>
-        <w:tc>
-          <w:tcPr>
-            <w:tcW w:w="6395" w:type="dxa"/>
-          </w:tcPr>
-          <w:p>
-            <w:pPr>
               <w:cnfStyle w:val="000000000000" w:firstRow="0" w:lastRow="0" w:firstColumn="0" w:lastColumn="0" w:oddVBand="0" w:evenVBand="0" w:oddHBand="0" w:evenHBand="0" w:firstRowFirstColumn="0" w:firstRowLastColumn="0" w:lastRowFirstColumn="0" w:lastRowLastColumn="0"/>
             </w:pPr>
-            <w:r>
-              <w:t xml:space="preserve">Transfers </w:t>
-            </w:r>
-            <w:r>
-              <w:t xml:space="preserve">information between the </w:t>
-            </w:r>
-            <w:r>
-              <w:t>r</w:t>
-            </w:r>
-            <w:r>
-              <w:t>epo and the tree control nodes. This should be call</w:t>
-            </w:r>
-            <w:r>
-              <w:t>ed</w:t>
-            </w:r>
-            <w:r>
-              <w:t xml:space="preserve"> before </w:t>
-            </w:r>
-            <w:r>
-              <w:t>custom views are launched</w:t>
-            </w:r>
-            <w:r>
-              <w:t xml:space="preserve"> or saving to disk.</w:t>
-            </w:r>
           </w:p>
         </w:tc>
       </w:tr>
       <w:tr>
         <w:trPr>
           <w:cnfStyle w:val="000000100000" w:firstRow="0" w:lastRow="0" w:firstColumn="0" w:lastColumn="0" w:oddVBand="0" w:evenVBand="0" w:oddHBand="1" w:evenHBand="0" w:firstRowFirstColumn="0" w:firstRowLastColumn="0" w:lastRowFirstColumn="0" w:lastRowLastColumn="0"/>
+          <w:jc w:val="center"/>
         </w:trPr>
         <w:tc>
           <w:tcPr>
@@ -2318,7 +2572,10 @@
           </w:tcPr>
           <w:p>
             <w:r>
-              <w:t>Create new identifier</w:t>
+              <w:t>c</w:t>
+            </w:r>
+            <w:r>
+              <w:t>reate default alias</w:t>
             </w:r>
           </w:p>
         </w:tc>
@@ -2330,31 +2587,13 @@
             <w:pPr>
               <w:cnfStyle w:val="000000100000" w:firstRow="0" w:lastRow="0" w:firstColumn="0" w:lastColumn="0" w:oddVBand="0" w:evenVBand="0" w:oddHBand="1" w:evenHBand="0" w:firstRowFirstColumn="0" w:firstRowLastColumn="0" w:lastRowFirstColumn="0" w:lastRowLastColumn="0"/>
             </w:pPr>
-            <w:r>
-              <w:t>Stores</w:t>
-            </w:r>
-            <w:r>
-              <w:t xml:space="preserve"> repo</w:t>
-            </w:r>
-            <w:r>
-              <w:t xml:space="preserve"> information to file</w:t>
-            </w:r>
-            <w:r>
-              <w:t xml:space="preserve">. It </w:t>
-            </w:r>
-            <w:r>
-              <w:t>could</w:t>
-            </w:r>
-            <w:r>
-              <w:t xml:space="preserve"> save in multiple files or formats at the same time. </w:t>
-            </w:r>
-            <w:r>
-              <w:t>File versioning is suggested.</w:t>
-            </w:r>
           </w:p>
         </w:tc>
       </w:tr>
       <w:tr>
+        <w:trPr>
+          <w:jc w:val="center"/>
+        </w:trPr>
         <w:tc>
           <w:tcPr>
             <w:cnfStyle w:val="001000000000" w:firstRow="0" w:lastRow="0" w:firstColumn="1" w:lastColumn="0" w:oddVBand="0" w:evenVBand="0" w:oddHBand="0" w:evenHBand="0" w:firstRowFirstColumn="0" w:firstRowLastColumn="0" w:lastRowFirstColumn="0" w:lastRowLastColumn="0"/>
@@ -2362,7 +2601,10 @@
           </w:tcPr>
           <w:p>
             <w:r>
-              <w:t>destroy</w:t>
+              <w:t>c</w:t>
+            </w:r>
+            <w:r>
+              <w:t>reate new identifier</w:t>
             </w:r>
           </w:p>
         </w:tc>
@@ -2374,45 +2616,13 @@
             <w:pPr>
               <w:cnfStyle w:val="000000000000" w:firstRow="0" w:lastRow="0" w:firstColumn="0" w:lastColumn="0" w:oddVBand="0" w:evenVBand="0" w:oddHBand="0" w:evenHBand="0" w:firstRowFirstColumn="0" w:firstRowLastColumn="0" w:lastRowFirstColumn="0" w:lastRowLastColumn="0"/>
             </w:pPr>
-            <w:r>
-              <w:t>An abstract method</w:t>
-            </w:r>
-            <w:r>
-              <w:t xml:space="preserve"> for validating the information inside of a </w:t>
-            </w:r>
-            <w:r>
-              <w:t>r</w:t>
-            </w:r>
-            <w:r>
-              <w:t>epo</w:t>
-            </w:r>
-            <w:r>
-              <w:t xml:space="preserve"> is accurate.  T</w:t>
-            </w:r>
-            <w:r>
-              <w:t>his</w:t>
-            </w:r>
-            <w:r>
-              <w:t xml:space="preserve"> method</w:t>
-            </w:r>
-            <w:r>
-              <w:t xml:space="preserve"> should be call</w:t>
-            </w:r>
-            <w:r>
-              <w:t>ed</w:t>
-            </w:r>
-            <w:r>
-              <w:t xml:space="preserve"> before saving the information to file.</w:t>
-            </w:r>
-            <w:r>
-              <w:t xml:space="preserve"> </w:t>
-            </w:r>
           </w:p>
         </w:tc>
       </w:tr>
       <w:tr>
         <w:trPr>
           <w:cnfStyle w:val="000000100000" w:firstRow="0" w:lastRow="0" w:firstColumn="0" w:lastColumn="0" w:oddVBand="0" w:evenVBand="0" w:oddHBand="1" w:evenHBand="0" w:firstRowFirstColumn="0" w:firstRowLastColumn="0" w:lastRowFirstColumn="0" w:lastRowLastColumn="0"/>
+          <w:jc w:val="center"/>
         </w:trPr>
         <w:tc>
           <w:tcPr>
@@ -2421,7 +2631,7 @@
           </w:tcPr>
           <w:p>
             <w:r>
-              <w:t>duplicate</w:t>
+              <w:t>destroy</w:t>
             </w:r>
           </w:p>
         </w:tc>
@@ -2433,40 +2643,13 @@
             <w:pPr>
               <w:cnfStyle w:val="000000100000" w:firstRow="0" w:lastRow="0" w:firstColumn="0" w:lastColumn="0" w:oddVBand="0" w:evenVBand="0" w:oddHBand="1" w:evenHBand="0" w:firstRowFirstColumn="0" w:firstRowLastColumn="0" w:lastRowFirstColumn="0" w:lastRowLastColumn="0"/>
             </w:pPr>
-            <w:r>
-              <w:t>Transfers</w:t>
-            </w:r>
-            <w:r>
-              <w:t xml:space="preserve"> information between the </w:t>
-            </w:r>
-            <w:r>
-              <w:t>r</w:t>
-            </w:r>
-            <w:r>
-              <w:t xml:space="preserve">epo and the tree control. This </w:t>
-            </w:r>
-            <w:r>
-              <w:t xml:space="preserve">method </w:t>
-            </w:r>
-            <w:r>
-              <w:t>should be call</w:t>
-            </w:r>
-            <w:r>
-              <w:t>ed</w:t>
-            </w:r>
-            <w:r>
-              <w:t xml:space="preserve"> after the </w:t>
-            </w:r>
-            <w:r>
-              <w:t>custom views are called</w:t>
-            </w:r>
-            <w:r>
-              <w:t xml:space="preserve"> or saving to disk.</w:t>
-            </w:r>
           </w:p>
         </w:tc>
       </w:tr>
       <w:tr>
+        <w:trPr>
+          <w:jc w:val="center"/>
+        </w:trPr>
         <w:tc>
           <w:tcPr>
             <w:cnfStyle w:val="001000000000" w:firstRow="0" w:lastRow="0" w:firstColumn="1" w:lastColumn="0" w:oddVBand="0" w:evenVBand="0" w:oddHBand="0" w:evenHBand="0" w:firstRowFirstColumn="0" w:firstRowLastColumn="0" w:lastRowFirstColumn="0" w:lastRowLastColumn="0"/>
@@ -2474,7 +2657,7 @@
           </w:tcPr>
           <w:p>
             <w:r>
-              <w:t>dynamic initialize</w:t>
+              <w:t>duplicate</w:t>
             </w:r>
           </w:p>
         </w:tc>
@@ -2486,27 +2669,13 @@
             <w:pPr>
               <w:cnfStyle w:val="000000000000" w:firstRow="0" w:lastRow="0" w:firstColumn="0" w:lastColumn="0" w:oddVBand="0" w:evenVBand="0" w:oddHBand="0" w:evenHBand="0" w:firstRowFirstColumn="0" w:firstRowLastColumn="0" w:lastRowFirstColumn="0" w:lastRowLastColumn="0"/>
             </w:pPr>
-            <w:r>
-              <w:t>Initializes</w:t>
-            </w:r>
-            <w:r>
-              <w:t xml:space="preserve"> the </w:t>
-            </w:r>
-            <w:r>
-              <w:t>repo</w:t>
-            </w:r>
-            <w:r>
-              <w:t xml:space="preserve">. </w:t>
-            </w:r>
-            <w:r>
-              <w:t xml:space="preserve">StoreClassPath method should be called in this VI </w:t>
-            </w:r>
           </w:p>
         </w:tc>
       </w:tr>
       <w:tr>
         <w:trPr>
           <w:cnfStyle w:val="000000100000" w:firstRow="0" w:lastRow="0" w:firstColumn="0" w:lastColumn="0" w:oddVBand="0" w:evenVBand="0" w:oddHBand="1" w:evenHBand="0" w:firstRowFirstColumn="0" w:firstRowLastColumn="0" w:lastRowFirstColumn="0" w:lastRowLastColumn="0"/>
+          <w:jc w:val="center"/>
         </w:trPr>
         <w:tc>
           <w:tcPr>
@@ -2515,10 +2684,8 @@
           </w:tcPr>
           <w:p>
             <w:r>
-              <w:t>CustomView</w:t>
-            </w:r>
-            <w:bookmarkStart w:id="5" w:name="_GoBack"/>
-            <w:bookmarkEnd w:id="5"/>
+              <w:t>validate</w:t>
+            </w:r>
           </w:p>
         </w:tc>
         <w:tc>
@@ -2529,13 +2696,13 @@
             <w:pPr>
               <w:cnfStyle w:val="000000100000" w:firstRow="0" w:lastRow="0" w:firstColumn="0" w:lastColumn="0" w:oddVBand="0" w:evenVBand="0" w:oddHBand="1" w:evenHBand="0" w:firstRowFirstColumn="0" w:firstRowLastColumn="0" w:lastRowFirstColumn="0" w:lastRowLastColumn="0"/>
             </w:pPr>
-            <w:r>
-              <w:t>Calls the custom view specified in the view name string. The purpose of this method is to allow adding a Configurator editor without modifying the main VI.</w:t>
-            </w:r>
           </w:p>
         </w:tc>
       </w:tr>
       <w:tr>
+        <w:trPr>
+          <w:jc w:val="center"/>
+        </w:trPr>
         <w:tc>
           <w:tcPr>
             <w:cnfStyle w:val="001000000000" w:firstRow="0" w:lastRow="0" w:firstColumn="1" w:lastColumn="0" w:oddVBand="0" w:evenVBand="0" w:oddHBand="0" w:evenHBand="0" w:firstRowFirstColumn="0" w:firstRowLastColumn="0" w:lastRowFirstColumn="0" w:lastRowLastColumn="0"/>
@@ -2543,8 +2710,7 @@
           </w:tcPr>
           <w:p>
             <w:r>
-              <w:lastRenderedPageBreak/>
-              <w:t>GetClassPath</w:t>
+              <w:t>execution class name</w:t>
             </w:r>
           </w:p>
         </w:tc>
@@ -2556,26 +2722,13 @@
             <w:pPr>
               <w:cnfStyle w:val="000000000000" w:firstRow="0" w:lastRow="0" w:firstColumn="0" w:lastColumn="0" w:oddVBand="0" w:evenVBand="0" w:oddHBand="0" w:evenHBand="0" w:firstRowFirstColumn="0" w:firstRowLastColumn="0" w:lastRowFirstColumn="0" w:lastRowLastColumn="0"/>
             </w:pPr>
-            <w:r>
-              <w:t>Gets the path to the Class based on the Class Name</w:t>
-            </w:r>
-            <w:r>
-              <w:t xml:space="preserve">. </w:t>
-            </w:r>
-          </w:p>
-          <w:p>
-            <w:pPr>
-              <w:cnfStyle w:val="000000000000" w:firstRow="0" w:lastRow="0" w:firstColumn="0" w:lastColumn="0" w:oddVBand="0" w:evenVBand="0" w:oddHBand="0" w:evenHBand="0" w:firstRowFirstColumn="0" w:firstRowLastColumn="0" w:lastRowFirstColumn="0" w:lastRowLastColumn="0"/>
-            </w:pPr>
-            <w:r>
-              <w:t>The default behavior is build the path of the class on top of the class folder path. The name of the class and the folder it contains needs to be the same.  A simple lookup from index and name would be the other option.</w:t>
-            </w:r>
           </w:p>
         </w:tc>
       </w:tr>
       <w:tr>
         <w:trPr>
           <w:cnfStyle w:val="000000100000" w:firstRow="0" w:lastRow="0" w:firstColumn="0" w:lastColumn="0" w:oddVBand="0" w:evenVBand="0" w:oddHBand="1" w:evenHBand="0" w:firstRowFirstColumn="0" w:firstRowLastColumn="0" w:lastRowFirstColumn="0" w:lastRowLastColumn="0"/>
+          <w:jc w:val="center"/>
         </w:trPr>
         <w:tc>
           <w:tcPr>
@@ -2584,7 +2737,7 @@
           </w:tcPr>
           <w:p>
             <w:r>
-              <w:t>StoreClassPath</w:t>
+              <w:t>dynamic initialize</w:t>
             </w:r>
           </w:p>
         </w:tc>
@@ -2596,26 +2749,125 @@
             <w:pPr>
               <w:cnfStyle w:val="000000100000" w:firstRow="0" w:lastRow="0" w:firstColumn="0" w:lastColumn="0" w:oddVBand="0" w:evenVBand="0" w:oddHBand="1" w:evenHBand="0" w:firstRowFirstColumn="0" w:firstRowLastColumn="0" w:lastRowFirstColumn="0" w:lastRowLastColumn="0"/>
             </w:pPr>
-            <w:r>
-              <w:t>Stores the paths and classes name that the repo use.</w:t>
-            </w:r>
-          </w:p>
+          </w:p>
+        </w:tc>
+      </w:tr>
+      <w:tr>
+        <w:trPr>
+          <w:jc w:val="center"/>
+        </w:trPr>
+        <w:tc>
+          <w:tcPr>
+            <w:cnfStyle w:val="001000000000" w:firstRow="0" w:lastRow="0" w:firstColumn="1" w:lastColumn="0" w:oddVBand="0" w:evenVBand="0" w:oddHBand="0" w:evenHBand="0" w:firstRowFirstColumn="0" w:firstRowLastColumn="0" w:lastRowFirstColumn="0" w:lastRowLastColumn="0"/>
+            <w:tcW w:w="2533" w:type="dxa"/>
+          </w:tcPr>
+          <w:p>
+            <w:r>
+              <w:t>instance count allowed</w:t>
+            </w:r>
+          </w:p>
+        </w:tc>
+        <w:tc>
+          <w:tcPr>
+            <w:tcW w:w="6395" w:type="dxa"/>
+          </w:tcPr>
+          <w:p>
+            <w:pPr>
+              <w:keepNext/>
+              <w:cnfStyle w:val="000000000000" w:firstRow="0" w:lastRow="0" w:firstColumn="0" w:lastColumn="0" w:oddVBand="0" w:evenVBand="0" w:oddHBand="0" w:evenHBand="0" w:firstRowFirstColumn="0" w:firstRowLastColumn="0" w:lastRowFirstColumn="0" w:lastRowLastColumn="0"/>
+            </w:pPr>
+          </w:p>
+        </w:tc>
+      </w:tr>
+      <w:tr>
+        <w:trPr>
+          <w:cnfStyle w:val="000000100000" w:firstRow="0" w:lastRow="0" w:firstColumn="0" w:lastColumn="0" w:oddVBand="0" w:evenVBand="0" w:oddHBand="1" w:evenHBand="0" w:firstRowFirstColumn="0" w:firstRowLastColumn="0" w:lastRowFirstColumn="0" w:lastRowLastColumn="0"/>
+          <w:jc w:val="center"/>
+        </w:trPr>
+        <w:tc>
+          <w:tcPr>
+            <w:cnfStyle w:val="001000000000" w:firstRow="0" w:lastRow="0" w:firstColumn="1" w:lastColumn="0" w:oddVBand="0" w:evenVBand="0" w:oddHBand="0" w:evenHBand="0" w:firstRowFirstColumn="0" w:firstRowLastColumn="0" w:lastRowFirstColumn="0" w:lastRowLastColumn="0"/>
+            <w:tcW w:w="2533" w:type="dxa"/>
+          </w:tcPr>
+          <w:p>
+            <w:r>
+              <w:lastRenderedPageBreak/>
+              <w:t>Refresh and repair</w:t>
+            </w:r>
+          </w:p>
+        </w:tc>
+        <w:tc>
+          <w:tcPr>
+            <w:tcW w:w="6395" w:type="dxa"/>
+          </w:tcPr>
           <w:p>
             <w:pPr>
               <w:keepNext/>
               <w:cnfStyle w:val="000000100000" w:firstRow="0" w:lastRow="0" w:firstColumn="0" w:lastColumn="0" w:oddVBand="0" w:evenVBand="0" w:oddHBand="1" w:evenHBand="0" w:firstRowFirstColumn="0" w:firstRowLastColumn="0" w:lastRowFirstColumn="0" w:lastRowLastColumn="0"/>
             </w:pPr>
-            <w:r>
-              <w:t xml:space="preserve"> The default behavior is to store the path to the main folder containing the classes. If a more complex file structure is required this file needs to find all the classes and store the name and path pairs.</w:t>
-            </w:r>
+          </w:p>
+        </w:tc>
+      </w:tr>
+      <w:tr>
+        <w:trPr>
+          <w:jc w:val="center"/>
+        </w:trPr>
+        <w:tc>
+          <w:tcPr>
+            <w:cnfStyle w:val="001000000000" w:firstRow="0" w:lastRow="0" w:firstColumn="1" w:lastColumn="0" w:oddVBand="0" w:evenVBand="0" w:oddHBand="0" w:evenHBand="0" w:firstRowFirstColumn="0" w:firstRowLastColumn="0" w:lastRowFirstColumn="0" w:lastRowLastColumn="0"/>
+            <w:tcW w:w="2533" w:type="dxa"/>
+          </w:tcPr>
+          <w:p>
+            <w:r>
+              <w:t>callback on load</w:t>
+            </w:r>
+          </w:p>
+        </w:tc>
+        <w:tc>
+          <w:tcPr>
+            <w:tcW w:w="6395" w:type="dxa"/>
+          </w:tcPr>
+          <w:p>
+            <w:pPr>
+              <w:keepNext/>
+              <w:cnfStyle w:val="000000000000" w:firstRow="0" w:lastRow="0" w:firstColumn="0" w:lastColumn="0" w:oddVBand="0" w:evenVBand="0" w:oddHBand="0" w:evenHBand="0" w:firstRowFirstColumn="0" w:firstRowLastColumn="0" w:lastRowFirstColumn="0" w:lastRowLastColumn="0"/>
+            </w:pPr>
           </w:p>
         </w:tc>
       </w:tr>
     </w:tbl>
     <w:p>
       <w:pPr>
-        <w:pStyle w:val="Heading2"/>
-      </w:pPr>
+        <w:pStyle w:val="Caption"/>
+        <w:jc w:val="center"/>
+      </w:pPr>
+      <w:r>
+        <w:t xml:space="preserve">Table </w:t>
+      </w:r>
+      <w:r>
+        <w:fldChar w:fldCharType="begin"/>
+      </w:r>
+      <w:r>
+        <w:instrText xml:space="preserve"> SEQ Table \* ARABIC </w:instrText>
+      </w:r>
+      <w:r>
+        <w:fldChar w:fldCharType="separate"/>
+      </w:r>
+      <w:r>
+        <w:rPr>
+          <w:noProof/>
+        </w:rPr>
+        <w:t>2</w:t>
+      </w:r>
+      <w:r>
+        <w:rPr>
+          <w:noProof/>
+        </w:rPr>
+        <w:fldChar w:fldCharType="end"/>
+      </w:r>
+      <w:r>
+        <w:t xml:space="preserve"> Serializable Configuration.lvclass Methods</w:t>
+      </w:r>
     </w:p>
     <w:p>
       <w:pPr>
@@ -2680,7 +2932,6 @@
         <w:rPr>
           <w:noProof/>
         </w:rPr>
-        <w:lastRenderedPageBreak/>
         <w:drawing>
           <wp:inline distT="0" distB="0" distL="0" distR="0" wp14:anchorId="0DDE79AE" wp14:editId="2AEEAEF3">
             <wp:extent cx="3968151" cy="2824786"/>
@@ -2719,20 +2970,618 @@
         </w:drawing>
       </w:r>
     </w:p>
+    <w:tbl>
+      <w:tblPr>
+        <w:tblStyle w:val="MediumGrid3-Accent1"/>
+        <w:tblW w:w="0" w:type="auto"/>
+        <w:jc w:val="center"/>
+        <w:tblLook w:val="04A0" w:firstRow="1" w:lastRow="0" w:firstColumn="1" w:lastColumn="0" w:noHBand="0" w:noVBand="1"/>
+      </w:tblPr>
+      <w:tblGrid>
+        <w:gridCol w:w="2533"/>
+        <w:gridCol w:w="6395"/>
+      </w:tblGrid>
+      <w:tr>
+        <w:trPr>
+          <w:cnfStyle w:val="100000000000" w:firstRow="1" w:lastRow="0" w:firstColumn="0" w:lastColumn="0" w:oddVBand="0" w:evenVBand="0" w:oddHBand="0" w:evenHBand="0" w:firstRowFirstColumn="0" w:firstRowLastColumn="0" w:lastRowFirstColumn="0" w:lastRowLastColumn="0"/>
+          <w:jc w:val="center"/>
+        </w:trPr>
+        <w:tc>
+          <w:tcPr>
+            <w:cnfStyle w:val="001000000000" w:firstRow="0" w:lastRow="0" w:firstColumn="1" w:lastColumn="0" w:oddVBand="0" w:evenVBand="0" w:oddHBand="0" w:evenHBand="0" w:firstRowFirstColumn="0" w:firstRowLastColumn="0" w:lastRowFirstColumn="0" w:lastRowLastColumn="0"/>
+            <w:tcW w:w="2533" w:type="dxa"/>
+          </w:tcPr>
+          <w:p>
+            <w:r>
+              <w:t>VI</w:t>
+            </w:r>
+          </w:p>
+        </w:tc>
+        <w:tc>
+          <w:tcPr>
+            <w:tcW w:w="6395" w:type="dxa"/>
+          </w:tcPr>
+          <w:p>
+            <w:pPr>
+              <w:cnfStyle w:val="100000000000" w:firstRow="1" w:lastRow="0" w:firstColumn="0" w:lastColumn="0" w:oddVBand="0" w:evenVBand="0" w:oddHBand="0" w:evenHBand="0" w:firstRowFirstColumn="0" w:firstRowLastColumn="0" w:lastRowFirstColumn="0" w:lastRowLastColumn="0"/>
+            </w:pPr>
+            <w:r>
+              <w:t>Description</w:t>
+            </w:r>
+          </w:p>
+        </w:tc>
+      </w:tr>
+      <w:tr>
+        <w:trPr>
+          <w:cnfStyle w:val="000000100000" w:firstRow="0" w:lastRow="0" w:firstColumn="0" w:lastColumn="0" w:oddVBand="0" w:evenVBand="0" w:oddHBand="1" w:evenHBand="0" w:firstRowFirstColumn="0" w:firstRowLastColumn="0" w:lastRowFirstColumn="0" w:lastRowLastColumn="0"/>
+          <w:jc w:val="center"/>
+        </w:trPr>
+        <w:tc>
+          <w:tcPr>
+            <w:cnfStyle w:val="001000000000" w:firstRow="0" w:lastRow="0" w:firstColumn="1" w:lastColumn="0" w:oddVBand="0" w:evenVBand="0" w:oddHBand="0" w:evenHBand="0" w:firstRowFirstColumn="0" w:firstRowLastColumn="0" w:lastRowFirstColumn="0" w:lastRowLastColumn="0"/>
+            <w:tcW w:w="2533" w:type="dxa"/>
+          </w:tcPr>
+          <w:p>
+            <w:r>
+              <w:lastRenderedPageBreak/>
+              <w:t>add to repo</w:t>
+            </w:r>
+          </w:p>
+        </w:tc>
+        <w:tc>
+          <w:tcPr>
+            <w:tcW w:w="6395" w:type="dxa"/>
+          </w:tcPr>
+          <w:p>
+            <w:pPr>
+              <w:cnfStyle w:val="000000100000" w:firstRow="0" w:lastRow="0" w:firstColumn="0" w:lastColumn="0" w:oddVBand="0" w:evenVBand="0" w:oddHBand="1" w:evenHBand="0" w:firstRowFirstColumn="0" w:firstRowLastColumn="0" w:lastRowFirstColumn="0" w:lastRowLastColumn="0"/>
+            </w:pPr>
+          </w:p>
+        </w:tc>
+      </w:tr>
+      <w:tr>
+        <w:trPr>
+          <w:jc w:val="center"/>
+        </w:trPr>
+        <w:tc>
+          <w:tcPr>
+            <w:cnfStyle w:val="001000000000" w:firstRow="0" w:lastRow="0" w:firstColumn="1" w:lastColumn="0" w:oddVBand="0" w:evenVBand="0" w:oddHBand="0" w:evenHBand="0" w:firstRowFirstColumn="0" w:firstRowLastColumn="0" w:lastRowFirstColumn="0" w:lastRowLastColumn="0"/>
+            <w:tcW w:w="2533" w:type="dxa"/>
+          </w:tcPr>
+          <w:p>
+            <w:r>
+              <w:t>call on write tree</w:t>
+            </w:r>
+          </w:p>
+        </w:tc>
+        <w:tc>
+          <w:tcPr>
+            <w:tcW w:w="6395" w:type="dxa"/>
+          </w:tcPr>
+          <w:p>
+            <w:pPr>
+              <w:tabs>
+                <w:tab w:val="left" w:pos="989"/>
+              </w:tabs>
+              <w:cnfStyle w:val="000000000000" w:firstRow="0" w:lastRow="0" w:firstColumn="0" w:lastColumn="0" w:oddVBand="0" w:evenVBand="0" w:oddHBand="0" w:evenHBand="0" w:firstRowFirstColumn="0" w:firstRowLastColumn="0" w:lastRowFirstColumn="0" w:lastRowLastColumn="0"/>
+            </w:pPr>
+            <w:r>
+              <w:t>No Overide</w:t>
+            </w:r>
+          </w:p>
+        </w:tc>
+      </w:tr>
+      <w:tr>
+        <w:trPr>
+          <w:cnfStyle w:val="000000100000" w:firstRow="0" w:lastRow="0" w:firstColumn="0" w:lastColumn="0" w:oddVBand="0" w:evenVBand="0" w:oddHBand="1" w:evenHBand="0" w:firstRowFirstColumn="0" w:firstRowLastColumn="0" w:lastRowFirstColumn="0" w:lastRowLastColumn="0"/>
+          <w:jc w:val="center"/>
+        </w:trPr>
+        <w:tc>
+          <w:tcPr>
+            <w:cnfStyle w:val="001000000000" w:firstRow="0" w:lastRow="0" w:firstColumn="1" w:lastColumn="0" w:oddVBand="0" w:evenVBand="0" w:oddHBand="0" w:evenHBand="0" w:firstRowFirstColumn="0" w:firstRowLastColumn="0" w:lastRowFirstColumn="0" w:lastRowLastColumn="0"/>
+            <w:tcW w:w="2533" w:type="dxa"/>
+          </w:tcPr>
+          <w:p>
+            <w:r>
+              <w:t>configuration to node</w:t>
+            </w:r>
+          </w:p>
+        </w:tc>
+        <w:tc>
+          <w:tcPr>
+            <w:tcW w:w="6395" w:type="dxa"/>
+          </w:tcPr>
+          <w:p>
+            <w:pPr>
+              <w:cnfStyle w:val="000000100000" w:firstRow="0" w:lastRow="0" w:firstColumn="0" w:lastColumn="0" w:oddVBand="0" w:evenVBand="0" w:oddHBand="1" w:evenHBand="0" w:firstRowFirstColumn="0" w:firstRowLastColumn="0" w:lastRowFirstColumn="0" w:lastRowLastColumn="0"/>
+            </w:pPr>
+          </w:p>
+        </w:tc>
+      </w:tr>
+      <w:tr>
+        <w:trPr>
+          <w:jc w:val="center"/>
+        </w:trPr>
+        <w:tc>
+          <w:tcPr>
+            <w:cnfStyle w:val="001000000000" w:firstRow="0" w:lastRow="0" w:firstColumn="1" w:lastColumn="0" w:oddVBand="0" w:evenVBand="0" w:oddHBand="0" w:evenHBand="0" w:firstRowFirstColumn="0" w:firstRowLastColumn="0" w:lastRowFirstColumn="0" w:lastRowLastColumn="0"/>
+            <w:tcW w:w="2533" w:type="dxa"/>
+          </w:tcPr>
+          <w:p>
+            <w:r>
+              <w:t>flatten memory</w:t>
+            </w:r>
+          </w:p>
+        </w:tc>
+        <w:tc>
+          <w:tcPr>
+            <w:tcW w:w="6395" w:type="dxa"/>
+          </w:tcPr>
+          <w:p>
+            <w:pPr>
+              <w:cnfStyle w:val="000000000000" w:firstRow="0" w:lastRow="0" w:firstColumn="0" w:lastColumn="0" w:oddVBand="0" w:evenVBand="0" w:oddHBand="0" w:evenHBand="0" w:firstRowFirstColumn="0" w:firstRowLastColumn="0" w:lastRowFirstColumn="0" w:lastRowLastColumn="0"/>
+            </w:pPr>
+          </w:p>
+        </w:tc>
+      </w:tr>
+      <w:tr>
+        <w:trPr>
+          <w:cnfStyle w:val="000000100000" w:firstRow="0" w:lastRow="0" w:firstColumn="0" w:lastColumn="0" w:oddVBand="0" w:evenVBand="0" w:oddHBand="1" w:evenHBand="0" w:firstRowFirstColumn="0" w:firstRowLastColumn="0" w:lastRowFirstColumn="0" w:lastRowLastColumn="0"/>
+          <w:jc w:val="center"/>
+        </w:trPr>
+        <w:tc>
+          <w:tcPr>
+            <w:cnfStyle w:val="001000000000" w:firstRow="0" w:lastRow="0" w:firstColumn="1" w:lastColumn="0" w:oddVBand="0" w:evenVBand="0" w:oddHBand="0" w:evenHBand="0" w:firstRowFirstColumn="0" w:firstRowLastColumn="0" w:lastRowFirstColumn="0" w:lastRowLastColumn="0"/>
+            <w:tcW w:w="2533" w:type="dxa"/>
+          </w:tcPr>
+          <w:p>
+            <w:r>
+              <w:t>get child configuration objects</w:t>
+            </w:r>
+          </w:p>
+        </w:tc>
+        <w:tc>
+          <w:tcPr>
+            <w:tcW w:w="6395" w:type="dxa"/>
+          </w:tcPr>
+          <w:p>
+            <w:pPr>
+              <w:cnfStyle w:val="000000100000" w:firstRow="0" w:lastRow="0" w:firstColumn="0" w:lastColumn="0" w:oddVBand="0" w:evenVBand="0" w:oddHBand="1" w:evenHBand="0" w:firstRowFirstColumn="0" w:firstRowLastColumn="0" w:lastRowFirstColumn="0" w:lastRowLastColumn="0"/>
+            </w:pPr>
+          </w:p>
+        </w:tc>
+      </w:tr>
+      <w:tr>
+        <w:trPr>
+          <w:jc w:val="center"/>
+        </w:trPr>
+        <w:tc>
+          <w:tcPr>
+            <w:cnfStyle w:val="001000000000" w:firstRow="0" w:lastRow="0" w:firstColumn="1" w:lastColumn="0" w:oddVBand="0" w:evenVBand="0" w:oddHBand="0" w:evenHBand="0" w:firstRowFirstColumn="0" w:firstRowLastColumn="0" w:lastRowFirstColumn="0" w:lastRowLastColumn="0"/>
+            <w:tcW w:w="2533" w:type="dxa"/>
+          </w:tcPr>
+          <w:p>
+            <w:r>
+              <w:t>get configuration by alias</w:t>
+            </w:r>
+          </w:p>
+        </w:tc>
+        <w:tc>
+          <w:tcPr>
+            <w:tcW w:w="6395" w:type="dxa"/>
+          </w:tcPr>
+          <w:p>
+            <w:pPr>
+              <w:cnfStyle w:val="000000000000" w:firstRow="0" w:lastRow="0" w:firstColumn="0" w:lastColumn="0" w:oddVBand="0" w:evenVBand="0" w:oddHBand="0" w:evenHBand="0" w:firstRowFirstColumn="0" w:firstRowLastColumn="0" w:lastRowFirstColumn="0" w:lastRowLastColumn="0"/>
+            </w:pPr>
+          </w:p>
+        </w:tc>
+      </w:tr>
+      <w:tr>
+        <w:trPr>
+          <w:cnfStyle w:val="000000100000" w:firstRow="0" w:lastRow="0" w:firstColumn="0" w:lastColumn="0" w:oddVBand="0" w:evenVBand="0" w:oddHBand="1" w:evenHBand="0" w:firstRowFirstColumn="0" w:firstRowLastColumn="0" w:lastRowFirstColumn="0" w:lastRowLastColumn="0"/>
+          <w:jc w:val="center"/>
+        </w:trPr>
+        <w:tc>
+          <w:tcPr>
+            <w:cnfStyle w:val="001000000000" w:firstRow="0" w:lastRow="0" w:firstColumn="1" w:lastColumn="0" w:oddVBand="0" w:evenVBand="0" w:oddHBand="0" w:evenHBand="0" w:firstRowFirstColumn="0" w:firstRowLastColumn="0" w:lastRowFirstColumn="0" w:lastRowLastColumn="0"/>
+            <w:tcW w:w="2533" w:type="dxa"/>
+          </w:tcPr>
+          <w:p>
+            <w:r>
+              <w:t>get configuration by UID</w:t>
+            </w:r>
+          </w:p>
+        </w:tc>
+        <w:tc>
+          <w:tcPr>
+            <w:tcW w:w="6395" w:type="dxa"/>
+          </w:tcPr>
+          <w:p>
+            <w:pPr>
+              <w:cnfStyle w:val="000000100000" w:firstRow="0" w:lastRow="0" w:firstColumn="0" w:lastColumn="0" w:oddVBand="0" w:evenVBand="0" w:oddHBand="1" w:evenHBand="0" w:firstRowFirstColumn="0" w:firstRowLastColumn="0" w:lastRowFirstColumn="0" w:lastRowLastColumn="0"/>
+            </w:pPr>
+          </w:p>
+        </w:tc>
+      </w:tr>
+      <w:tr>
+        <w:trPr>
+          <w:jc w:val="center"/>
+        </w:trPr>
+        <w:tc>
+          <w:tcPr>
+            <w:cnfStyle w:val="001000000000" w:firstRow="0" w:lastRow="0" w:firstColumn="1" w:lastColumn="0" w:oddVBand="0" w:evenVBand="0" w:oddHBand="0" w:evenHBand="0" w:firstRowFirstColumn="0" w:firstRowLastColumn="0" w:lastRowFirstColumn="0" w:lastRowLastColumn="0"/>
+            <w:tcW w:w="2533" w:type="dxa"/>
+          </w:tcPr>
+          <w:p>
+            <w:r>
+              <w:t>Open</w:t>
+            </w:r>
+          </w:p>
+        </w:tc>
+        <w:tc>
+          <w:tcPr>
+            <w:tcW w:w="6395" w:type="dxa"/>
+          </w:tcPr>
+          <w:p>
+            <w:pPr>
+              <w:cnfStyle w:val="000000000000" w:firstRow="0" w:lastRow="0" w:firstColumn="0" w:lastColumn="0" w:oddVBand="0" w:evenVBand="0" w:oddHBand="0" w:evenHBand="0" w:firstRowFirstColumn="0" w:firstRowLastColumn="0" w:lastRowFirstColumn="0" w:lastRowLastColumn="0"/>
+            </w:pPr>
+          </w:p>
+        </w:tc>
+      </w:tr>
+      <w:tr>
+        <w:trPr>
+          <w:cnfStyle w:val="000000100000" w:firstRow="0" w:lastRow="0" w:firstColumn="0" w:lastColumn="0" w:oddVBand="0" w:evenVBand="0" w:oddHBand="1" w:evenHBand="0" w:firstRowFirstColumn="0" w:firstRowLastColumn="0" w:lastRowFirstColumn="0" w:lastRowLastColumn="0"/>
+          <w:jc w:val="center"/>
+        </w:trPr>
+        <w:tc>
+          <w:tcPr>
+            <w:cnfStyle w:val="001000000000" w:firstRow="0" w:lastRow="0" w:firstColumn="1" w:lastColumn="0" w:oddVBand="0" w:evenVBand="0" w:oddHBand="0" w:evenHBand="0" w:firstRowFirstColumn="0" w:firstRowLastColumn="0" w:lastRowFirstColumn="0" w:lastRowLastColumn="0"/>
+            <w:tcW w:w="2533" w:type="dxa"/>
+          </w:tcPr>
+          <w:p>
+            <w:r>
+              <w:t>ReadTree</w:t>
+            </w:r>
+          </w:p>
+        </w:tc>
+        <w:tc>
+          <w:tcPr>
+            <w:tcW w:w="6395" w:type="dxa"/>
+          </w:tcPr>
+          <w:p>
+            <w:pPr>
+              <w:cnfStyle w:val="000000100000" w:firstRow="0" w:lastRow="0" w:firstColumn="0" w:lastColumn="0" w:oddVBand="0" w:evenVBand="0" w:oddHBand="1" w:evenHBand="0" w:firstRowFirstColumn="0" w:firstRowLastColumn="0" w:lastRowFirstColumn="0" w:lastRowLastColumn="0"/>
+            </w:pPr>
+          </w:p>
+        </w:tc>
+      </w:tr>
+      <w:tr>
+        <w:trPr>
+          <w:jc w:val="center"/>
+        </w:trPr>
+        <w:tc>
+          <w:tcPr>
+            <w:cnfStyle w:val="001000000000" w:firstRow="0" w:lastRow="0" w:firstColumn="1" w:lastColumn="0" w:oddVBand="0" w:evenVBand="0" w:oddHBand="0" w:evenHBand="0" w:firstRowFirstColumn="0" w:firstRowLastColumn="0" w:lastRowFirstColumn="0" w:lastRowLastColumn="0"/>
+            <w:tcW w:w="2533" w:type="dxa"/>
+          </w:tcPr>
+          <w:p>
+            <w:r>
+              <w:t>Save</w:t>
+            </w:r>
+          </w:p>
+        </w:tc>
+        <w:tc>
+          <w:tcPr>
+            <w:tcW w:w="6395" w:type="dxa"/>
+          </w:tcPr>
+          <w:p>
+            <w:pPr>
+              <w:keepNext/>
+              <w:cnfStyle w:val="000000000000" w:firstRow="0" w:lastRow="0" w:firstColumn="0" w:lastColumn="0" w:oddVBand="0" w:evenVBand="0" w:oddHBand="0" w:evenHBand="0" w:firstRowFirstColumn="0" w:firstRowLastColumn="0" w:lastRowFirstColumn="0" w:lastRowLastColumn="0"/>
+            </w:pPr>
+          </w:p>
+        </w:tc>
+      </w:tr>
+      <w:tr>
+        <w:trPr>
+          <w:cnfStyle w:val="000000100000" w:firstRow="0" w:lastRow="0" w:firstColumn="0" w:lastColumn="0" w:oddVBand="0" w:evenVBand="0" w:oddHBand="1" w:evenHBand="0" w:firstRowFirstColumn="0" w:firstRowLastColumn="0" w:lastRowFirstColumn="0" w:lastRowLastColumn="0"/>
+          <w:jc w:val="center"/>
+        </w:trPr>
+        <w:tc>
+          <w:tcPr>
+            <w:cnfStyle w:val="001000000000" w:firstRow="0" w:lastRow="0" w:firstColumn="1" w:lastColumn="0" w:oddVBand="0" w:evenVBand="0" w:oddHBand="0" w:evenHBand="0" w:firstRowFirstColumn="0" w:firstRowLastColumn="0" w:lastRowFirstColumn="0" w:lastRowLastColumn="0"/>
+            <w:tcW w:w="2533" w:type="dxa"/>
+          </w:tcPr>
+          <w:p>
+            <w:r>
+              <w:t>set configuration by alias</w:t>
+            </w:r>
+          </w:p>
+        </w:tc>
+        <w:tc>
+          <w:tcPr>
+            <w:tcW w:w="6395" w:type="dxa"/>
+          </w:tcPr>
+          <w:p>
+            <w:pPr>
+              <w:keepNext/>
+              <w:cnfStyle w:val="000000100000" w:firstRow="0" w:lastRow="0" w:firstColumn="0" w:lastColumn="0" w:oddVBand="0" w:evenVBand="0" w:oddHBand="1" w:evenHBand="0" w:firstRowFirstColumn="0" w:firstRowLastColumn="0" w:lastRowFirstColumn="0" w:lastRowLastColumn="0"/>
+            </w:pPr>
+          </w:p>
+        </w:tc>
+      </w:tr>
+      <w:tr>
+        <w:trPr>
+          <w:jc w:val="center"/>
+        </w:trPr>
+        <w:tc>
+          <w:tcPr>
+            <w:cnfStyle w:val="001000000000" w:firstRow="0" w:lastRow="0" w:firstColumn="1" w:lastColumn="0" w:oddVBand="0" w:evenVBand="0" w:oddHBand="0" w:evenHBand="0" w:firstRowFirstColumn="0" w:firstRowLastColumn="0" w:lastRowFirstColumn="0" w:lastRowLastColumn="0"/>
+            <w:tcW w:w="2533" w:type="dxa"/>
+          </w:tcPr>
+          <w:p>
+            <w:r>
+              <w:t>set configuration by UID</w:t>
+            </w:r>
+          </w:p>
+        </w:tc>
+        <w:tc>
+          <w:tcPr>
+            <w:tcW w:w="6395" w:type="dxa"/>
+          </w:tcPr>
+          <w:p>
+            <w:pPr>
+              <w:keepNext/>
+              <w:cnfStyle w:val="000000000000" w:firstRow="0" w:lastRow="0" w:firstColumn="0" w:lastColumn="0" w:oddVBand="0" w:evenVBand="0" w:oddHBand="0" w:evenHBand="0" w:firstRowFirstColumn="0" w:firstRowLastColumn="0" w:lastRowFirstColumn="0" w:lastRowLastColumn="0"/>
+            </w:pPr>
+          </w:p>
+        </w:tc>
+      </w:tr>
+      <w:tr>
+        <w:trPr>
+          <w:cnfStyle w:val="000000100000" w:firstRow="0" w:lastRow="0" w:firstColumn="0" w:lastColumn="0" w:oddVBand="0" w:evenVBand="0" w:oddHBand="1" w:evenHBand="0" w:firstRowFirstColumn="0" w:firstRowLastColumn="0" w:lastRowFirstColumn="0" w:lastRowLastColumn="0"/>
+          <w:jc w:val="center"/>
+        </w:trPr>
+        <w:tc>
+          <w:tcPr>
+            <w:cnfStyle w:val="001000000000" w:firstRow="0" w:lastRow="0" w:firstColumn="1" w:lastColumn="0" w:oddVBand="0" w:evenVBand="0" w:oddHBand="0" w:evenHBand="0" w:firstRowFirstColumn="0" w:firstRowLastColumn="0" w:lastRowFirstColumn="0" w:lastRowLastColumn="0"/>
+            <w:tcW w:w="2533" w:type="dxa"/>
+          </w:tcPr>
+          <w:p>
+            <w:r>
+              <w:t>validate</w:t>
+            </w:r>
+          </w:p>
+        </w:tc>
+        <w:tc>
+          <w:tcPr>
+            <w:tcW w:w="6395" w:type="dxa"/>
+          </w:tcPr>
+          <w:p>
+            <w:pPr>
+              <w:keepNext/>
+              <w:cnfStyle w:val="000000100000" w:firstRow="0" w:lastRow="0" w:firstColumn="0" w:lastColumn="0" w:oddVBand="0" w:evenVBand="0" w:oddHBand="1" w:evenHBand="0" w:firstRowFirstColumn="0" w:firstRowLastColumn="0" w:lastRowFirstColumn="0" w:lastRowLastColumn="0"/>
+            </w:pPr>
+          </w:p>
+        </w:tc>
+      </w:tr>
+      <w:tr>
+        <w:trPr>
+          <w:jc w:val="center"/>
+        </w:trPr>
+        <w:tc>
+          <w:tcPr>
+            <w:cnfStyle w:val="001000000000" w:firstRow="0" w:lastRow="0" w:firstColumn="1" w:lastColumn="0" w:oddVBand="0" w:evenVBand="0" w:oddHBand="0" w:evenHBand="0" w:firstRowFirstColumn="0" w:firstRowLastColumn="0" w:lastRowFirstColumn="0" w:lastRowLastColumn="0"/>
+            <w:tcW w:w="2533" w:type="dxa"/>
+          </w:tcPr>
+          <w:p>
+            <w:r>
+              <w:t>WriteTree</w:t>
+            </w:r>
+          </w:p>
+        </w:tc>
+        <w:tc>
+          <w:tcPr>
+            <w:tcW w:w="6395" w:type="dxa"/>
+          </w:tcPr>
+          <w:p>
+            <w:pPr>
+              <w:keepNext/>
+              <w:cnfStyle w:val="000000000000" w:firstRow="0" w:lastRow="0" w:firstColumn="0" w:lastColumn="0" w:oddVBand="0" w:evenVBand="0" w:oddHBand="0" w:evenHBand="0" w:firstRowFirstColumn="0" w:firstRowLastColumn="0" w:lastRowFirstColumn="0" w:lastRowLastColumn="0"/>
+            </w:pPr>
+          </w:p>
+        </w:tc>
+      </w:tr>
+      <w:tr>
+        <w:trPr>
+          <w:cnfStyle w:val="000000100000" w:firstRow="0" w:lastRow="0" w:firstColumn="0" w:lastColumn="0" w:oddVBand="0" w:evenVBand="0" w:oddHBand="1" w:evenHBand="0" w:firstRowFirstColumn="0" w:firstRowLastColumn="0" w:lastRowFirstColumn="0" w:lastRowLastColumn="0"/>
+          <w:jc w:val="center"/>
+        </w:trPr>
+        <w:tc>
+          <w:tcPr>
+            <w:cnfStyle w:val="001000000000" w:firstRow="0" w:lastRow="0" w:firstColumn="1" w:lastColumn="0" w:oddVBand="0" w:evenVBand="0" w:oddHBand="0" w:evenHBand="0" w:firstRowFirstColumn="0" w:firstRowLastColumn="0" w:lastRowFirstColumn="0" w:lastRowLastColumn="0"/>
+            <w:tcW w:w="2533" w:type="dxa"/>
+          </w:tcPr>
+          <w:p>
+            <w:r>
+              <w:t>CustomVIEW</w:t>
+            </w:r>
+          </w:p>
+        </w:tc>
+        <w:tc>
+          <w:tcPr>
+            <w:tcW w:w="6395" w:type="dxa"/>
+          </w:tcPr>
+          <w:p>
+            <w:pPr>
+              <w:keepNext/>
+              <w:cnfStyle w:val="000000100000" w:firstRow="0" w:lastRow="0" w:firstColumn="0" w:lastColumn="0" w:oddVBand="0" w:evenVBand="0" w:oddHBand="1" w:evenHBand="0" w:firstRowFirstColumn="0" w:firstRowLastColumn="0" w:lastRowFirstColumn="0" w:lastRowLastColumn="0"/>
+            </w:pPr>
+          </w:p>
+        </w:tc>
+      </w:tr>
+      <w:tr>
+        <w:trPr>
+          <w:jc w:val="center"/>
+        </w:trPr>
+        <w:tc>
+          <w:tcPr>
+            <w:cnfStyle w:val="001000000000" w:firstRow="0" w:lastRow="0" w:firstColumn="1" w:lastColumn="0" w:oddVBand="0" w:evenVBand="0" w:oddHBand="0" w:evenHBand="0" w:firstRowFirstColumn="0" w:firstRowLastColumn="0" w:lastRowFirstColumn="0" w:lastRowLastColumn="0"/>
+            <w:tcW w:w="2533" w:type="dxa"/>
+          </w:tcPr>
+          <w:p>
+            <w:r>
+              <w:t>GenerateMenu</w:t>
+            </w:r>
+          </w:p>
+        </w:tc>
+        <w:tc>
+          <w:tcPr>
+            <w:tcW w:w="6395" w:type="dxa"/>
+          </w:tcPr>
+          <w:p>
+            <w:pPr>
+              <w:keepNext/>
+              <w:cnfStyle w:val="000000000000" w:firstRow="0" w:lastRow="0" w:firstColumn="0" w:lastColumn="0" w:oddVBand="0" w:evenVBand="0" w:oddHBand="0" w:evenHBand="0" w:firstRowFirstColumn="0" w:firstRowLastColumn="0" w:lastRowFirstColumn="0" w:lastRowLastColumn="0"/>
+            </w:pPr>
+          </w:p>
+        </w:tc>
+      </w:tr>
+      <w:tr>
+        <w:trPr>
+          <w:cnfStyle w:val="000000100000" w:firstRow="0" w:lastRow="0" w:firstColumn="0" w:lastColumn="0" w:oddVBand="0" w:evenVBand="0" w:oddHBand="1" w:evenHBand="0" w:firstRowFirstColumn="0" w:firstRowLastColumn="0" w:lastRowFirstColumn="0" w:lastRowLastColumn="0"/>
+          <w:jc w:val="center"/>
+        </w:trPr>
+        <w:tc>
+          <w:tcPr>
+            <w:cnfStyle w:val="001000000000" w:firstRow="0" w:lastRow="0" w:firstColumn="1" w:lastColumn="0" w:oddVBand="0" w:evenVBand="0" w:oddHBand="0" w:evenHBand="0" w:firstRowFirstColumn="0" w:firstRowLastColumn="0" w:lastRowFirstColumn="0" w:lastRowLastColumn="0"/>
+            <w:tcW w:w="2533" w:type="dxa"/>
+          </w:tcPr>
+          <w:p>
+            <w:r>
+              <w:t>Get child configuration objetcs</w:t>
+            </w:r>
+          </w:p>
+        </w:tc>
+        <w:tc>
+          <w:tcPr>
+            <w:tcW w:w="6395" w:type="dxa"/>
+          </w:tcPr>
+          <w:p>
+            <w:pPr>
+              <w:keepNext/>
+              <w:cnfStyle w:val="000000100000" w:firstRow="0" w:lastRow="0" w:firstColumn="0" w:lastColumn="0" w:oddVBand="0" w:evenVBand="0" w:oddHBand="1" w:evenHBand="0" w:firstRowFirstColumn="0" w:firstRowLastColumn="0" w:lastRowFirstColumn="0" w:lastRowLastColumn="0"/>
+            </w:pPr>
+          </w:p>
+        </w:tc>
+      </w:tr>
+      <w:tr>
+        <w:trPr>
+          <w:jc w:val="center"/>
+        </w:trPr>
+        <w:tc>
+          <w:tcPr>
+            <w:cnfStyle w:val="001000000000" w:firstRow="0" w:lastRow="0" w:firstColumn="1" w:lastColumn="0" w:oddVBand="0" w:evenVBand="0" w:oddHBand="0" w:evenHBand="0" w:firstRowFirstColumn="0" w:firstRowLastColumn="0" w:lastRowFirstColumn="0" w:lastRowLastColumn="0"/>
+            <w:tcW w:w="2533" w:type="dxa"/>
+          </w:tcPr>
+          <w:p>
+            <w:r>
+              <w:t>GetClassPath</w:t>
+            </w:r>
+          </w:p>
+        </w:tc>
+        <w:tc>
+          <w:tcPr>
+            <w:tcW w:w="6395" w:type="dxa"/>
+          </w:tcPr>
+          <w:p>
+            <w:pPr>
+              <w:keepNext/>
+              <w:cnfStyle w:val="000000000000" w:firstRow="0" w:lastRow="0" w:firstColumn="0" w:lastColumn="0" w:oddVBand="0" w:evenVBand="0" w:oddHBand="0" w:evenHBand="0" w:firstRowFirstColumn="0" w:firstRowLastColumn="0" w:lastRowFirstColumn="0" w:lastRowLastColumn="0"/>
+            </w:pPr>
+          </w:p>
+        </w:tc>
+      </w:tr>
+      <w:tr>
+        <w:trPr>
+          <w:cnfStyle w:val="000000100000" w:firstRow="0" w:lastRow="0" w:firstColumn="0" w:lastColumn="0" w:oddVBand="0" w:evenVBand="0" w:oddHBand="1" w:evenHBand="0" w:firstRowFirstColumn="0" w:firstRowLastColumn="0" w:lastRowFirstColumn="0" w:lastRowLastColumn="0"/>
+          <w:jc w:val="center"/>
+        </w:trPr>
+        <w:tc>
+          <w:tcPr>
+            <w:cnfStyle w:val="001000000000" w:firstRow="0" w:lastRow="0" w:firstColumn="1" w:lastColumn="0" w:oddVBand="0" w:evenVBand="0" w:oddHBand="0" w:evenHBand="0" w:firstRowFirstColumn="0" w:firstRowLastColumn="0" w:lastRowFirstColumn="0" w:lastRowLastColumn="0"/>
+            <w:tcW w:w="2533" w:type="dxa"/>
+          </w:tcPr>
+          <w:p/>
+        </w:tc>
+        <w:tc>
+          <w:tcPr>
+            <w:tcW w:w="6395" w:type="dxa"/>
+          </w:tcPr>
+          <w:p>
+            <w:pPr>
+              <w:keepNext/>
+              <w:cnfStyle w:val="000000100000" w:firstRow="0" w:lastRow="0" w:firstColumn="0" w:lastColumn="0" w:oddVBand="0" w:evenVBand="0" w:oddHBand="1" w:evenHBand="0" w:firstRowFirstColumn="0" w:firstRowLastColumn="0" w:lastRowFirstColumn="0" w:lastRowLastColumn="0"/>
+            </w:pPr>
+          </w:p>
+        </w:tc>
+      </w:tr>
+    </w:tbl>
+    <w:p>
+      <w:pPr>
+        <w:pStyle w:val="Caption"/>
+        <w:jc w:val="center"/>
+      </w:pPr>
+      <w:r>
+        <w:t xml:space="preserve">Table </w:t>
+      </w:r>
+      <w:r>
+        <w:fldChar w:fldCharType="begin"/>
+      </w:r>
+      <w:r>
+        <w:instrText xml:space="preserve"> SEQ Table \* ARABIC </w:instrText>
+      </w:r>
+      <w:r>
+        <w:fldChar w:fldCharType="separate"/>
+      </w:r>
+      <w:r>
+        <w:rPr>
+          <w:noProof/>
+        </w:rPr>
+        <w:t>3</w:t>
+      </w:r>
+      <w:r>
+        <w:rPr>
+          <w:noProof/>
+        </w:rPr>
+        <w:fldChar w:fldCharType="end"/>
+      </w:r>
+      <w:r>
+        <w:t xml:space="preserve"> HierarchyRepo.lvclass Methods</w:t>
+      </w:r>
+    </w:p>
     <w:p/>
+    <w:p/>
     <w:p>
       <w:pPr>
         <w:pStyle w:val="Heading2"/>
       </w:pPr>
-      <w:bookmarkStart w:id="6" w:name="_Toc372287842"/>
+      <w:bookmarkStart w:id="5" w:name="_Toc372287842"/>
       <w:r>
         <w:t>Node</w:t>
       </w:r>
+      <w:bookmarkEnd w:id="5"/>
+    </w:p>
+    <w:p>
+      <w:r>
+        <w:t xml:space="preserve"> The concept of a node is implemented as an abstract class. As with the repo class, developers are expected to create classes that inherit from it</w:t>
+      </w:r>
+      <w:bookmarkStart w:id="6" w:name="_GoBack"/>
       <w:bookmarkEnd w:id="6"/>
-    </w:p>
-    <w:p>
-      <w:r>
-        <w:t xml:space="preserve"> The concept of a node is implemented as an abstract class. As with the repo class, developers are expected to create classes that inherit from it, for every node type their configuration editor</w:t>
+      <w:r>
+        <w:t>, for every node type their configuration editor</w:t>
       </w:r>
       <w:r>
         <w:t xml:space="preserve">. </w:t>
@@ -2795,8 +3644,8 @@
         <w:tblLook w:val="04A0" w:firstRow="1" w:lastRow="0" w:firstColumn="1" w:lastColumn="0" w:noHBand="0" w:noVBand="1"/>
       </w:tblPr>
       <w:tblGrid>
-        <w:gridCol w:w="1998"/>
-        <w:gridCol w:w="7290"/>
+        <w:gridCol w:w="2365"/>
+        <w:gridCol w:w="7211"/>
       </w:tblGrid>
       <w:tr>
         <w:trPr>
@@ -3021,7 +3870,11 @@
               <w:cnfStyle w:val="000000100000" w:firstRow="0" w:lastRow="0" w:firstColumn="0" w:lastColumn="0" w:oddVBand="0" w:evenVBand="0" w:oddHBand="1" w:evenHBand="0" w:firstRowFirstColumn="0" w:firstRowLastColumn="0" w:lastRowFirstColumn="0" w:lastRowLastColumn="0"/>
             </w:pPr>
             <w:r>
-              <w:t>The object is not created inside of this VI, because it is created from a File depending on user selection.</w:t>
+              <w:t xml:space="preserve">The object is not created inside of this VI, because it is created from a File </w:t>
+            </w:r>
+            <w:r>
+              <w:lastRenderedPageBreak/>
+              <w:t>depending on user selection.</w:t>
             </w:r>
           </w:p>
         </w:tc>
@@ -3034,6 +3887,7 @@
           </w:tcPr>
           <w:p>
             <w:r>
+              <w:lastRenderedPageBreak/>
               <w:t>ShortcutMenu</w:t>
             </w:r>
           </w:p>
@@ -3117,11 +3971,7 @@
               <w:cnfStyle w:val="000000100000" w:firstRow="0" w:lastRow="0" w:firstColumn="0" w:lastColumn="0" w:oddVBand="0" w:evenVBand="0" w:oddHBand="1" w:evenHBand="0" w:firstRowFirstColumn="0" w:firstRowLastColumn="0" w:lastRowFirstColumn="0" w:lastRowLastColumn="0"/>
             </w:pPr>
             <w:r>
-              <w:t xml:space="preserve">This configuration is stored in this VI in case some dynamic configuration is </w:t>
-            </w:r>
-            <w:r>
-              <w:lastRenderedPageBreak/>
-              <w:t xml:space="preserve">required for the menu options or </w:t>
+              <w:t xml:space="preserve">This configuration is stored in this VI in case some dynamic configuration is required for the menu options or </w:t>
             </w:r>
             <w:r>
               <w:t>sub nodes</w:t>
@@ -3140,7 +3990,6 @@
           </w:tcPr>
           <w:p>
             <w:r>
-              <w:lastRenderedPageBreak/>
               <w:t>GetText</w:t>
             </w:r>
           </w:p>
@@ -3262,6 +4111,206 @@
           </w:p>
         </w:tc>
       </w:tr>
+      <w:tr>
+        <w:tc>
+          <w:tcPr>
+            <w:cnfStyle w:val="001000000000" w:firstRow="0" w:lastRow="0" w:firstColumn="1" w:lastColumn="0" w:oddVBand="0" w:evenVBand="0" w:oddHBand="0" w:evenHBand="0" w:firstRowFirstColumn="0" w:firstRowLastColumn="0" w:lastRowFirstColumn="0" w:lastRowLastColumn="0"/>
+            <w:tcW w:w="1998" w:type="dxa"/>
+          </w:tcPr>
+          <w:p>
+            <w:r>
+              <w:t>InnerCallbackOnLoadUI</w:t>
+            </w:r>
+          </w:p>
+        </w:tc>
+        <w:tc>
+          <w:tcPr>
+            <w:tcW w:w="7290" w:type="dxa"/>
+          </w:tcPr>
+          <w:p>
+            <w:pPr>
+              <w:keepNext/>
+              <w:cnfStyle w:val="000000000000" w:firstRow="0" w:lastRow="0" w:firstColumn="0" w:lastColumn="0" w:oddVBand="0" w:evenVBand="0" w:oddHBand="0" w:evenHBand="0" w:firstRowFirstColumn="0" w:firstRowLastColumn="0" w:lastRowFirstColumn="0" w:lastRowLastColumn="0"/>
+            </w:pPr>
+          </w:p>
+        </w:tc>
+      </w:tr>
+      <w:tr>
+        <w:trPr>
+          <w:cnfStyle w:val="000000100000" w:firstRow="0" w:lastRow="0" w:firstColumn="0" w:lastColumn="0" w:oddVBand="0" w:evenVBand="0" w:oddHBand="1" w:evenHBand="0" w:firstRowFirstColumn="0" w:firstRowLastColumn="0" w:lastRowFirstColumn="0" w:lastRowLastColumn="0"/>
+        </w:trPr>
+        <w:tc>
+          <w:tcPr>
+            <w:cnfStyle w:val="001000000000" w:firstRow="0" w:lastRow="0" w:firstColumn="1" w:lastColumn="0" w:oddVBand="0" w:evenVBand="0" w:oddHBand="0" w:evenHBand="0" w:firstRowFirstColumn="0" w:firstRowLastColumn="0" w:lastRowFirstColumn="0" w:lastRowLastColumn="0"/>
+            <w:tcW w:w="1998" w:type="dxa"/>
+          </w:tcPr>
+          <w:p>
+            <w:r>
+              <w:t>GetOverlay</w:t>
+            </w:r>
+          </w:p>
+        </w:tc>
+        <w:tc>
+          <w:tcPr>
+            <w:tcW w:w="7290" w:type="dxa"/>
+          </w:tcPr>
+          <w:p>
+            <w:pPr>
+              <w:keepNext/>
+              <w:cnfStyle w:val="000000100000" w:firstRow="0" w:lastRow="0" w:firstColumn="0" w:lastColumn="0" w:oddVBand="0" w:evenVBand="0" w:oddHBand="1" w:evenHBand="0" w:firstRowFirstColumn="0" w:firstRowLastColumn="0" w:lastRowFirstColumn="0" w:lastRowLastColumn="0"/>
+            </w:pPr>
+          </w:p>
+        </w:tc>
+      </w:tr>
+      <w:tr>
+        <w:tc>
+          <w:tcPr>
+            <w:cnfStyle w:val="001000000000" w:firstRow="0" w:lastRow="0" w:firstColumn="1" w:lastColumn="0" w:oddVBand="0" w:evenVBand="0" w:oddHBand="0" w:evenHBand="0" w:firstRowFirstColumn="0" w:firstRowLastColumn="0" w:lastRowFirstColumn="0" w:lastRowLastColumn="0"/>
+            <w:tcW w:w="1998" w:type="dxa"/>
+          </w:tcPr>
+          <w:p>
+            <w:r>
+              <w:t>AddGlyphtoGManager</w:t>
+            </w:r>
+          </w:p>
+        </w:tc>
+        <w:tc>
+          <w:tcPr>
+            <w:tcW w:w="7290" w:type="dxa"/>
+          </w:tcPr>
+          <w:p>
+            <w:pPr>
+              <w:keepNext/>
+              <w:cnfStyle w:val="000000000000" w:firstRow="0" w:lastRow="0" w:firstColumn="0" w:lastColumn="0" w:oddVBand="0" w:evenVBand="0" w:oddHBand="0" w:evenHBand="0" w:firstRowFirstColumn="0" w:firstRowLastColumn="0" w:lastRowFirstColumn="0" w:lastRowLastColumn="0"/>
+            </w:pPr>
+          </w:p>
+        </w:tc>
+      </w:tr>
+      <w:tr>
+        <w:trPr>
+          <w:cnfStyle w:val="000000100000" w:firstRow="0" w:lastRow="0" w:firstColumn="0" w:lastColumn="0" w:oddVBand="0" w:evenVBand="0" w:oddHBand="1" w:evenHBand="0" w:firstRowFirstColumn="0" w:firstRowLastColumn="0" w:lastRowFirstColumn="0" w:lastRowLastColumn="0"/>
+        </w:trPr>
+        <w:tc>
+          <w:tcPr>
+            <w:cnfStyle w:val="001000000000" w:firstRow="0" w:lastRow="0" w:firstColumn="1" w:lastColumn="0" w:oddVBand="0" w:evenVBand="0" w:oddHBand="0" w:evenHBand="0" w:firstRowFirstColumn="0" w:firstRowLastColumn="0" w:lastRowFirstColumn="0" w:lastRowLastColumn="0"/>
+            <w:tcW w:w="1998" w:type="dxa"/>
+          </w:tcPr>
+          <w:p>
+            <w:r>
+              <w:t>RemoveChildfromNode</w:t>
+            </w:r>
+          </w:p>
+        </w:tc>
+        <w:tc>
+          <w:tcPr>
+            <w:tcW w:w="7290" w:type="dxa"/>
+          </w:tcPr>
+          <w:p>
+            <w:pPr>
+              <w:keepNext/>
+              <w:cnfStyle w:val="000000100000" w:firstRow="0" w:lastRow="0" w:firstColumn="0" w:lastColumn="0" w:oddVBand="0" w:evenVBand="0" w:oddHBand="1" w:evenHBand="0" w:firstRowFirstColumn="0" w:firstRowLastColumn="0" w:lastRowFirstColumn="0" w:lastRowLastColumn="0"/>
+            </w:pPr>
+          </w:p>
+        </w:tc>
+      </w:tr>
+      <w:tr>
+        <w:tc>
+          <w:tcPr>
+            <w:cnfStyle w:val="001000000000" w:firstRow="0" w:lastRow="0" w:firstColumn="1" w:lastColumn="0" w:oddVBand="0" w:evenVBand="0" w:oddHBand="0" w:evenHBand="0" w:firstRowFirstColumn="0" w:firstRowLastColumn="0" w:lastRowFirstColumn="0" w:lastRowLastColumn="0"/>
+            <w:tcW w:w="1998" w:type="dxa"/>
+          </w:tcPr>
+          <w:p>
+            <w:r>
+              <w:t>AddChildtoNode</w:t>
+            </w:r>
+          </w:p>
+        </w:tc>
+        <w:tc>
+          <w:tcPr>
+            <w:tcW w:w="7290" w:type="dxa"/>
+          </w:tcPr>
+          <w:p>
+            <w:pPr>
+              <w:keepNext/>
+              <w:cnfStyle w:val="000000000000" w:firstRow="0" w:lastRow="0" w:firstColumn="0" w:lastColumn="0" w:oddVBand="0" w:evenVBand="0" w:oddHBand="0" w:evenHBand="0" w:firstRowFirstColumn="0" w:firstRowLastColumn="0" w:lastRowFirstColumn="0" w:lastRowLastColumn="0"/>
+            </w:pPr>
+          </w:p>
+        </w:tc>
+      </w:tr>
+      <w:tr>
+        <w:trPr>
+          <w:cnfStyle w:val="000000100000" w:firstRow="0" w:lastRow="0" w:firstColumn="0" w:lastColumn="0" w:oddVBand="0" w:evenVBand="0" w:oddHBand="1" w:evenHBand="0" w:firstRowFirstColumn="0" w:firstRowLastColumn="0" w:lastRowFirstColumn="0" w:lastRowLastColumn="0"/>
+        </w:trPr>
+        <w:tc>
+          <w:tcPr>
+            <w:cnfStyle w:val="001000000000" w:firstRow="0" w:lastRow="0" w:firstColumn="1" w:lastColumn="0" w:oddVBand="0" w:evenVBand="0" w:oddHBand="0" w:evenHBand="0" w:firstRowFirstColumn="0" w:firstRowLastColumn="0" w:lastRowFirstColumn="0" w:lastRowLastColumn="0"/>
+            <w:tcW w:w="1998" w:type="dxa"/>
+          </w:tcPr>
+          <w:p>
+            <w:r>
+              <w:t>MenuHandler</w:t>
+            </w:r>
+          </w:p>
+        </w:tc>
+        <w:tc>
+          <w:tcPr>
+            <w:tcW w:w="7290" w:type="dxa"/>
+          </w:tcPr>
+          <w:p>
+            <w:pPr>
+              <w:keepNext/>
+              <w:cnfStyle w:val="000000100000" w:firstRow="0" w:lastRow="0" w:firstColumn="0" w:lastColumn="0" w:oddVBand="0" w:evenVBand="0" w:oddHBand="1" w:evenHBand="0" w:firstRowFirstColumn="0" w:firstRowLastColumn="0" w:lastRowFirstColumn="0" w:lastRowLastColumn="0"/>
+            </w:pPr>
+          </w:p>
+        </w:tc>
+      </w:tr>
+      <w:tr>
+        <w:tc>
+          <w:tcPr>
+            <w:cnfStyle w:val="001000000000" w:firstRow="0" w:lastRow="0" w:firstColumn="1" w:lastColumn="0" w:oddVBand="0" w:evenVBand="0" w:oddHBand="0" w:evenHBand="0" w:firstRowFirstColumn="0" w:firstRowLastColumn="0" w:lastRowFirstColumn="0" w:lastRowLastColumn="0"/>
+            <w:tcW w:w="1998" w:type="dxa"/>
+          </w:tcPr>
+          <w:p>
+            <w:r>
+              <w:t>CleanUpNode</w:t>
+            </w:r>
+          </w:p>
+        </w:tc>
+        <w:tc>
+          <w:tcPr>
+            <w:tcW w:w="7290" w:type="dxa"/>
+          </w:tcPr>
+          <w:p>
+            <w:pPr>
+              <w:keepNext/>
+              <w:cnfStyle w:val="000000000000" w:firstRow="0" w:lastRow="0" w:firstColumn="0" w:lastColumn="0" w:oddVBand="0" w:evenVBand="0" w:oddHBand="0" w:evenHBand="0" w:firstRowFirstColumn="0" w:firstRowLastColumn="0" w:lastRowFirstColumn="0" w:lastRowLastColumn="0"/>
+            </w:pPr>
+          </w:p>
+        </w:tc>
+      </w:tr>
+      <w:tr>
+        <w:trPr>
+          <w:cnfStyle w:val="000000100000" w:firstRow="0" w:lastRow="0" w:firstColumn="0" w:lastColumn="0" w:oddVBand="0" w:evenVBand="0" w:oddHBand="1" w:evenHBand="0" w:firstRowFirstColumn="0" w:firstRowLastColumn="0" w:lastRowFirstColumn="0" w:lastRowLastColumn="0"/>
+        </w:trPr>
+        <w:tc>
+          <w:tcPr>
+            <w:cnfStyle w:val="001000000000" w:firstRow="0" w:lastRow="0" w:firstColumn="1" w:lastColumn="0" w:oddVBand="0" w:evenVBand="0" w:oddHBand="0" w:evenHBand="0" w:firstRowFirstColumn="0" w:firstRowLastColumn="0" w:lastRowFirstColumn="0" w:lastRowLastColumn="0"/>
+            <w:tcW w:w="1998" w:type="dxa"/>
+          </w:tcPr>
+          <w:p/>
+        </w:tc>
+        <w:tc>
+          <w:tcPr>
+            <w:tcW w:w="7290" w:type="dxa"/>
+          </w:tcPr>
+          <w:p>
+            <w:pPr>
+              <w:keepNext/>
+              <w:cnfStyle w:val="000000100000" w:firstRow="0" w:lastRow="0" w:firstColumn="0" w:lastColumn="0" w:oddVBand="0" w:evenVBand="0" w:oddHBand="1" w:evenHBand="0" w:firstRowFirstColumn="0" w:firstRowLastColumn="0" w:lastRowFirstColumn="0" w:lastRowLastColumn="0"/>
+            </w:pPr>
+          </w:p>
+        </w:tc>
+      </w:tr>
     </w:tbl>
     <w:p>
       <w:pPr>
@@ -3271,14 +4320,27 @@
       <w:r>
         <w:t xml:space="preserve">Table </w:t>
       </w:r>
-      <w:fldSimple w:instr=" SEQ Table \* ARABIC ">
-        <w:r>
-          <w:rPr>
-            <w:noProof/>
-          </w:rPr>
-          <w:t>2</w:t>
-        </w:r>
-      </w:fldSimple>
+      <w:r>
+        <w:fldChar w:fldCharType="begin"/>
+      </w:r>
+      <w:r>
+        <w:instrText xml:space="preserve"> SEQ Table \* ARABIC </w:instrText>
+      </w:r>
+      <w:r>
+        <w:fldChar w:fldCharType="separate"/>
+      </w:r>
+      <w:r>
+        <w:rPr>
+          <w:noProof/>
+        </w:rPr>
+        <w:t>4</w:t>
+      </w:r>
+      <w:r>
+        <w:rPr>
+          <w:noProof/>
+        </w:rPr>
+        <w:fldChar w:fldCharType="end"/>
+      </w:r>
       <w:r>
         <w:t xml:space="preserve"> </w:t>
       </w:r>
@@ -3358,6 +4420,7 @@
     <w:p/>
     <w:p>
       <w:r>
+        <w:lastRenderedPageBreak/>
         <w:t>TBDF File Format.</w:t>
       </w:r>
     </w:p>
@@ -3366,7 +4429,6 @@
         <w:rPr>
           <w:noProof/>
         </w:rPr>
-        <w:lastRenderedPageBreak/>
         <w:drawing>
           <wp:inline distT="0" distB="0" distL="0" distR="0" wp14:anchorId="1BEC88ED" wp14:editId="5C4DA20B">
             <wp:extent cx="1746421" cy="3671963"/>
@@ -3406,6 +4468,655 @@
         </w:drawing>
       </w:r>
     </w:p>
+    <w:tbl>
+      <w:tblPr>
+        <w:tblStyle w:val="MediumGrid3-Accent1"/>
+        <w:tblW w:w="0" w:type="auto"/>
+        <w:tblLook w:val="04A0" w:firstRow="1" w:lastRow="0" w:firstColumn="1" w:lastColumn="0" w:noHBand="0" w:noVBand="1"/>
+      </w:tblPr>
+      <w:tblGrid>
+        <w:gridCol w:w="2365"/>
+        <w:gridCol w:w="7211"/>
+      </w:tblGrid>
+      <w:tr>
+        <w:trPr>
+          <w:cnfStyle w:val="100000000000" w:firstRow="1" w:lastRow="0" w:firstColumn="0" w:lastColumn="0" w:oddVBand="0" w:evenVBand="0" w:oddHBand="0" w:evenHBand="0" w:firstRowFirstColumn="0" w:firstRowLastColumn="0" w:lastRowFirstColumn="0" w:lastRowLastColumn="0"/>
+        </w:trPr>
+        <w:tc>
+          <w:tcPr>
+            <w:cnfStyle w:val="001000000000" w:firstRow="0" w:lastRow="0" w:firstColumn="1" w:lastColumn="0" w:oddVBand="0" w:evenVBand="0" w:oddHBand="0" w:evenHBand="0" w:firstRowFirstColumn="0" w:firstRowLastColumn="0" w:lastRowFirstColumn="0" w:lastRowLastColumn="0"/>
+            <w:tcW w:w="1998" w:type="dxa"/>
+          </w:tcPr>
+          <w:p>
+            <w:r>
+              <w:t>VI</w:t>
+            </w:r>
+          </w:p>
+        </w:tc>
+        <w:tc>
+          <w:tcPr>
+            <w:tcW w:w="7290" w:type="dxa"/>
+          </w:tcPr>
+          <w:p>
+            <w:pPr>
+              <w:cnfStyle w:val="100000000000" w:firstRow="1" w:lastRow="0" w:firstColumn="0" w:lastColumn="0" w:oddVBand="0" w:evenVBand="0" w:oddHBand="0" w:evenHBand="0" w:firstRowFirstColumn="0" w:firstRowLastColumn="0" w:lastRowFirstColumn="0" w:lastRowLastColumn="0"/>
+            </w:pPr>
+            <w:commentRangeStart w:id="8"/>
+            <w:r>
+              <w:t>Description</w:t>
+            </w:r>
+            <w:commentRangeEnd w:id="8"/>
+            <w:r>
+              <w:rPr>
+                <w:rStyle w:val="CommentReference"/>
+                <w:b w:val="0"/>
+                <w:bCs w:val="0"/>
+                <w:color w:val="auto"/>
+              </w:rPr>
+              <w:commentReference w:id="8"/>
+            </w:r>
+          </w:p>
+        </w:tc>
+      </w:tr>
+      <w:tr>
+        <w:trPr>
+          <w:cnfStyle w:val="000000100000" w:firstRow="0" w:lastRow="0" w:firstColumn="0" w:lastColumn="0" w:oddVBand="0" w:evenVBand="0" w:oddHBand="1" w:evenHBand="0" w:firstRowFirstColumn="0" w:firstRowLastColumn="0" w:lastRowFirstColumn="0" w:lastRowLastColumn="0"/>
+        </w:trPr>
+        <w:tc>
+          <w:tcPr>
+            <w:cnfStyle w:val="001000000000" w:firstRow="0" w:lastRow="0" w:firstColumn="1" w:lastColumn="0" w:oddVBand="0" w:evenVBand="0" w:oddHBand="0" w:evenHBand="0" w:firstRowFirstColumn="0" w:firstRowLastColumn="0" w:lastRowFirstColumn="0" w:lastRowLastColumn="0"/>
+            <w:tcW w:w="1998" w:type="dxa"/>
+          </w:tcPr>
+          <w:p>
+            <w:r>
+              <w:t>Duplicate</w:t>
+            </w:r>
+          </w:p>
+        </w:tc>
+        <w:tc>
+          <w:tcPr>
+            <w:tcW w:w="7290" w:type="dxa"/>
+          </w:tcPr>
+          <w:p>
+            <w:pPr>
+              <w:cnfStyle w:val="000000100000" w:firstRow="0" w:lastRow="0" w:firstColumn="0" w:lastColumn="0" w:oddVBand="0" w:evenVBand="0" w:oddHBand="1" w:evenHBand="0" w:firstRowFirstColumn="0" w:firstRowLastColumn="0" w:lastRowFirstColumn="0" w:lastRowLastColumn="0"/>
+            </w:pPr>
+            <w:r>
+              <w:t xml:space="preserve">Implements </w:t>
+            </w:r>
+            <w:r>
+              <w:t xml:space="preserve"> the specific behavior of a node when it is being duplicated</w:t>
+            </w:r>
+          </w:p>
+          <w:p>
+            <w:pPr>
+              <w:cnfStyle w:val="000000100000" w:firstRow="0" w:lastRow="0" w:firstColumn="0" w:lastColumn="0" w:oddVBand="0" w:evenVBand="0" w:oddHBand="1" w:evenHBand="0" w:firstRowFirstColumn="0" w:firstRowLastColumn="0" w:lastRowFirstColumn="0" w:lastRowLastColumn="0"/>
+            </w:pPr>
+            <w:r>
+              <w:t xml:space="preserve">Can be used to change the name of the new node for example adding Copy to it. </w:t>
+            </w:r>
+          </w:p>
+        </w:tc>
+      </w:tr>
+      <w:tr>
+        <w:tc>
+          <w:tcPr>
+            <w:cnfStyle w:val="001000000000" w:firstRow="0" w:lastRow="0" w:firstColumn="1" w:lastColumn="0" w:oddVBand="0" w:evenVBand="0" w:oddHBand="0" w:evenHBand="0" w:firstRowFirstColumn="0" w:firstRowLastColumn="0" w:lastRowFirstColumn="0" w:lastRowLastColumn="0"/>
+            <w:tcW w:w="1998" w:type="dxa"/>
+          </w:tcPr>
+          <w:p>
+            <w:r>
+              <w:t>ToRepo</w:t>
+            </w:r>
+          </w:p>
+        </w:tc>
+        <w:tc>
+          <w:tcPr>
+            <w:tcW w:w="7290" w:type="dxa"/>
+          </w:tcPr>
+          <w:p>
+            <w:pPr>
+              <w:tabs>
+                <w:tab w:val="left" w:pos="1102"/>
+              </w:tabs>
+              <w:cnfStyle w:val="000000000000" w:firstRow="0" w:lastRow="0" w:firstColumn="0" w:lastColumn="0" w:oddVBand="0" w:evenVBand="0" w:oddHBand="0" w:evenHBand="0" w:firstRowFirstColumn="0" w:firstRowLastColumn="0" w:lastRowFirstColumn="0" w:lastRowLastColumn="0"/>
+            </w:pPr>
+            <w:r>
+              <w:t>T</w:t>
+            </w:r>
+            <w:r>
+              <w:t>ransfers the information from the tree node into the repo. How it is stored in the repo depends on the Repo</w:t>
+            </w:r>
+            <w:r>
+              <w:t>.</w:t>
+            </w:r>
+          </w:p>
+        </w:tc>
+      </w:tr>
+      <w:tr>
+        <w:trPr>
+          <w:cnfStyle w:val="000000100000" w:firstRow="0" w:lastRow="0" w:firstColumn="0" w:lastColumn="0" w:oddVBand="0" w:evenVBand="0" w:oddHBand="1" w:evenHBand="0" w:firstRowFirstColumn="0" w:firstRowLastColumn="0" w:lastRowFirstColumn="0" w:lastRowLastColumn="0"/>
+        </w:trPr>
+        <w:tc>
+          <w:tcPr>
+            <w:cnfStyle w:val="001000000000" w:firstRow="0" w:lastRow="0" w:firstColumn="1" w:lastColumn="0" w:oddVBand="0" w:evenVBand="0" w:oddHBand="0" w:evenHBand="0" w:firstRowFirstColumn="0" w:firstRowLastColumn="0" w:lastRowFirstColumn="0" w:lastRowLastColumn="0"/>
+            <w:tcW w:w="1998" w:type="dxa"/>
+          </w:tcPr>
+          <w:p>
+            <w:r>
+              <w:t>FromRepo</w:t>
+            </w:r>
+          </w:p>
+        </w:tc>
+        <w:tc>
+          <w:tcPr>
+            <w:tcW w:w="7290" w:type="dxa"/>
+          </w:tcPr>
+          <w:p>
+            <w:pPr>
+              <w:cnfStyle w:val="000000100000" w:firstRow="0" w:lastRow="0" w:firstColumn="0" w:lastColumn="0" w:oddVBand="0" w:evenVBand="0" w:oddHBand="1" w:evenHBand="0" w:firstRowFirstColumn="0" w:firstRowLastColumn="0" w:lastRowFirstColumn="0" w:lastRowLastColumn="0"/>
+            </w:pPr>
+            <w:r>
+              <w:t>G</w:t>
+            </w:r>
+            <w:r>
+              <w:t>rabs information from the Repo and stores it in the nodes</w:t>
+            </w:r>
+            <w:r>
+              <w:t>.</w:t>
+            </w:r>
+          </w:p>
+        </w:tc>
+      </w:tr>
+      <w:tr>
+        <w:tc>
+          <w:tcPr>
+            <w:cnfStyle w:val="001000000000" w:firstRow="0" w:lastRow="0" w:firstColumn="1" w:lastColumn="0" w:oddVBand="0" w:evenVBand="0" w:oddHBand="0" w:evenHBand="0" w:firstRowFirstColumn="0" w:firstRowLastColumn="0" w:lastRowFirstColumn="0" w:lastRowLastColumn="0"/>
+            <w:tcW w:w="1998" w:type="dxa"/>
+          </w:tcPr>
+          <w:p>
+            <w:r>
+              <w:t>UIRef</w:t>
+            </w:r>
+          </w:p>
+        </w:tc>
+        <w:tc>
+          <w:tcPr>
+            <w:tcW w:w="7290" w:type="dxa"/>
+          </w:tcPr>
+          <w:p>
+            <w:pPr>
+              <w:cnfStyle w:val="000000000000" w:firstRow="0" w:lastRow="0" w:firstColumn="0" w:lastColumn="0" w:oddVBand="0" w:evenVBand="0" w:oddHBand="0" w:evenHBand="0" w:firstRowFirstColumn="0" w:firstRowLastColumn="0" w:lastRowFirstColumn="0" w:lastRowLastColumn="0"/>
+            </w:pPr>
+            <w:r>
+              <w:t>S</w:t>
+            </w:r>
+            <w:r>
+              <w:t>tores the  static reference to the UI of the node</w:t>
+            </w:r>
+            <w:r>
+              <w:t>.</w:t>
+            </w:r>
+          </w:p>
+        </w:tc>
+      </w:tr>
+      <w:tr>
+        <w:trPr>
+          <w:cnfStyle w:val="000000100000" w:firstRow="0" w:lastRow="0" w:firstColumn="0" w:lastColumn="0" w:oddVBand="0" w:evenVBand="0" w:oddHBand="1" w:evenHBand="0" w:firstRowFirstColumn="0" w:firstRowLastColumn="0" w:lastRowFirstColumn="0" w:lastRowLastColumn="0"/>
+        </w:trPr>
+        <w:tc>
+          <w:tcPr>
+            <w:cnfStyle w:val="001000000000" w:firstRow="0" w:lastRow="0" w:firstColumn="1" w:lastColumn="0" w:oddVBand="0" w:evenVBand="0" w:oddHBand="0" w:evenHBand="0" w:firstRowFirstColumn="0" w:firstRowLastColumn="0" w:lastRowFirstColumn="0" w:lastRowLastColumn="0"/>
+            <w:tcW w:w="1998" w:type="dxa"/>
+          </w:tcPr>
+          <w:p>
+            <w:r>
+              <w:t>Initialize</w:t>
+            </w:r>
+          </w:p>
+        </w:tc>
+        <w:tc>
+          <w:tcPr>
+            <w:tcW w:w="7290" w:type="dxa"/>
+          </w:tcPr>
+          <w:p>
+            <w:pPr>
+              <w:cnfStyle w:val="000000100000" w:firstRow="0" w:lastRow="0" w:firstColumn="0" w:lastColumn="0" w:oddVBand="0" w:evenVBand="0" w:oddHBand="1" w:evenHBand="0" w:firstRowFirstColumn="0" w:firstRowLastColumn="0" w:lastRowFirstColumn="0" w:lastRowLastColumn="0"/>
+            </w:pPr>
+            <w:r>
+              <w:t>Initializes the data of a node to its default state.</w:t>
+            </w:r>
+          </w:p>
+          <w:p>
+            <w:pPr>
+              <w:cnfStyle w:val="000000100000" w:firstRow="0" w:lastRow="0" w:firstColumn="0" w:lastColumn="0" w:oddVBand="0" w:evenVBand="0" w:oddHBand="1" w:evenHBand="0" w:firstRowFirstColumn="0" w:firstRowLastColumn="0" w:lastRowFirstColumn="0" w:lastRowLastColumn="0"/>
+            </w:pPr>
+            <w:r>
+              <w:t>The object is not created inside of this VI, because it is created from a File depending on user selection.</w:t>
+            </w:r>
+          </w:p>
+        </w:tc>
+      </w:tr>
+      <w:tr>
+        <w:tc>
+          <w:tcPr>
+            <w:cnfStyle w:val="001000000000" w:firstRow="0" w:lastRow="0" w:firstColumn="1" w:lastColumn="0" w:oddVBand="0" w:evenVBand="0" w:oddHBand="0" w:evenHBand="0" w:firstRowFirstColumn="0" w:firstRowLastColumn="0" w:lastRowFirstColumn="0" w:lastRowLastColumn="0"/>
+            <w:tcW w:w="1998" w:type="dxa"/>
+          </w:tcPr>
+          <w:p>
+            <w:r>
+              <w:t>ShortcutMenu</w:t>
+            </w:r>
+          </w:p>
+        </w:tc>
+        <w:tc>
+          <w:tcPr>
+            <w:tcW w:w="7290" w:type="dxa"/>
+          </w:tcPr>
+          <w:p>
+            <w:pPr>
+              <w:cnfStyle w:val="000000000000" w:firstRow="0" w:lastRow="0" w:firstColumn="0" w:lastColumn="0" w:oddVBand="0" w:evenVBand="0" w:oddHBand="0" w:evenHBand="0" w:firstRowFirstColumn="0" w:firstRowLastColumn="0" w:lastRowFirstColumn="0" w:lastRowLastColumn="0"/>
+            </w:pPr>
+            <w:r>
+              <w:t>D</w:t>
+            </w:r>
+            <w:r>
+              <w:t>efines the behavior of the shortcut menu of the node</w:t>
+            </w:r>
+            <w:r>
+              <w:t>.</w:t>
+            </w:r>
+          </w:p>
+        </w:tc>
+      </w:tr>
+      <w:tr>
+        <w:trPr>
+          <w:cnfStyle w:val="000000100000" w:firstRow="0" w:lastRow="0" w:firstColumn="0" w:lastColumn="0" w:oddVBand="0" w:evenVBand="0" w:oddHBand="1" w:evenHBand="0" w:firstRowFirstColumn="0" w:firstRowLastColumn="0" w:lastRowFirstColumn="0" w:lastRowLastColumn="0"/>
+        </w:trPr>
+        <w:tc>
+          <w:tcPr>
+            <w:cnfStyle w:val="001000000000" w:firstRow="0" w:lastRow="0" w:firstColumn="1" w:lastColumn="0" w:oddVBand="0" w:evenVBand="0" w:oddHBand="0" w:evenHBand="0" w:firstRowFirstColumn="0" w:firstRowLastColumn="0" w:lastRowFirstColumn="0" w:lastRowLastColumn="0"/>
+            <w:tcW w:w="1998" w:type="dxa"/>
+          </w:tcPr>
+          <w:p>
+            <w:r>
+              <w:t>EditOptions</w:t>
+            </w:r>
+          </w:p>
+        </w:tc>
+        <w:tc>
+          <w:tcPr>
+            <w:tcW w:w="7290" w:type="dxa"/>
+          </w:tcPr>
+          <w:p>
+            <w:pPr>
+              <w:cnfStyle w:val="000000100000" w:firstRow="0" w:lastRow="0" w:firstColumn="0" w:lastColumn="0" w:oddVBand="0" w:evenVBand="0" w:oddHBand="1" w:evenHBand="0" w:firstRowFirstColumn="0" w:firstRowLastColumn="0" w:lastRowFirstColumn="0" w:lastRowLastColumn="0"/>
+            </w:pPr>
+            <w:r>
+              <w:t>Contains the options for the Menu that will be displayed when doing right click on an item.</w:t>
+            </w:r>
+          </w:p>
+          <w:p>
+            <w:pPr>
+              <w:cnfStyle w:val="000000100000" w:firstRow="0" w:lastRow="0" w:firstColumn="0" w:lastColumn="0" w:oddVBand="0" w:evenVBand="0" w:oddHBand="1" w:evenHBand="0" w:firstRowFirstColumn="0" w:firstRowLastColumn="0" w:lastRowFirstColumn="0" w:lastRowLastColumn="0"/>
+            </w:pPr>
+            <w:r>
+              <w:t>The sub nodes class configures which nodes can be added to this nodes</w:t>
+            </w:r>
+          </w:p>
+          <w:p>
+            <w:pPr>
+              <w:cnfStyle w:val="000000100000" w:firstRow="0" w:lastRow="0" w:firstColumn="0" w:lastColumn="0" w:oddVBand="0" w:evenVBand="0" w:oddHBand="1" w:evenHBand="0" w:firstRowFirstColumn="0" w:firstRowLastColumn="0" w:lastRowFirstColumn="0" w:lastRowLastColumn="0"/>
+            </w:pPr>
+            <w:r>
+              <w:t>And the edit options determine which options are available for the node.</w:t>
+            </w:r>
+          </w:p>
+          <w:p>
+            <w:pPr>
+              <w:cnfStyle w:val="000000100000" w:firstRow="0" w:lastRow="0" w:firstColumn="0" w:lastColumn="0" w:oddVBand="0" w:evenVBand="0" w:oddHBand="1" w:evenHBand="0" w:firstRowFirstColumn="0" w:firstRowLastColumn="0" w:lastRowFirstColumn="0" w:lastRowLastColumn="0"/>
+            </w:pPr>
+          </w:p>
+          <w:p>
+            <w:pPr>
+              <w:cnfStyle w:val="000000100000" w:firstRow="0" w:lastRow="0" w:firstColumn="0" w:lastColumn="0" w:oddVBand="0" w:evenVBand="0" w:oddHBand="1" w:evenHBand="0" w:firstRowFirstColumn="0" w:firstRowLastColumn="0" w:lastRowFirstColumn="0" w:lastRowLastColumn="0"/>
+            </w:pPr>
+            <w:r>
+              <w:t>This configuration is stored in this VI in case some dynamic configuration is required for the menu options or sub nodes.</w:t>
+            </w:r>
+          </w:p>
+        </w:tc>
+      </w:tr>
+      <w:tr>
+        <w:tc>
+          <w:tcPr>
+            <w:cnfStyle w:val="001000000000" w:firstRow="0" w:lastRow="0" w:firstColumn="1" w:lastColumn="0" w:oddVBand="0" w:evenVBand="0" w:oddHBand="0" w:evenHBand="0" w:firstRowFirstColumn="0" w:firstRowLastColumn="0" w:lastRowFirstColumn="0" w:lastRowLastColumn="0"/>
+            <w:tcW w:w="1998" w:type="dxa"/>
+          </w:tcPr>
+          <w:p>
+            <w:r>
+              <w:t>GetText</w:t>
+            </w:r>
+          </w:p>
+        </w:tc>
+        <w:tc>
+          <w:tcPr>
+            <w:tcW w:w="7290" w:type="dxa"/>
+          </w:tcPr>
+          <w:p>
+            <w:pPr>
+              <w:cnfStyle w:val="000000000000" w:firstRow="0" w:lastRow="0" w:firstColumn="0" w:lastColumn="0" w:oddVBand="0" w:evenVBand="0" w:oddHBand="0" w:evenHBand="0" w:firstRowFirstColumn="0" w:firstRowLastColumn="0" w:lastRowFirstColumn="0" w:lastRowLastColumn="0"/>
+            </w:pPr>
+            <w:r>
+              <w:t>Returns the text representation of the node used for the tree control.</w:t>
+            </w:r>
+          </w:p>
+        </w:tc>
+      </w:tr>
+      <w:tr>
+        <w:trPr>
+          <w:cnfStyle w:val="000000100000" w:firstRow="0" w:lastRow="0" w:firstColumn="0" w:lastColumn="0" w:oddVBand="0" w:evenVBand="0" w:oddHBand="1" w:evenHBand="0" w:firstRowFirstColumn="0" w:firstRowLastColumn="0" w:lastRowFirstColumn="0" w:lastRowLastColumn="0"/>
+        </w:trPr>
+        <w:tc>
+          <w:tcPr>
+            <w:cnfStyle w:val="001000000000" w:firstRow="0" w:lastRow="0" w:firstColumn="1" w:lastColumn="0" w:oddVBand="0" w:evenVBand="0" w:oddHBand="0" w:evenHBand="0" w:firstRowFirstColumn="0" w:firstRowLastColumn="0" w:lastRowFirstColumn="0" w:lastRowLastColumn="0"/>
+            <w:tcW w:w="1998" w:type="dxa"/>
+          </w:tcPr>
+          <w:p>
+            <w:r>
+              <w:t>Link</w:t>
+            </w:r>
+            <w:r>
+              <w:t>Nodes</w:t>
+            </w:r>
+          </w:p>
+        </w:tc>
+        <w:tc>
+          <w:tcPr>
+            <w:tcW w:w="7290" w:type="dxa"/>
+          </w:tcPr>
+          <w:p>
+            <w:pPr>
+              <w:cnfStyle w:val="000000100000" w:firstRow="0" w:lastRow="0" w:firstColumn="0" w:lastColumn="0" w:oddVBand="0" w:evenVBand="0" w:oddHBand="1" w:evenHBand="0" w:firstRowFirstColumn="0" w:firstRowLastColumn="0" w:lastRowFirstColumn="0" w:lastRowLastColumn="0"/>
+            </w:pPr>
+            <w:r>
+              <w:t>Links 2 nodes together one as a parent and one as a child.</w:t>
+            </w:r>
+          </w:p>
+        </w:tc>
+      </w:tr>
+      <w:tr>
+        <w:tc>
+          <w:tcPr>
+            <w:cnfStyle w:val="001000000000" w:firstRow="0" w:lastRow="0" w:firstColumn="1" w:lastColumn="0" w:oddVBand="0" w:evenVBand="0" w:oddHBand="0" w:evenHBand="0" w:firstRowFirstColumn="0" w:firstRowLastColumn="0" w:lastRowFirstColumn="0" w:lastRowLastColumn="0"/>
+            <w:tcW w:w="1998" w:type="dxa"/>
+          </w:tcPr>
+          <w:p>
+            <w:r>
+              <w:t>Unlink</w:t>
+            </w:r>
+            <w:r>
+              <w:t>Nodes</w:t>
+            </w:r>
+          </w:p>
+        </w:tc>
+        <w:tc>
+          <w:tcPr>
+            <w:tcW w:w="7290" w:type="dxa"/>
+          </w:tcPr>
+          <w:p>
+            <w:pPr>
+              <w:tabs>
+                <w:tab w:val="left" w:pos="1127"/>
+              </w:tabs>
+              <w:cnfStyle w:val="000000000000" w:firstRow="0" w:lastRow="0" w:firstColumn="0" w:lastColumn="0" w:oddVBand="0" w:evenVBand="0" w:oddHBand="0" w:evenHBand="0" w:firstRowFirstColumn="0" w:firstRowLastColumn="0" w:lastRowFirstColumn="0" w:lastRowLastColumn="0"/>
+            </w:pPr>
+            <w:r>
+              <w:t>B</w:t>
+            </w:r>
+            <w:r>
+              <w:t xml:space="preserve">reaks the link between a child and a parent node. Removing the reference to </w:t>
+            </w:r>
+            <w:r>
+              <w:lastRenderedPageBreak/>
+              <w:t>each other in both nodes.</w:t>
+            </w:r>
+          </w:p>
+        </w:tc>
+      </w:tr>
+      <w:tr>
+        <w:trPr>
+          <w:cnfStyle w:val="000000100000" w:firstRow="0" w:lastRow="0" w:firstColumn="0" w:lastColumn="0" w:oddVBand="0" w:evenVBand="0" w:oddHBand="1" w:evenHBand="0" w:firstRowFirstColumn="0" w:firstRowLastColumn="0" w:lastRowFirstColumn="0" w:lastRowLastColumn="0"/>
+        </w:trPr>
+        <w:tc>
+          <w:tcPr>
+            <w:cnfStyle w:val="001000000000" w:firstRow="0" w:lastRow="0" w:firstColumn="1" w:lastColumn="0" w:oddVBand="0" w:evenVBand="0" w:oddHBand="0" w:evenHBand="0" w:firstRowFirstColumn="0" w:firstRowLastColumn="0" w:lastRowFirstColumn="0" w:lastRowLastColumn="0"/>
+            <w:tcW w:w="1998" w:type="dxa"/>
+          </w:tcPr>
+          <w:p>
+            <w:r>
+              <w:lastRenderedPageBreak/>
+              <w:t>NodeUI</w:t>
+            </w:r>
+          </w:p>
+        </w:tc>
+        <w:tc>
+          <w:tcPr>
+            <w:tcW w:w="7290" w:type="dxa"/>
+          </w:tcPr>
+          <w:p>
+            <w:pPr>
+              <w:keepNext/>
+              <w:cnfStyle w:val="000000100000" w:firstRow="0" w:lastRow="0" w:firstColumn="0" w:lastColumn="0" w:oddVBand="0" w:evenVBand="0" w:oddHBand="1" w:evenHBand="0" w:firstRowFirstColumn="0" w:firstRowLastColumn="0" w:lastRowFirstColumn="0" w:lastRowLastColumn="0"/>
+            </w:pPr>
+            <w:r>
+              <w:t>UI that will be called when the node is selected.</w:t>
+            </w:r>
+          </w:p>
+        </w:tc>
+      </w:tr>
+      <w:tr>
+        <w:tc>
+          <w:tcPr>
+            <w:cnfStyle w:val="001000000000" w:firstRow="0" w:lastRow="0" w:firstColumn="1" w:lastColumn="0" w:oddVBand="0" w:evenVBand="0" w:oddHBand="0" w:evenHBand="0" w:firstRowFirstColumn="0" w:firstRowLastColumn="0" w:lastRowFirstColumn="0" w:lastRowLastColumn="0"/>
+            <w:tcW w:w="1998" w:type="dxa"/>
+          </w:tcPr>
+          <w:p>
+            <w:r>
+              <w:t>InnerCallbackOnLoadUI</w:t>
+            </w:r>
+          </w:p>
+        </w:tc>
+        <w:tc>
+          <w:tcPr>
+            <w:tcW w:w="7290" w:type="dxa"/>
+          </w:tcPr>
+          <w:p>
+            <w:pPr>
+              <w:keepNext/>
+              <w:cnfStyle w:val="000000000000" w:firstRow="0" w:lastRow="0" w:firstColumn="0" w:lastColumn="0" w:oddVBand="0" w:evenVBand="0" w:oddHBand="0" w:evenHBand="0" w:firstRowFirstColumn="0" w:firstRowLastColumn="0" w:lastRowFirstColumn="0" w:lastRowLastColumn="0"/>
+            </w:pPr>
+          </w:p>
+        </w:tc>
+      </w:tr>
+      <w:tr>
+        <w:trPr>
+          <w:cnfStyle w:val="000000100000" w:firstRow="0" w:lastRow="0" w:firstColumn="0" w:lastColumn="0" w:oddVBand="0" w:evenVBand="0" w:oddHBand="1" w:evenHBand="0" w:firstRowFirstColumn="0" w:firstRowLastColumn="0" w:lastRowFirstColumn="0" w:lastRowLastColumn="0"/>
+        </w:trPr>
+        <w:tc>
+          <w:tcPr>
+            <w:cnfStyle w:val="001000000000" w:firstRow="0" w:lastRow="0" w:firstColumn="1" w:lastColumn="0" w:oddVBand="0" w:evenVBand="0" w:oddHBand="0" w:evenHBand="0" w:firstRowFirstColumn="0" w:firstRowLastColumn="0" w:lastRowFirstColumn="0" w:lastRowLastColumn="0"/>
+            <w:tcW w:w="1998" w:type="dxa"/>
+          </w:tcPr>
+          <w:p>
+            <w:r>
+              <w:t>GetOverlay</w:t>
+            </w:r>
+          </w:p>
+        </w:tc>
+        <w:tc>
+          <w:tcPr>
+            <w:tcW w:w="7290" w:type="dxa"/>
+          </w:tcPr>
+          <w:p>
+            <w:pPr>
+              <w:keepNext/>
+              <w:cnfStyle w:val="000000100000" w:firstRow="0" w:lastRow="0" w:firstColumn="0" w:lastColumn="0" w:oddVBand="0" w:evenVBand="0" w:oddHBand="1" w:evenHBand="0" w:firstRowFirstColumn="0" w:firstRowLastColumn="0" w:lastRowFirstColumn="0" w:lastRowLastColumn="0"/>
+            </w:pPr>
+          </w:p>
+        </w:tc>
+      </w:tr>
+      <w:tr>
+        <w:tc>
+          <w:tcPr>
+            <w:cnfStyle w:val="001000000000" w:firstRow="0" w:lastRow="0" w:firstColumn="1" w:lastColumn="0" w:oddVBand="0" w:evenVBand="0" w:oddHBand="0" w:evenHBand="0" w:firstRowFirstColumn="0" w:firstRowLastColumn="0" w:lastRowFirstColumn="0" w:lastRowLastColumn="0"/>
+            <w:tcW w:w="1998" w:type="dxa"/>
+          </w:tcPr>
+          <w:p>
+            <w:r>
+              <w:t>AddGlyphtoGManager</w:t>
+            </w:r>
+          </w:p>
+        </w:tc>
+        <w:tc>
+          <w:tcPr>
+            <w:tcW w:w="7290" w:type="dxa"/>
+          </w:tcPr>
+          <w:p>
+            <w:pPr>
+              <w:keepNext/>
+              <w:cnfStyle w:val="000000000000" w:firstRow="0" w:lastRow="0" w:firstColumn="0" w:lastColumn="0" w:oddVBand="0" w:evenVBand="0" w:oddHBand="0" w:evenHBand="0" w:firstRowFirstColumn="0" w:firstRowLastColumn="0" w:lastRowFirstColumn="0" w:lastRowLastColumn="0"/>
+            </w:pPr>
+          </w:p>
+        </w:tc>
+      </w:tr>
+      <w:tr>
+        <w:trPr>
+          <w:cnfStyle w:val="000000100000" w:firstRow="0" w:lastRow="0" w:firstColumn="0" w:lastColumn="0" w:oddVBand="0" w:evenVBand="0" w:oddHBand="1" w:evenHBand="0" w:firstRowFirstColumn="0" w:firstRowLastColumn="0" w:lastRowFirstColumn="0" w:lastRowLastColumn="0"/>
+        </w:trPr>
+        <w:tc>
+          <w:tcPr>
+            <w:cnfStyle w:val="001000000000" w:firstRow="0" w:lastRow="0" w:firstColumn="1" w:lastColumn="0" w:oddVBand="0" w:evenVBand="0" w:oddHBand="0" w:evenHBand="0" w:firstRowFirstColumn="0" w:firstRowLastColumn="0" w:lastRowFirstColumn="0" w:lastRowLastColumn="0"/>
+            <w:tcW w:w="1998" w:type="dxa"/>
+          </w:tcPr>
+          <w:p>
+            <w:r>
+              <w:t>RemoveChildfromNode</w:t>
+            </w:r>
+          </w:p>
+        </w:tc>
+        <w:tc>
+          <w:tcPr>
+            <w:tcW w:w="7290" w:type="dxa"/>
+          </w:tcPr>
+          <w:p>
+            <w:pPr>
+              <w:keepNext/>
+              <w:cnfStyle w:val="000000100000" w:firstRow="0" w:lastRow="0" w:firstColumn="0" w:lastColumn="0" w:oddVBand="0" w:evenVBand="0" w:oddHBand="1" w:evenHBand="0" w:firstRowFirstColumn="0" w:firstRowLastColumn="0" w:lastRowFirstColumn="0" w:lastRowLastColumn="0"/>
+            </w:pPr>
+          </w:p>
+        </w:tc>
+      </w:tr>
+      <w:tr>
+        <w:tc>
+          <w:tcPr>
+            <w:cnfStyle w:val="001000000000" w:firstRow="0" w:lastRow="0" w:firstColumn="1" w:lastColumn="0" w:oddVBand="0" w:evenVBand="0" w:oddHBand="0" w:evenHBand="0" w:firstRowFirstColumn="0" w:firstRowLastColumn="0" w:lastRowFirstColumn="0" w:lastRowLastColumn="0"/>
+            <w:tcW w:w="1998" w:type="dxa"/>
+          </w:tcPr>
+          <w:p>
+            <w:r>
+              <w:t>AddChildtoNode</w:t>
+            </w:r>
+          </w:p>
+        </w:tc>
+        <w:tc>
+          <w:tcPr>
+            <w:tcW w:w="7290" w:type="dxa"/>
+          </w:tcPr>
+          <w:p>
+            <w:pPr>
+              <w:keepNext/>
+              <w:cnfStyle w:val="000000000000" w:firstRow="0" w:lastRow="0" w:firstColumn="0" w:lastColumn="0" w:oddVBand="0" w:evenVBand="0" w:oddHBand="0" w:evenHBand="0" w:firstRowFirstColumn="0" w:firstRowLastColumn="0" w:lastRowFirstColumn="0" w:lastRowLastColumn="0"/>
+            </w:pPr>
+          </w:p>
+        </w:tc>
+      </w:tr>
+      <w:tr>
+        <w:trPr>
+          <w:cnfStyle w:val="000000100000" w:firstRow="0" w:lastRow="0" w:firstColumn="0" w:lastColumn="0" w:oddVBand="0" w:evenVBand="0" w:oddHBand="1" w:evenHBand="0" w:firstRowFirstColumn="0" w:firstRowLastColumn="0" w:lastRowFirstColumn="0" w:lastRowLastColumn="0"/>
+        </w:trPr>
+        <w:tc>
+          <w:tcPr>
+            <w:cnfStyle w:val="001000000000" w:firstRow="0" w:lastRow="0" w:firstColumn="1" w:lastColumn="0" w:oddVBand="0" w:evenVBand="0" w:oddHBand="0" w:evenHBand="0" w:firstRowFirstColumn="0" w:firstRowLastColumn="0" w:lastRowFirstColumn="0" w:lastRowLastColumn="0"/>
+            <w:tcW w:w="1998" w:type="dxa"/>
+          </w:tcPr>
+          <w:p>
+            <w:r>
+              <w:t>MenuHandler</w:t>
+            </w:r>
+          </w:p>
+        </w:tc>
+        <w:tc>
+          <w:tcPr>
+            <w:tcW w:w="7290" w:type="dxa"/>
+          </w:tcPr>
+          <w:p>
+            <w:pPr>
+              <w:keepNext/>
+              <w:cnfStyle w:val="000000100000" w:firstRow="0" w:lastRow="0" w:firstColumn="0" w:lastColumn="0" w:oddVBand="0" w:evenVBand="0" w:oddHBand="1" w:evenHBand="0" w:firstRowFirstColumn="0" w:firstRowLastColumn="0" w:lastRowFirstColumn="0" w:lastRowLastColumn="0"/>
+            </w:pPr>
+          </w:p>
+        </w:tc>
+      </w:tr>
+      <w:tr>
+        <w:tc>
+          <w:tcPr>
+            <w:cnfStyle w:val="001000000000" w:firstRow="0" w:lastRow="0" w:firstColumn="1" w:lastColumn="0" w:oddVBand="0" w:evenVBand="0" w:oddHBand="0" w:evenHBand="0" w:firstRowFirstColumn="0" w:firstRowLastColumn="0" w:lastRowFirstColumn="0" w:lastRowLastColumn="0"/>
+            <w:tcW w:w="1998" w:type="dxa"/>
+          </w:tcPr>
+          <w:p>
+            <w:r>
+              <w:t>CleanUpNode</w:t>
+            </w:r>
+          </w:p>
+        </w:tc>
+        <w:tc>
+          <w:tcPr>
+            <w:tcW w:w="7290" w:type="dxa"/>
+          </w:tcPr>
+          <w:p>
+            <w:pPr>
+              <w:keepNext/>
+              <w:cnfStyle w:val="000000000000" w:firstRow="0" w:lastRow="0" w:firstColumn="0" w:lastColumn="0" w:oddVBand="0" w:evenVBand="0" w:oddHBand="0" w:evenHBand="0" w:firstRowFirstColumn="0" w:firstRowLastColumn="0" w:lastRowFirstColumn="0" w:lastRowLastColumn="0"/>
+            </w:pPr>
+          </w:p>
+        </w:tc>
+      </w:tr>
+      <w:tr>
+        <w:trPr>
+          <w:cnfStyle w:val="000000100000" w:firstRow="0" w:lastRow="0" w:firstColumn="0" w:lastColumn="0" w:oddVBand="0" w:evenVBand="0" w:oddHBand="1" w:evenHBand="0" w:firstRowFirstColumn="0" w:firstRowLastColumn="0" w:lastRowFirstColumn="0" w:lastRowLastColumn="0"/>
+        </w:trPr>
+        <w:tc>
+          <w:tcPr>
+            <w:cnfStyle w:val="001000000000" w:firstRow="0" w:lastRow="0" w:firstColumn="1" w:lastColumn="0" w:oddVBand="0" w:evenVBand="0" w:oddHBand="0" w:evenHBand="0" w:firstRowFirstColumn="0" w:firstRowLastColumn="0" w:lastRowFirstColumn="0" w:lastRowLastColumn="0"/>
+            <w:tcW w:w="1998" w:type="dxa"/>
+          </w:tcPr>
+          <w:p/>
+        </w:tc>
+        <w:tc>
+          <w:tcPr>
+            <w:tcW w:w="7290" w:type="dxa"/>
+          </w:tcPr>
+          <w:p>
+            <w:pPr>
+              <w:keepNext/>
+              <w:cnfStyle w:val="000000100000" w:firstRow="0" w:lastRow="0" w:firstColumn="0" w:lastColumn="0" w:oddVBand="0" w:evenVBand="0" w:oddHBand="1" w:evenHBand="0" w:firstRowFirstColumn="0" w:firstRowLastColumn="0" w:lastRowFirstColumn="0" w:lastRowLastColumn="0"/>
+            </w:pPr>
+          </w:p>
+        </w:tc>
+      </w:tr>
+    </w:tbl>
+    <w:p/>
     <w:p>
       <w:pPr>
         <w:pStyle w:val="Heading1"/>
@@ -3500,7 +5211,6 @@
         <w:rPr>
           <w:noProof/>
         </w:rPr>
-        <w:lastRenderedPageBreak/>
         <w:drawing>
           <wp:inline distT="0" distB="0" distL="0" distR="0" wp14:anchorId="294E77CF" wp14:editId="425704AF">
             <wp:extent cx="5781675" cy="2514600"/>
@@ -3548,6 +5258,7 @@
         <w:rPr>
           <w:noProof/>
         </w:rPr>
+        <w:lastRenderedPageBreak/>
         <w:t xml:space="preserve"> </w:t>
       </w:r>
       <w:r>
@@ -3650,7 +5361,6 @@
     <w:p/>
     <w:p>
       <w:r>
-        <w:lastRenderedPageBreak/>
         <w:t>Multiple Channel Editor Representation (custom view):</w:t>
       </w:r>
     </w:p>
@@ -3738,7 +5448,6 @@
         <w:rPr>
           <w:noProof/>
         </w:rPr>
-        <w:lastRenderedPageBreak/>
         <w:drawing>
           <wp:inline distT="0" distB="0" distL="0" distR="0" wp14:anchorId="1737B6ED" wp14:editId="4F7160BD">
             <wp:extent cx="5943600" cy="4679950"/>
@@ -3878,7 +5587,7 @@
       </w:r>
     </w:p>
     <w:p>
-      <w:del w:id="8" w:author="Daniel Smith" w:date="2013-12-05T15:17:00Z">
+      <w:del w:id="9" w:author="Daniel Smith" w:date="2013-12-05T15:17:00Z">
         <w:r>
           <w:delText xml:space="preserve"> </w:delText>
         </w:r>
@@ -4184,9 +5893,78 @@
           <w:noProof/>
         </w:rPr>
         <w:lastRenderedPageBreak/>
-        <w:pict w14:anchorId="448F1327">
-          <v:oval id="_x0000_s1028" style="position:absolute;left:0;text-align:left;margin-left:266.25pt;margin-top:57.75pt;width:63pt;height:17.25pt;z-index:251660288" filled="f" strokecolor="red"/>
-        </w:pict>
+        <mc:AlternateContent>
+          <mc:Choice Requires="wps">
+            <w:drawing>
+              <wp:anchor distT="0" distB="0" distL="114300" distR="114300" simplePos="0" relativeHeight="251660288" behindDoc="0" locked="0" layoutInCell="1" allowOverlap="1" wp14:anchorId="448F1327" wp14:editId="7F9D763F">
+                <wp:simplePos x="0" y="0"/>
+                <wp:positionH relativeFrom="column">
+                  <wp:posOffset>3381375</wp:posOffset>
+                </wp:positionH>
+                <wp:positionV relativeFrom="paragraph">
+                  <wp:posOffset>733425</wp:posOffset>
+                </wp:positionV>
+                <wp:extent cx="800100" cy="219075"/>
+                <wp:effectExtent l="9525" t="9525" r="9525" b="9525"/>
+                <wp:wrapNone/>
+                <wp:docPr id="3" name="Oval 4"/>
+                <wp:cNvGraphicFramePr>
+                  <a:graphicFrameLocks xmlns:a="http://schemas.openxmlformats.org/drawingml/2006/main"/>
+                </wp:cNvGraphicFramePr>
+                <a:graphic xmlns:a="http://schemas.openxmlformats.org/drawingml/2006/main">
+                  <a:graphicData uri="http://schemas.microsoft.com/office/word/2010/wordprocessingShape">
+                    <wps:wsp>
+                      <wps:cNvSpPr>
+                        <a:spLocks noChangeArrowheads="1"/>
+                      </wps:cNvSpPr>
+                      <wps:spPr bwMode="auto">
+                        <a:xfrm>
+                          <a:off x="0" y="0"/>
+                          <a:ext cx="800100" cy="219075"/>
+                        </a:xfrm>
+                        <a:prstGeom prst="ellipse">
+                          <a:avLst/>
+                        </a:prstGeom>
+                        <a:noFill/>
+                        <a:ln w="9525">
+                          <a:solidFill>
+                            <a:srgbClr val="FF0000"/>
+                          </a:solidFill>
+                          <a:round/>
+                          <a:headEnd/>
+                          <a:tailEnd/>
+                        </a:ln>
+                        <a:extLst>
+                          <a:ext uri="{909E8E84-426E-40DD-AFC4-6F175D3DCCD1}">
+                            <a14:hiddenFill xmlns:a14="http://schemas.microsoft.com/office/drawing/2010/main">
+                              <a:solidFill>
+                                <a:srgbClr val="FFFFFF"/>
+                              </a:solidFill>
+                            </a14:hiddenFill>
+                          </a:ext>
+                        </a:extLst>
+                      </wps:spPr>
+                      <wps:bodyPr rot="0" vert="horz" wrap="square" lIns="91440" tIns="45720" rIns="91440" bIns="45720" anchor="t" anchorCtr="0" upright="1">
+                        <a:noAutofit/>
+                      </wps:bodyPr>
+                    </wps:wsp>
+                  </a:graphicData>
+                </a:graphic>
+                <wp14:sizeRelH relativeFrom="page">
+                  <wp14:pctWidth>0</wp14:pctWidth>
+                </wp14:sizeRelH>
+                <wp14:sizeRelV relativeFrom="page">
+                  <wp14:pctHeight>0</wp14:pctHeight>
+                </wp14:sizeRelV>
+              </wp:anchor>
+            </w:drawing>
+          </mc:Choice>
+          <mc:Fallback>
+            <w:pict>
+              <v:oval w14:anchorId="40A6D422" id="Oval 4" o:spid="_x0000_s1026" style="position:absolute;margin-left:266.25pt;margin-top:57.75pt;width:63pt;height:17.25pt;z-index:251660288;visibility:visible;mso-wrap-style:square;mso-width-percent:0;mso-height-percent:0;mso-wrap-distance-left:9pt;mso-wrap-distance-top:0;mso-wrap-distance-right:9pt;mso-wrap-distance-bottom:0;mso-position-horizontal:absolute;mso-position-horizontal-relative:text;mso-position-vertical:absolute;mso-position-vertical-relative:text;mso-width-percent:0;mso-height-percent:0;mso-width-relative:page;mso-height-relative:page;v-text-anchor:top" o:gfxdata="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" filled="f" strokecolor="red"/>
+            </w:pict>
+          </mc:Fallback>
+        </mc:AlternateContent>
       </w:r>
       <w:r>
         <w:rPr>
@@ -4294,7 +6072,7 @@
       </w:r>
     </w:p>
     <w:p>
-      <w:del w:id="9" w:author="Daniel Smith" w:date="2013-12-05T15:24:00Z">
+      <w:del w:id="10" w:author="Daniel Smith" w:date="2013-12-05T15:24:00Z">
         <w:r>
           <w:delText xml:space="preserve"> </w:delText>
         </w:r>
@@ -4750,7 +6528,7 @@
     <w:p>
       <w:pPr>
         <w:rPr>
-          <w:del w:id="10" w:author="Daniel Smith" w:date="2013-12-05T15:30:00Z"/>
+          <w:del w:id="11" w:author="Daniel Smith" w:date="2013-12-05T15:30:00Z"/>
         </w:rPr>
       </w:pPr>
     </w:p>
@@ -5142,7 +6920,7 @@
       <w:r>
         <w:t xml:space="preserve">For creating the multiple parameter editor we override </w:t>
       </w:r>
-      <w:del w:id="11" w:author="Daniel Smith" w:date="2013-12-05T15:34:00Z">
+      <w:del w:id="12" w:author="Daniel Smith" w:date="2013-12-05T15:34:00Z">
         <w:r>
           <w:delText xml:space="preserve"> </w:delText>
         </w:r>
@@ -5322,12 +7100,29 @@
       </w:r>
     </w:p>
   </w:comment>
+  <w:comment w:id="8" w:author="Benjamin Celis" w:date="2015-08-18T17:50:00Z" w:initials="BC">
+    <w:p>
+      <w:pPr>
+        <w:pStyle w:val="CommentText"/>
+      </w:pPr>
+      <w:r>
+        <w:rPr>
+          <w:rStyle w:val="CommentReference"/>
+        </w:rPr>
+        <w:annotationRef/>
+      </w:r>
+      <w:r>
+        <w:t>Add colom fo use to overide</w:t>
+      </w:r>
+    </w:p>
+  </w:comment>
 </w:comments>
 </file>
 
 <file path=word/commentsExtended.xml><?xml version="1.0" encoding="utf-8"?>
 <w15:commentsEx xmlns:wpc="http://schemas.microsoft.com/office/word/2010/wordprocessingCanvas" xmlns:mc="http://schemas.openxmlformats.org/markup-compatibility/2006" xmlns:o="urn:schemas-microsoft-com:office:office" xmlns:r="http://schemas.openxmlformats.org/officeDocument/2006/relationships" xmlns:m="http://schemas.openxmlformats.org/officeDocument/2006/math" xmlns:v="urn:schemas-microsoft-com:vml" xmlns:wp14="http://schemas.microsoft.com/office/word/2010/wordprocessingDrawing" xmlns:wp="http://schemas.openxmlformats.org/drawingml/2006/wordprocessingDrawing" xmlns:w10="urn:schemas-microsoft-com:office:word" xmlns:w="http://schemas.openxmlformats.org/wordprocessingml/2006/main" xmlns:w14="http://schemas.microsoft.com/office/word/2010/wordml" xmlns:w15="http://schemas.microsoft.com/office/word/2012/wordml" xmlns:wpg="http://schemas.microsoft.com/office/word/2010/wordprocessingGroup" xmlns:wpi="http://schemas.microsoft.com/office/word/2010/wordprocessingInk" xmlns:wne="http://schemas.microsoft.com/office/word/2006/wordml" xmlns:wps="http://schemas.microsoft.com/office/word/2010/wordprocessingShape" mc:Ignorable="w14 w15 wp14">
   <w15:commentEx w15:paraId="48ACD47F" w15:done="0"/>
+  <w15:commentEx w15:paraId="62B65B5C" w15:done="0"/>
 </w15:commentsEx>
 </file>
 
@@ -8080,7 +9875,7 @@
 </file>
 
 <file path=customXml/itemProps1.xml><?xml version="1.0" encoding="utf-8"?>
-<ds:datastoreItem xmlns:ds="http://schemas.openxmlformats.org/officeDocument/2006/customXml" ds:itemID="{1553F47D-0EA1-49BB-99A4-CD5C1ADE450A}">
+<ds:datastoreItem xmlns:ds="http://schemas.openxmlformats.org/officeDocument/2006/customXml" ds:itemID="{DDE614F3-2B94-41D6-B9B4-E9FC57E0F86B}">
   <ds:schemaRefs>
     <ds:schemaRef ds:uri="http://schemas.openxmlformats.org/officeDocument/2006/bibliography"/>
   </ds:schemaRefs>

</xml_diff>

<commit_message>
Updates with version 2 will be used to updated the webpage. Fixes #62 and # 69
</commit_message>
<xml_diff>
--- a/Documentation/Configuration Editor Framework.docx
+++ b/Documentation/Configuration Editor Framework.docx
@@ -1399,27 +1399,14 @@
       <w:r>
         <w:t xml:space="preserve">Figure </w:t>
       </w:r>
-      <w:r>
-        <w:fldChar w:fldCharType="begin"/>
-      </w:r>
-      <w:r>
-        <w:instrText xml:space="preserve"> SEQ Figure \* ARABIC </w:instrText>
-      </w:r>
-      <w:r>
-        <w:fldChar w:fldCharType="separate"/>
-      </w:r>
-      <w:r>
-        <w:rPr>
-          <w:noProof/>
-        </w:rPr>
-        <w:t>2</w:t>
-      </w:r>
-      <w:r>
-        <w:rPr>
-          <w:noProof/>
-        </w:rPr>
-        <w:fldChar w:fldCharType="end"/>
-      </w:r>
+      <w:fldSimple w:instr=" SEQ Figure \* ARABIC ">
+        <w:r>
+          <w:rPr>
+            <w:noProof/>
+          </w:rPr>
+          <w:t>2</w:t>
+        </w:r>
+      </w:fldSimple>
       <w:r>
         <w:t xml:space="preserve"> Common Layout for a Configuration Editor</w:t>
       </w:r>
@@ -1727,27 +1714,14 @@
       <w:r>
         <w:t xml:space="preserve">Figure </w:t>
       </w:r>
-      <w:r>
-        <w:fldChar w:fldCharType="begin"/>
-      </w:r>
-      <w:r>
-        <w:instrText xml:space="preserve"> SEQ Figure \* ARABIC </w:instrText>
-      </w:r>
-      <w:r>
-        <w:fldChar w:fldCharType="separate"/>
-      </w:r>
-      <w:r>
-        <w:rPr>
-          <w:noProof/>
-        </w:rPr>
-        <w:t>3</w:t>
-      </w:r>
-      <w:r>
-        <w:rPr>
-          <w:noProof/>
-        </w:rPr>
-        <w:fldChar w:fldCharType="end"/>
-      </w:r>
+      <w:fldSimple w:instr=" SEQ Figure \* ARABIC ">
+        <w:r>
+          <w:rPr>
+            <w:noProof/>
+          </w:rPr>
+          <w:t>3</w:t>
+        </w:r>
+      </w:fldSimple>
       <w:r>
         <w:t xml:space="preserve"> CEF </w:t>
       </w:r>
@@ -2061,27 +2035,14 @@
       <w:r>
         <w:t xml:space="preserve">Figure </w:t>
       </w:r>
-      <w:r>
-        <w:fldChar w:fldCharType="begin"/>
-      </w:r>
-      <w:r>
-        <w:instrText xml:space="preserve"> SEQ Figure \* ARABIC </w:instrText>
-      </w:r>
-      <w:r>
-        <w:fldChar w:fldCharType="separate"/>
-      </w:r>
-      <w:r>
-        <w:rPr>
-          <w:noProof/>
-        </w:rPr>
-        <w:t>4</w:t>
-      </w:r>
-      <w:r>
-        <w:rPr>
-          <w:noProof/>
-        </w:rPr>
-        <w:fldChar w:fldCharType="end"/>
-      </w:r>
+      <w:fldSimple w:instr=" SEQ Figure \* ARABIC ">
+        <w:r>
+          <w:rPr>
+            <w:noProof/>
+          </w:rPr>
+          <w:t>4</w:t>
+        </w:r>
+      </w:fldSimple>
       <w:r>
         <w:t xml:space="preserve"> Hierarchical Template </w:t>
       </w:r>
@@ -2801,27 +2762,14 @@
       <w:r>
         <w:t xml:space="preserve">Table </w:t>
       </w:r>
-      <w:r>
-        <w:fldChar w:fldCharType="begin"/>
-      </w:r>
-      <w:r>
-        <w:instrText xml:space="preserve"> SEQ Table \* ARABIC </w:instrText>
-      </w:r>
-      <w:r>
-        <w:fldChar w:fldCharType="separate"/>
-      </w:r>
-      <w:r>
-        <w:rPr>
-          <w:noProof/>
-        </w:rPr>
-        <w:t>1</w:t>
-      </w:r>
-      <w:r>
-        <w:rPr>
-          <w:noProof/>
-        </w:rPr>
-        <w:fldChar w:fldCharType="end"/>
-      </w:r>
+      <w:fldSimple w:instr=" SEQ Table \* ARABIC ">
+        <w:r>
+          <w:rPr>
+            <w:noProof/>
+          </w:rPr>
+          <w:t>1</w:t>
+        </w:r>
+      </w:fldSimple>
       <w:r>
         <w:t xml:space="preserve"> Repository.lvclass Methods</w:t>
       </w:r>
@@ -3320,27 +3268,14 @@
       <w:r>
         <w:t xml:space="preserve">Table </w:t>
       </w:r>
-      <w:r>
-        <w:fldChar w:fldCharType="begin"/>
-      </w:r>
-      <w:r>
-        <w:instrText xml:space="preserve"> SEQ Table \* ARABIC </w:instrText>
-      </w:r>
-      <w:r>
-        <w:fldChar w:fldCharType="separate"/>
-      </w:r>
-      <w:r>
-        <w:rPr>
-          <w:noProof/>
-        </w:rPr>
-        <w:t>2</w:t>
-      </w:r>
-      <w:r>
-        <w:rPr>
-          <w:noProof/>
-        </w:rPr>
-        <w:fldChar w:fldCharType="end"/>
-      </w:r>
+      <w:fldSimple w:instr=" SEQ Table \* ARABIC ">
+        <w:r>
+          <w:rPr>
+            <w:noProof/>
+          </w:rPr>
+          <w:t>2</w:t>
+        </w:r>
+      </w:fldSimple>
       <w:r>
         <w:t xml:space="preserve"> Serializable Configuration.lvclass Methods</w:t>
       </w:r>
@@ -3471,27 +3406,14 @@
       <w:r>
         <w:t xml:space="preserve">Figure </w:t>
       </w:r>
-      <w:r>
-        <w:fldChar w:fldCharType="begin"/>
-      </w:r>
-      <w:r>
-        <w:instrText xml:space="preserve"> SEQ Figure \* ARABIC </w:instrText>
-      </w:r>
-      <w:r>
-        <w:fldChar w:fldCharType="separate"/>
-      </w:r>
-      <w:r>
-        <w:rPr>
-          <w:noProof/>
-        </w:rPr>
-        <w:t>5</w:t>
-      </w:r>
-      <w:r>
-        <w:rPr>
-          <w:noProof/>
-        </w:rPr>
-        <w:fldChar w:fldCharType="end"/>
-      </w:r>
+      <w:fldSimple w:instr=" SEQ Figure \* ARABIC ">
+        <w:r>
+          <w:rPr>
+            <w:noProof/>
+          </w:rPr>
+          <w:t>5</w:t>
+        </w:r>
+      </w:fldSimple>
       <w:r>
         <w:t xml:space="preserve"> Hierarchy Repo Private Data</w:t>
       </w:r>
@@ -3553,27 +3475,14 @@
       <w:r>
         <w:t xml:space="preserve">Figure </w:t>
       </w:r>
-      <w:r>
-        <w:fldChar w:fldCharType="begin"/>
-      </w:r>
-      <w:r>
-        <w:instrText xml:space="preserve"> SEQ Figure \* ARABIC </w:instrText>
-      </w:r>
-      <w:r>
-        <w:fldChar w:fldCharType="separate"/>
-      </w:r>
-      <w:r>
-        <w:rPr>
-          <w:noProof/>
-        </w:rPr>
-        <w:t>6</w:t>
-      </w:r>
-      <w:r>
-        <w:rPr>
-          <w:noProof/>
-        </w:rPr>
-        <w:fldChar w:fldCharType="end"/>
-      </w:r>
+      <w:fldSimple w:instr=" SEQ Figure \* ARABIC ">
+        <w:r>
+          <w:rPr>
+            <w:noProof/>
+          </w:rPr>
+          <w:t>6</w:t>
+        </w:r>
+      </w:fldSimple>
       <w:r>
         <w:t xml:space="preserve"> Hierarchical Repository API</w:t>
       </w:r>
@@ -4356,27 +4265,14 @@
       <w:r>
         <w:t xml:space="preserve">Table </w:t>
       </w:r>
-      <w:r>
-        <w:fldChar w:fldCharType="begin"/>
-      </w:r>
-      <w:r>
-        <w:instrText xml:space="preserve"> SEQ Table \* ARABIC </w:instrText>
-      </w:r>
-      <w:r>
-        <w:fldChar w:fldCharType="separate"/>
-      </w:r>
-      <w:r>
-        <w:rPr>
-          <w:noProof/>
-        </w:rPr>
-        <w:t>4</w:t>
-      </w:r>
-      <w:r>
-        <w:rPr>
-          <w:noProof/>
-        </w:rPr>
-        <w:fldChar w:fldCharType="end"/>
-      </w:r>
+      <w:fldSimple w:instr=" SEQ Table \* ARABIC ">
+        <w:r>
+          <w:rPr>
+            <w:noProof/>
+          </w:rPr>
+          <w:t>4</w:t>
+        </w:r>
+      </w:fldSimple>
       <w:r>
         <w:t xml:space="preserve"> Node.lvclass Methods</w:t>
       </w:r>
@@ -4463,27 +4359,14 @@
       <w:r>
         <w:t xml:space="preserve">Figure </w:t>
       </w:r>
-      <w:r>
-        <w:fldChar w:fldCharType="begin"/>
-      </w:r>
-      <w:r>
-        <w:instrText xml:space="preserve"> SEQ Figure \* ARABIC </w:instrText>
-      </w:r>
-      <w:r>
-        <w:fldChar w:fldCharType="separate"/>
-      </w:r>
-      <w:r>
-        <w:rPr>
-          <w:noProof/>
-        </w:rPr>
-        <w:t>7</w:t>
-      </w:r>
-      <w:r>
-        <w:rPr>
-          <w:noProof/>
-        </w:rPr>
-        <w:fldChar w:fldCharType="end"/>
-      </w:r>
+      <w:fldSimple w:instr=" SEQ Figure \* ARABIC ">
+        <w:r>
+          <w:rPr>
+            <w:noProof/>
+          </w:rPr>
+          <w:t>7</w:t>
+        </w:r>
+      </w:fldSimple>
       <w:r>
         <w:t xml:space="preserve"> Serializable Node</w:t>
       </w:r>
@@ -4754,27 +4637,14 @@
       <w:r>
         <w:t xml:space="preserve">Figure </w:t>
       </w:r>
-      <w:r>
-        <w:fldChar w:fldCharType="begin"/>
-      </w:r>
-      <w:r>
-        <w:instrText xml:space="preserve"> SEQ Figure \* ARABIC </w:instrText>
-      </w:r>
-      <w:r>
-        <w:fldChar w:fldCharType="separate"/>
-      </w:r>
-      <w:r>
-        <w:rPr>
-          <w:noProof/>
-        </w:rPr>
-        <w:t>8</w:t>
-      </w:r>
-      <w:r>
-        <w:rPr>
-          <w:noProof/>
-        </w:rPr>
-        <w:fldChar w:fldCharType="end"/>
-      </w:r>
+      <w:fldSimple w:instr=" SEQ Figure \* ARABIC ">
+        <w:r>
+          <w:rPr>
+            <w:noProof/>
+          </w:rPr>
+          <w:t>8</w:t>
+        </w:r>
+      </w:fldSimple>
       <w:bookmarkEnd w:id="5"/>
       <w:r>
         <w:t xml:space="preserve"> File Representation</w:t>
@@ -4835,27 +4705,14 @@
       <w:r>
         <w:t xml:space="preserve">Figure </w:t>
       </w:r>
-      <w:r>
-        <w:fldChar w:fldCharType="begin"/>
-      </w:r>
-      <w:r>
-        <w:instrText xml:space="preserve"> SEQ Figure \* ARABIC </w:instrText>
-      </w:r>
-      <w:r>
-        <w:fldChar w:fldCharType="separate"/>
-      </w:r>
-      <w:r>
-        <w:rPr>
-          <w:noProof/>
-        </w:rPr>
-        <w:t>9</w:t>
-      </w:r>
-      <w:r>
-        <w:rPr>
-          <w:noProof/>
-        </w:rPr>
-        <w:fldChar w:fldCharType="end"/>
-      </w:r>
+      <w:fldSimple w:instr=" SEQ Figure \* ARABIC ">
+        <w:r>
+          <w:rPr>
+            <w:noProof/>
+          </w:rPr>
+          <w:t>9</w:t>
+        </w:r>
+      </w:fldSimple>
       <w:bookmarkEnd w:id="6"/>
       <w:r>
         <w:t xml:space="preserve"> LabVIEW data</w:t>
@@ -4917,27 +4774,14 @@
       <w:r>
         <w:t xml:space="preserve">Figure </w:t>
       </w:r>
-      <w:r>
-        <w:fldChar w:fldCharType="begin"/>
-      </w:r>
-      <w:r>
-        <w:instrText xml:space="preserve"> SEQ Figure \* ARABIC </w:instrText>
-      </w:r>
-      <w:r>
-        <w:fldChar w:fldCharType="separate"/>
-      </w:r>
-      <w:r>
-        <w:rPr>
-          <w:noProof/>
-        </w:rPr>
-        <w:t>10</w:t>
-      </w:r>
-      <w:r>
-        <w:rPr>
-          <w:noProof/>
-        </w:rPr>
-        <w:fldChar w:fldCharType="end"/>
-      </w:r>
+      <w:fldSimple w:instr=" SEQ Figure \* ARABIC ">
+        <w:r>
+          <w:rPr>
+            <w:noProof/>
+          </w:rPr>
+          <w:t>10</w:t>
+        </w:r>
+      </w:fldSimple>
       <w:bookmarkEnd w:id="7"/>
       <w:r>
         <w:t xml:space="preserve"> GUI Representation</w:t>
@@ -4999,27 +4843,14 @@
       <w:r>
         <w:t xml:space="preserve">Figure </w:t>
       </w:r>
-      <w:r>
-        <w:fldChar w:fldCharType="begin"/>
-      </w:r>
-      <w:r>
-        <w:instrText xml:space="preserve"> SEQ Figure \* ARABIC </w:instrText>
-      </w:r>
-      <w:r>
-        <w:fldChar w:fldCharType="separate"/>
-      </w:r>
-      <w:r>
-        <w:rPr>
-          <w:noProof/>
-        </w:rPr>
-        <w:t>11</w:t>
-      </w:r>
-      <w:r>
-        <w:rPr>
-          <w:noProof/>
-        </w:rPr>
-        <w:fldChar w:fldCharType="end"/>
-      </w:r>
+      <w:fldSimple w:instr=" SEQ Figure \* ARABIC ">
+        <w:r>
+          <w:rPr>
+            <w:noProof/>
+          </w:rPr>
+          <w:t>11</w:t>
+        </w:r>
+      </w:fldSimple>
       <w:bookmarkEnd w:id="8"/>
       <w:r>
         <w:t xml:space="preserve"> Multiple Channel Editor Representation (custom view)</w:t>
@@ -5114,27 +4945,14 @@
       <w:r>
         <w:t xml:space="preserve">Figure </w:t>
       </w:r>
-      <w:r>
-        <w:fldChar w:fldCharType="begin"/>
-      </w:r>
-      <w:r>
-        <w:instrText xml:space="preserve"> SEQ Figure \* ARABIC </w:instrText>
-      </w:r>
-      <w:r>
-        <w:fldChar w:fldCharType="separate"/>
-      </w:r>
-      <w:r>
-        <w:rPr>
-          <w:noProof/>
-        </w:rPr>
-        <w:t>12</w:t>
-      </w:r>
-      <w:r>
-        <w:rPr>
-          <w:noProof/>
-        </w:rPr>
-        <w:fldChar w:fldCharType="end"/>
-      </w:r>
+      <w:fldSimple w:instr=" SEQ Figure \* ARABIC ">
+        <w:r>
+          <w:rPr>
+            <w:noProof/>
+          </w:rPr>
+          <w:t>12</w:t>
+        </w:r>
+      </w:fldSimple>
       <w:r>
         <w:t xml:space="preserve"> </w:t>
       </w:r>
@@ -5223,27 +5041,14 @@
       <w:r>
         <w:t xml:space="preserve">Figure </w:t>
       </w:r>
-      <w:r>
-        <w:fldChar w:fldCharType="begin"/>
-      </w:r>
-      <w:r>
-        <w:instrText xml:space="preserve"> SEQ Figure \* ARABIC </w:instrText>
-      </w:r>
-      <w:r>
-        <w:fldChar w:fldCharType="separate"/>
-      </w:r>
-      <w:r>
-        <w:rPr>
-          <w:noProof/>
-        </w:rPr>
-        <w:t>13</w:t>
-      </w:r>
-      <w:r>
-        <w:rPr>
-          <w:noProof/>
-        </w:rPr>
-        <w:fldChar w:fldCharType="end"/>
-      </w:r>
+      <w:fldSimple w:instr=" SEQ Figure \* ARABIC ">
+        <w:r>
+          <w:rPr>
+            <w:noProof/>
+          </w:rPr>
+          <w:t>13</w:t>
+        </w:r>
+      </w:fldSimple>
       <w:r>
         <w:t xml:space="preserve"> Configuration Editor project</w:t>
       </w:r>
@@ -5498,7 +5303,10 @@
         <w:t>1)</w:t>
       </w:r>
       <w:r>
-        <w:t xml:space="preserve"> Create the new class</w:t>
+        <w:t xml:space="preserve"> </w:t>
+      </w:r>
+      <w:r>
+        <w:t>Creating a new repository</w:t>
       </w:r>
     </w:p>
     <w:p>
@@ -5586,27 +5394,14 @@
       <w:r>
         <w:t xml:space="preserve">Figure </w:t>
       </w:r>
-      <w:r>
-        <w:fldChar w:fldCharType="begin"/>
-      </w:r>
-      <w:r>
-        <w:instrText xml:space="preserve"> SEQ Figure \* ARABIC </w:instrText>
-      </w:r>
-      <w:r>
-        <w:fldChar w:fldCharType="separate"/>
-      </w:r>
-      <w:r>
-        <w:rPr>
-          <w:noProof/>
-        </w:rPr>
-        <w:t>14</w:t>
-      </w:r>
-      <w:r>
-        <w:rPr>
-          <w:noProof/>
-        </w:rPr>
-        <w:fldChar w:fldCharType="end"/>
-      </w:r>
+      <w:fldSimple w:instr=" SEQ Figure \* ARABIC ">
+        <w:r>
+          <w:rPr>
+            <w:noProof/>
+          </w:rPr>
+          <w:t>14</w:t>
+        </w:r>
+      </w:fldSimple>
       <w:r>
         <w:t xml:space="preserve"> creating new class</w:t>
       </w:r>
@@ -5786,27 +5581,14 @@
       <w:r>
         <w:t xml:space="preserve">Figure </w:t>
       </w:r>
-      <w:r>
-        <w:fldChar w:fldCharType="begin"/>
-      </w:r>
-      <w:r>
-        <w:instrText xml:space="preserve"> SEQ Figure \* ARABIC </w:instrText>
-      </w:r>
-      <w:r>
-        <w:fldChar w:fldCharType="separate"/>
-      </w:r>
-      <w:r>
-        <w:rPr>
-          <w:noProof/>
-        </w:rPr>
-        <w:t>15</w:t>
-      </w:r>
-      <w:r>
-        <w:rPr>
-          <w:noProof/>
-        </w:rPr>
-        <w:fldChar w:fldCharType="end"/>
-      </w:r>
+      <w:fldSimple w:instr=" SEQ Figure \* ARABIC ">
+        <w:r>
+          <w:rPr>
+            <w:noProof/>
+          </w:rPr>
+          <w:t>15</w:t>
+        </w:r>
+      </w:fldSimple>
       <w:r>
         <w:t xml:space="preserve"> changing inheritance</w:t>
       </w:r>
@@ -5874,27 +5656,14 @@
       <w:r>
         <w:t xml:space="preserve">Figure </w:t>
       </w:r>
-      <w:r>
-        <w:fldChar w:fldCharType="begin"/>
-      </w:r>
-      <w:r>
-        <w:instrText xml:space="preserve"> SEQ Figure \* ARABIC </w:instrText>
-      </w:r>
-      <w:r>
-        <w:fldChar w:fldCharType="separate"/>
-      </w:r>
-      <w:r>
-        <w:rPr>
-          <w:noProof/>
-        </w:rPr>
-        <w:t>16</w:t>
-      </w:r>
-      <w:r>
-        <w:rPr>
-          <w:noProof/>
-        </w:rPr>
-        <w:fldChar w:fldCharType="end"/>
-      </w:r>
+      <w:fldSimple w:instr=" SEQ Figure \* ARABIC ">
+        <w:r>
+          <w:rPr>
+            <w:noProof/>
+          </w:rPr>
+          <w:t>16</w:t>
+        </w:r>
+      </w:fldSimple>
       <w:r>
         <w:t xml:space="preserve"> selecting new inheritance</w:t>
       </w:r>
@@ -6092,27 +5861,14 @@
       <w:r>
         <w:t xml:space="preserve">Figure </w:t>
       </w:r>
-      <w:r>
-        <w:fldChar w:fldCharType="begin"/>
-      </w:r>
-      <w:r>
-        <w:instrText xml:space="preserve"> SEQ Figure \* ARABIC </w:instrText>
-      </w:r>
-      <w:r>
-        <w:fldChar w:fldCharType="separate"/>
-      </w:r>
-      <w:r>
-        <w:rPr>
-          <w:noProof/>
-        </w:rPr>
-        <w:t>17</w:t>
-      </w:r>
-      <w:r>
-        <w:rPr>
-          <w:noProof/>
-        </w:rPr>
-        <w:fldChar w:fldCharType="end"/>
-      </w:r>
+      <w:fldSimple w:instr=" SEQ Figure \* ARABIC ">
+        <w:r>
+          <w:rPr>
+            <w:noProof/>
+          </w:rPr>
+          <w:t>17</w:t>
+        </w:r>
+      </w:fldSimple>
       <w:r>
         <w:t xml:space="preserve"> node class caption</w:t>
       </w:r>
@@ -6811,52 +6567,36 @@
     <w:p/>
     <w:p>
       <w:pPr>
-        <w:pStyle w:val="ListParagraph"/>
-        <w:numPr>
-          <w:ilvl w:val="0"/>
-          <w:numId w:val="7"/>
-        </w:numPr>
         <w:ind w:left="360"/>
       </w:pPr>
       <w:r>
-        <w:t>Define where the classes will be stored</w:t>
-      </w:r>
-      <w:r>
-        <w:t>.</w:t>
-      </w:r>
+        <w:t xml:space="preserve">1) </w:t>
+      </w:r>
+      <w:r>
+        <w:t>To c</w:t>
+      </w:r>
+      <w:r>
+        <w:t xml:space="preserve">reate </w:t>
+      </w:r>
+      <w:r>
+        <w:t>a new tree node</w:t>
+      </w:r>
+    </w:p>
+    <w:p>
+      <w:pPr>
+        <w:ind w:left="360"/>
+      </w:pPr>
       <w:r>
         <w:t xml:space="preserve"> </w:t>
       </w:r>
       <w:r>
-        <w:t>T</w:t>
-      </w:r>
-      <w:r>
-        <w:t xml:space="preserve">he </w:t>
-      </w:r>
-      <w:r>
-        <w:t xml:space="preserve">default path is in the </w:t>
-      </w:r>
-      <w:r>
-        <w:t>/</w:t>
-      </w:r>
-      <w:r>
-        <w:t>project folde</w:t>
-      </w:r>
-      <w:r>
-        <w:t>r/C</w:t>
-      </w:r>
-      <w:r>
-        <w:t>lasses.</w:t>
-      </w:r>
-      <w:r>
-        <w:t xml:space="preserve"> </w:t>
-      </w:r>
-      <w:r>
-        <w:t>The Configurator expects all classes to be stored in a single folder containing the folder for all the classes.</w:t>
-      </w:r>
-    </w:p>
-    <w:p>
-      <w:pPr>
+        <w:t>a) Right click on the class’s folder and select new class</w:t>
+      </w:r>
+    </w:p>
+    <w:p>
+      <w:pPr>
+        <w:keepNext/>
+        <w:ind w:left="360"/>
         <w:jc w:val="center"/>
       </w:pPr>
       <w:r>
@@ -6864,10 +6604,10 @@
           <w:noProof/>
         </w:rPr>
         <w:drawing>
-          <wp:inline distT="0" distB="0" distL="0" distR="0" wp14:anchorId="56F7FDBD" wp14:editId="02CE1581">
-            <wp:extent cx="1240155" cy="1327785"/>
-            <wp:effectExtent l="19050" t="0" r="0" b="0"/>
-            <wp:docPr id="11" name="Picture 27"/>
+          <wp:inline distT="0" distB="0" distL="0" distR="0" wp14:anchorId="0C320781" wp14:editId="7656851A">
+            <wp:extent cx="3727027" cy="3299335"/>
+            <wp:effectExtent l="0" t="0" r="0" b="0"/>
+            <wp:docPr id="46" name="Picture 46"/>
             <wp:cNvGraphicFramePr>
               <a:graphicFrameLocks xmlns:a="http://schemas.openxmlformats.org/drawingml/2006/main" noChangeAspect="1"/>
             </wp:cNvGraphicFramePr>
@@ -6875,13 +6615,19 @@
               <a:graphicData uri="http://schemas.openxmlformats.org/drawingml/2006/picture">
                 <pic:pic xmlns:pic="http://schemas.openxmlformats.org/drawingml/2006/picture">
                   <pic:nvPicPr>
-                    <pic:cNvPr id="0" name="Picture 27"/>
+                    <pic:cNvPr id="0" name="Picture 2"/>
                     <pic:cNvPicPr>
                       <a:picLocks noChangeAspect="1" noChangeArrowheads="1"/>
                     </pic:cNvPicPr>
                   </pic:nvPicPr>
                   <pic:blipFill>
-                    <a:blip r:embed="rId24" cstate="print"/>
+                    <a:blip r:embed="rId20">
+                      <a:extLst>
+                        <a:ext uri="{28A0092B-C50C-407E-A947-70E740481C1C}">
+                          <a14:useLocalDpi xmlns:a14="http://schemas.microsoft.com/office/drawing/2010/main" val="0"/>
+                        </a:ext>
+                      </a:extLst>
+                    </a:blip>
                     <a:srcRect/>
                     <a:stretch>
                       <a:fillRect/>
@@ -6890,17 +6636,14 @@
                   <pic:spPr bwMode="auto">
                     <a:xfrm>
                       <a:off x="0" y="0"/>
-                      <a:ext cx="1240155" cy="1327785"/>
+                      <a:ext cx="3756365" cy="3325306"/>
                     </a:xfrm>
                     <a:prstGeom prst="rect">
                       <a:avLst/>
                     </a:prstGeom>
                     <a:noFill/>
-                    <a:ln w="9525">
+                    <a:ln>
                       <a:noFill/>
-                      <a:miter lim="800000"/>
-                      <a:headEnd/>
-                      <a:tailEnd/>
                     </a:ln>
                   </pic:spPr>
                 </pic:pic>
@@ -6912,58 +6655,380 @@
     </w:p>
     <w:p>
       <w:pPr>
+        <w:pStyle w:val="Caption"/>
         <w:ind w:left="360"/>
-      </w:pPr>
-      <w:r>
-        <w:t>NOTE: The path to the main classes folder is specified when initializing the repo and classes should be stored in a folder that has the same name that the class. If your classes don’t have this order in disk the GetClassPath and StoreClassPath methods from repo need to be overwritten.</w:t>
-      </w:r>
+        <w:jc w:val="center"/>
+      </w:pPr>
+      <w:r>
+        <w:t xml:space="preserve">Figure </w:t>
+      </w:r>
+      <w:r>
+        <w:fldChar w:fldCharType="begin"/>
+      </w:r>
+      <w:r>
+        <w:instrText xml:space="preserve"> SEQ Figure \* ARABIC </w:instrText>
+      </w:r>
+      <w:r>
+        <w:fldChar w:fldCharType="separate"/>
+      </w:r>
+      <w:r>
+        <w:rPr>
+          <w:noProof/>
+        </w:rPr>
+        <w:t>14</w:t>
+      </w:r>
+      <w:r>
+        <w:rPr>
+          <w:noProof/>
+        </w:rPr>
+        <w:fldChar w:fldCharType="end"/>
+      </w:r>
+      <w:r>
+        <w:t xml:space="preserve"> creating new class</w:t>
+      </w:r>
+    </w:p>
+    <w:p>
+      <w:pPr>
+        <w:ind w:left="360"/>
+      </w:pPr>
+      <w:r>
+        <w:t xml:space="preserve">2) Name your class and save it to disk. </w:t>
+      </w:r>
+    </w:p>
+    <w:p>
+      <w:pPr>
+        <w:ind w:left="360"/>
+      </w:pPr>
+      <w:r>
+        <w:t xml:space="preserve">Note: </w:t>
+      </w:r>
+      <w:r>
+        <w:t xml:space="preserve">The Configurator expects all classes to be stored in a single folder </w:t>
+      </w:r>
+      <w:r>
+        <w:t>which can contain one or more subfolders.</w:t>
+      </w:r>
+    </w:p>
+    <w:p>
+      <w:pPr>
+        <w:ind w:left="360"/>
+      </w:pPr>
+      <w:r>
+        <w:lastRenderedPageBreak/>
+        <w:t>3)</w:t>
+      </w:r>
+      <w:r>
+        <w:t xml:space="preserve"> </w:t>
+      </w:r>
+      <w:r>
+        <w:t xml:space="preserve"> </w:t>
+      </w:r>
+      <w:r>
+        <w:t xml:space="preserve">Change </w:t>
+      </w:r>
+      <w:r>
+        <w:t>Inherit</w:t>
+      </w:r>
+      <w:r>
+        <w:t>ance</w:t>
+      </w:r>
+      <w:r>
+        <w:t xml:space="preserve"> </w:t>
+      </w:r>
+    </w:p>
+    <w:p>
+      <w:pPr>
+        <w:ind w:left="360"/>
+      </w:pPr>
+      <w:r>
+        <w:t xml:space="preserve">a) </w:t>
+      </w:r>
+      <w:r>
+        <w:t>Right click on the class and s</w:t>
+      </w:r>
+      <w:r>
+        <w:t>elect class properties</w:t>
+      </w:r>
+    </w:p>
+    <w:p>
+      <w:pPr>
+        <w:ind w:left="360"/>
+      </w:pPr>
+      <w:r>
+        <w:t>b) Select Change Inheritance</w:t>
+      </w:r>
+    </w:p>
+    <w:p>
+      <w:pPr>
+        <w:keepNext/>
+        <w:ind w:left="360"/>
+        <w:jc w:val="center"/>
+      </w:pPr>
+      <w:r>
+        <w:rPr>
+          <w:noProof/>
+        </w:rPr>
+        <mc:AlternateContent>
+          <mc:Choice Requires="wps">
+            <w:drawing>
+              <wp:anchor distT="0" distB="0" distL="114300" distR="114300" simplePos="0" relativeHeight="251664384" behindDoc="0" locked="0" layoutInCell="1" allowOverlap="1" wp14:anchorId="703D1AD9" wp14:editId="733BDFF4">
+                <wp:simplePos x="0" y="0"/>
+                <wp:positionH relativeFrom="column">
+                  <wp:posOffset>3381375</wp:posOffset>
+                </wp:positionH>
+                <wp:positionV relativeFrom="paragraph">
+                  <wp:posOffset>733425</wp:posOffset>
+                </wp:positionV>
+                <wp:extent cx="800100" cy="219075"/>
+                <wp:effectExtent l="9525" t="9525" r="9525" b="9525"/>
+                <wp:wrapNone/>
+                <wp:docPr id="45" name="Oval 4"/>
+                <wp:cNvGraphicFramePr>
+                  <a:graphicFrameLocks xmlns:a="http://schemas.openxmlformats.org/drawingml/2006/main"/>
+                </wp:cNvGraphicFramePr>
+                <a:graphic xmlns:a="http://schemas.openxmlformats.org/drawingml/2006/main">
+                  <a:graphicData uri="http://schemas.microsoft.com/office/word/2010/wordprocessingShape">
+                    <wps:wsp>
+                      <wps:cNvSpPr>
+                        <a:spLocks noChangeArrowheads="1"/>
+                      </wps:cNvSpPr>
+                      <wps:spPr bwMode="auto">
+                        <a:xfrm>
+                          <a:off x="0" y="0"/>
+                          <a:ext cx="800100" cy="219075"/>
+                        </a:xfrm>
+                        <a:prstGeom prst="ellipse">
+                          <a:avLst/>
+                        </a:prstGeom>
+                        <a:noFill/>
+                        <a:ln w="9525">
+                          <a:solidFill>
+                            <a:srgbClr val="FF0000"/>
+                          </a:solidFill>
+                          <a:round/>
+                          <a:headEnd/>
+                          <a:tailEnd/>
+                        </a:ln>
+                        <a:extLst>
+                          <a:ext uri="{909E8E84-426E-40DD-AFC4-6F175D3DCCD1}">
+                            <a14:hiddenFill xmlns:a14="http://schemas.microsoft.com/office/drawing/2010/main">
+                              <a:solidFill>
+                                <a:srgbClr val="FFFFFF"/>
+                              </a:solidFill>
+                            </a14:hiddenFill>
+                          </a:ext>
+                        </a:extLst>
+                      </wps:spPr>
+                      <wps:bodyPr rot="0" vert="horz" wrap="square" lIns="91440" tIns="45720" rIns="91440" bIns="45720" anchor="t" anchorCtr="0" upright="1">
+                        <a:noAutofit/>
+                      </wps:bodyPr>
+                    </wps:wsp>
+                  </a:graphicData>
+                </a:graphic>
+                <wp14:sizeRelH relativeFrom="page">
+                  <wp14:pctWidth>0</wp14:pctWidth>
+                </wp14:sizeRelH>
+                <wp14:sizeRelV relativeFrom="page">
+                  <wp14:pctHeight>0</wp14:pctHeight>
+                </wp14:sizeRelV>
+              </wp:anchor>
+            </w:drawing>
+          </mc:Choice>
+          <mc:Fallback>
+            <w:pict>
+              <v:oval w14:anchorId="2D01F036" id="Oval 4" o:spid="_x0000_s1026" style="position:absolute;margin-left:266.25pt;margin-top:57.75pt;width:63pt;height:17.25pt;z-index:251664384;visibility:visible;mso-wrap-style:square;mso-width-percent:0;mso-height-percent:0;mso-wrap-distance-left:9pt;mso-wrap-distance-top:0;mso-wrap-distance-right:9pt;mso-wrap-distance-bottom:0;mso-position-horizontal:absolute;mso-position-horizontal-relative:text;mso-position-vertical:absolute;mso-position-vertical-relative:text;mso-width-percent:0;mso-height-percent:0;mso-width-relative:page;mso-height-relative:page;v-text-anchor:top" o:gfxdata="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" filled="f" strokecolor="red"/>
+            </w:pict>
+          </mc:Fallback>
+        </mc:AlternateContent>
+      </w:r>
+      <w:r>
+        <w:rPr>
+          <w:noProof/>
+        </w:rPr>
+        <w:drawing>
+          <wp:inline distT="0" distB="0" distL="0" distR="0" wp14:anchorId="5B0B8DD9" wp14:editId="654DA18F">
+            <wp:extent cx="2460577" cy="1864360"/>
+            <wp:effectExtent l="0" t="0" r="0" b="0"/>
+            <wp:docPr id="47" name="Picture 47"/>
+            <wp:cNvGraphicFramePr>
+              <a:graphicFrameLocks xmlns:a="http://schemas.openxmlformats.org/drawingml/2006/main" noChangeAspect="1"/>
+            </wp:cNvGraphicFramePr>
+            <a:graphic xmlns:a="http://schemas.openxmlformats.org/drawingml/2006/main">
+              <a:graphicData uri="http://schemas.openxmlformats.org/drawingml/2006/picture">
+                <pic:pic xmlns:pic="http://schemas.openxmlformats.org/drawingml/2006/picture">
+                  <pic:nvPicPr>
+                    <pic:cNvPr id="1" name=""/>
+                    <pic:cNvPicPr/>
+                  </pic:nvPicPr>
+                  <pic:blipFill>
+                    <a:blip r:embed="rId21"/>
+                    <a:stretch>
+                      <a:fillRect/>
+                    </a:stretch>
+                  </pic:blipFill>
+                  <pic:spPr>
+                    <a:xfrm>
+                      <a:off x="0" y="0"/>
+                      <a:ext cx="2478295" cy="1877785"/>
+                    </a:xfrm>
+                    <a:prstGeom prst="rect">
+                      <a:avLst/>
+                    </a:prstGeom>
+                  </pic:spPr>
+                </pic:pic>
+              </a:graphicData>
+            </a:graphic>
+          </wp:inline>
+        </w:drawing>
+      </w:r>
+    </w:p>
+    <w:p>
+      <w:pPr>
+        <w:pStyle w:val="Caption"/>
+        <w:ind w:left="360"/>
+        <w:jc w:val="center"/>
+      </w:pPr>
+      <w:r>
+        <w:t xml:space="preserve">Figure </w:t>
+      </w:r>
+      <w:r>
+        <w:fldChar w:fldCharType="begin"/>
+      </w:r>
+      <w:r>
+        <w:instrText xml:space="preserve"> SEQ Figure \* ARABIC </w:instrText>
+      </w:r>
+      <w:r>
+        <w:fldChar w:fldCharType="separate"/>
+      </w:r>
+      <w:r>
+        <w:rPr>
+          <w:noProof/>
+        </w:rPr>
+        <w:t>15</w:t>
+      </w:r>
+      <w:r>
+        <w:rPr>
+          <w:noProof/>
+        </w:rPr>
+        <w:fldChar w:fldCharType="end"/>
+      </w:r>
+      <w:r>
+        <w:t xml:space="preserve"> changing inheritance</w:t>
+      </w:r>
+    </w:p>
+    <w:p>
+      <w:pPr>
+        <w:ind w:left="360"/>
+      </w:pPr>
+      <w:r>
+        <w:t xml:space="preserve">c) Inherit from from </w:t>
+      </w:r>
+      <w:r>
+        <w:t>NISE_CEF_ node.lvclass</w:t>
+      </w:r>
+      <w:r>
+        <w:t xml:space="preserve"> </w:t>
+      </w:r>
+    </w:p>
+    <w:p>
+      <w:pPr>
+        <w:keepNext/>
+        <w:ind w:left="360"/>
+        <w:jc w:val="center"/>
+      </w:pPr>
+      <w:r>
+        <w:rPr>
+          <w:noProof/>
+        </w:rPr>
+        <w:drawing>
+          <wp:inline distT="0" distB="0" distL="0" distR="0" wp14:anchorId="6E3BE215" wp14:editId="0A5D387E">
+            <wp:extent cx="3371577" cy="2535167"/>
+            <wp:effectExtent l="0" t="0" r="0" b="0"/>
+            <wp:docPr id="48" name="Picture 48"/>
+            <wp:cNvGraphicFramePr>
+              <a:graphicFrameLocks xmlns:a="http://schemas.openxmlformats.org/drawingml/2006/main" noChangeAspect="1"/>
+            </wp:cNvGraphicFramePr>
+            <a:graphic xmlns:a="http://schemas.openxmlformats.org/drawingml/2006/main">
+              <a:graphicData uri="http://schemas.openxmlformats.org/drawingml/2006/picture">
+                <pic:pic xmlns:pic="http://schemas.openxmlformats.org/drawingml/2006/picture">
+                  <pic:nvPicPr>
+                    <pic:cNvPr id="1" name=""/>
+                    <pic:cNvPicPr/>
+                  </pic:nvPicPr>
+                  <pic:blipFill>
+                    <a:blip r:embed="rId22"/>
+                    <a:stretch>
+                      <a:fillRect/>
+                    </a:stretch>
+                  </pic:blipFill>
+                  <pic:spPr>
+                    <a:xfrm>
+                      <a:off x="0" y="0"/>
+                      <a:ext cx="3397751" cy="2554848"/>
+                    </a:xfrm>
+                    <a:prstGeom prst="rect">
+                      <a:avLst/>
+                    </a:prstGeom>
+                  </pic:spPr>
+                </pic:pic>
+              </a:graphicData>
+            </a:graphic>
+          </wp:inline>
+        </w:drawing>
+      </w:r>
+    </w:p>
+    <w:p>
+      <w:pPr>
+        <w:pStyle w:val="Caption"/>
+        <w:ind w:left="360"/>
+        <w:jc w:val="center"/>
+      </w:pPr>
+      <w:r>
+        <w:t xml:space="preserve">Figure </w:t>
+      </w:r>
+      <w:r>
+        <w:fldChar w:fldCharType="begin"/>
+      </w:r>
+      <w:r>
+        <w:instrText xml:space="preserve"> SEQ Figure \* ARABIC </w:instrText>
+      </w:r>
+      <w:r>
+        <w:fldChar w:fldCharType="separate"/>
+      </w:r>
+      <w:r>
+        <w:rPr>
+          <w:noProof/>
+        </w:rPr>
+        <w:t>16</w:t>
+      </w:r>
+      <w:r>
+        <w:rPr>
+          <w:noProof/>
+        </w:rPr>
+        <w:fldChar w:fldCharType="end"/>
+      </w:r>
+      <w:r>
+        <w:t xml:space="preserve"> selecting new inheritance</w:t>
+      </w:r>
+    </w:p>
+    <w:p>
+      <w:pPr>
+        <w:ind w:left="360"/>
+        <w:jc w:val="center"/>
+      </w:pPr>
+      <w:bookmarkStart w:id="9" w:name="_GoBack"/>
+      <w:bookmarkEnd w:id="9"/>
     </w:p>
     <w:p>
       <w:pPr>
         <w:pStyle w:val="ListParagraph"/>
         <w:numPr>
           <w:ilvl w:val="0"/>
-          <w:numId w:val="7"/>
+          <w:numId w:val="14"/>
         </w:numPr>
       </w:pPr>
       <w:r>
-        <w:t>Create the new class</w:t>
-      </w:r>
-      <w:r>
-        <w:t>.</w:t>
-      </w:r>
-    </w:p>
-    <w:p>
-      <w:pPr>
-        <w:pStyle w:val="ListParagraph"/>
-        <w:numPr>
-          <w:ilvl w:val="0"/>
-          <w:numId w:val="7"/>
-        </w:numPr>
-      </w:pPr>
-      <w:r>
         <w:t xml:space="preserve">Save to disk. </w:t>
-      </w:r>
-    </w:p>
-    <w:p>
-      <w:pPr>
-        <w:pStyle w:val="ListParagraph"/>
-        <w:numPr>
-          <w:ilvl w:val="0"/>
-          <w:numId w:val="7"/>
-        </w:numPr>
-      </w:pPr>
-      <w:r>
-        <w:t>Chan</w:t>
-      </w:r>
-      <w:r>
-        <w:t>ge inheritance to inherit from N</w:t>
-      </w:r>
-      <w:r>
-        <w:t>ode.</w:t>
-      </w:r>
-      <w:r>
-        <w:t>lvclass.</w:t>
       </w:r>
     </w:p>
     <w:p>
@@ -6971,7 +7036,7 @@
         <w:pStyle w:val="Heading3"/>
         <w:numPr>
           <w:ilvl w:val="0"/>
-          <w:numId w:val="7"/>
+          <w:numId w:val="20"/>
         </w:numPr>
         <w:rPr>
           <w:rFonts w:asciiTheme="minorHAnsi" w:hAnsiTheme="minorHAnsi"/>
@@ -7029,6 +7094,7 @@
     </w:p>
     <w:p>
       <w:r>
+        <w:lastRenderedPageBreak/>
         <w:t xml:space="preserve">If more than one custom view is required you can </w:t>
       </w:r>
       <w:r>
@@ -7052,11 +7118,8 @@
         <w:rPr>
           <w:rFonts w:asciiTheme="minorHAnsi" w:hAnsiTheme="minorHAnsi"/>
         </w:rPr>
-        <w:lastRenderedPageBreak/>
         <w:t xml:space="preserve">Getting </w:t>
       </w:r>
-      <w:bookmarkStart w:id="9" w:name="_GoBack"/>
-      <w:bookmarkEnd w:id="9"/>
       <w:r>
         <w:rPr>
           <w:rFonts w:asciiTheme="minorHAnsi" w:hAnsiTheme="minorHAnsi"/>
@@ -7180,7 +7243,7 @@
                     <pic:cNvPicPr/>
                   </pic:nvPicPr>
                   <pic:blipFill>
-                    <a:blip r:embed="rId25"/>
+                    <a:blip r:embed="rId24"/>
                     <a:stretch>
                       <a:fillRect/>
                     </a:stretch>
@@ -7215,27 +7278,14 @@
       <w:r>
         <w:t xml:space="preserve">Figure </w:t>
       </w:r>
-      <w:r>
-        <w:fldChar w:fldCharType="begin"/>
-      </w:r>
-      <w:r>
-        <w:instrText xml:space="preserve"> SEQ Figure \* ARABIC </w:instrText>
-      </w:r>
-      <w:r>
-        <w:fldChar w:fldCharType="separate"/>
-      </w:r>
-      <w:r>
-        <w:rPr>
-          <w:noProof/>
-        </w:rPr>
-        <w:t>18</w:t>
-      </w:r>
-      <w:r>
-        <w:rPr>
-          <w:noProof/>
-        </w:rPr>
-        <w:fldChar w:fldCharType="end"/>
-      </w:r>
+      <w:fldSimple w:instr=" SEQ Figure \* ARABIC ">
+        <w:r>
+          <w:rPr>
+            <w:noProof/>
+          </w:rPr>
+          <w:t>18</w:t>
+        </w:r>
+      </w:fldSimple>
       <w:r>
         <w:t xml:space="preserve"> Create Project from template wizard</w:t>
       </w:r>
@@ -7273,7 +7323,7 @@
                     </pic:cNvPicPr>
                   </pic:nvPicPr>
                   <pic:blipFill>
-                    <a:blip r:embed="rId26">
+                    <a:blip r:embed="rId25">
                       <a:extLst>
                         <a:ext uri="{28A0092B-C50C-407E-A947-70E740481C1C}">
                           <a14:useLocalDpi xmlns:a14="http://schemas.microsoft.com/office/drawing/2010/main" val="0"/>
@@ -7313,27 +7363,14 @@
       <w:r>
         <w:t xml:space="preserve">Figure </w:t>
       </w:r>
-      <w:r>
-        <w:fldChar w:fldCharType="begin"/>
-      </w:r>
-      <w:r>
-        <w:instrText xml:space="preserve"> SEQ Figure \* ARABIC </w:instrText>
-      </w:r>
-      <w:r>
-        <w:fldChar w:fldCharType="separate"/>
-      </w:r>
-      <w:r>
-        <w:rPr>
-          <w:noProof/>
-        </w:rPr>
-        <w:t>19</w:t>
-      </w:r>
-      <w:r>
-        <w:rPr>
-          <w:noProof/>
-        </w:rPr>
-        <w:fldChar w:fldCharType="end"/>
-      </w:r>
+      <w:fldSimple w:instr=" SEQ Figure \* ARABIC ">
+        <w:r>
+          <w:rPr>
+            <w:noProof/>
+          </w:rPr>
+          <w:t>19</w:t>
+        </w:r>
+      </w:fldSimple>
       <w:r>
         <w:t xml:space="preserve"> Hierarchical configuration Editor project</w:t>
       </w:r>
@@ -7501,6 +7538,75 @@
             <wp:extent cx="4143375" cy="3019425"/>
             <wp:effectExtent l="0" t="0" r="9525" b="9525"/>
             <wp:docPr id="30" name="Picture 30"/>
+            <wp:cNvGraphicFramePr>
+              <a:graphicFrameLocks xmlns:a="http://schemas.openxmlformats.org/drawingml/2006/main" noChangeAspect="1"/>
+            </wp:cNvGraphicFramePr>
+            <a:graphic xmlns:a="http://schemas.openxmlformats.org/drawingml/2006/main">
+              <a:graphicData uri="http://schemas.openxmlformats.org/drawingml/2006/picture">
+                <pic:pic xmlns:pic="http://schemas.openxmlformats.org/drawingml/2006/picture">
+                  <pic:nvPicPr>
+                    <pic:cNvPr id="1" name=""/>
+                    <pic:cNvPicPr/>
+                  </pic:nvPicPr>
+                  <pic:blipFill>
+                    <a:blip r:embed="rId26"/>
+                    <a:stretch>
+                      <a:fillRect/>
+                    </a:stretch>
+                  </pic:blipFill>
+                  <pic:spPr>
+                    <a:xfrm>
+                      <a:off x="0" y="0"/>
+                      <a:ext cx="4143375" cy="3019425"/>
+                    </a:xfrm>
+                    <a:prstGeom prst="rect">
+                      <a:avLst/>
+                    </a:prstGeom>
+                  </pic:spPr>
+                </pic:pic>
+              </a:graphicData>
+            </a:graphic>
+          </wp:inline>
+        </w:drawing>
+      </w:r>
+    </w:p>
+    <w:p>
+      <w:pPr>
+        <w:pStyle w:val="Caption"/>
+        <w:jc w:val="center"/>
+        <w:rPr>
+          <w:noProof/>
+        </w:rPr>
+      </w:pPr>
+      <w:r>
+        <w:t xml:space="preserve">Figure </w:t>
+      </w:r>
+      <w:fldSimple w:instr=" SEQ Figure \* ARABIC ">
+        <w:r>
+          <w:rPr>
+            <w:noProof/>
+          </w:rPr>
+          <w:t>20</w:t>
+        </w:r>
+      </w:fldSimple>
+      <w:r>
+        <w:t xml:space="preserve"> Node Class Hierarchy</w:t>
+      </w:r>
+    </w:p>
+    <w:p>
+      <w:pPr>
+        <w:keepNext/>
+        <w:jc w:val="center"/>
+      </w:pPr>
+      <w:r>
+        <w:rPr>
+          <w:noProof/>
+        </w:rPr>
+        <w:drawing>
+          <wp:inline distT="0" distB="0" distL="0" distR="0" wp14:anchorId="458EDD3A" wp14:editId="14C9D184">
+            <wp:extent cx="2562225" cy="1419225"/>
+            <wp:effectExtent l="0" t="0" r="9525" b="9525"/>
+            <wp:docPr id="25" name="Picture 25"/>
             <wp:cNvGraphicFramePr>
               <a:graphicFrameLocks xmlns:a="http://schemas.openxmlformats.org/drawingml/2006/main" noChangeAspect="1"/>
             </wp:cNvGraphicFramePr>
@@ -7520,7 +7626,7 @@
                   <pic:spPr>
                     <a:xfrm>
                       <a:off x="0" y="0"/>
-                      <a:ext cx="4143375" cy="3019425"/>
+                      <a:ext cx="2562225" cy="1419225"/>
                     </a:xfrm>
                     <a:prstGeom prst="rect">
                       <a:avLst/>
@@ -7537,36 +7643,141 @@
       <w:pPr>
         <w:pStyle w:val="Caption"/>
         <w:jc w:val="center"/>
-        <w:rPr>
-          <w:noProof/>
-        </w:rPr>
       </w:pPr>
       <w:r>
         <w:t xml:space="preserve">Figure </w:t>
       </w:r>
-      <w:r>
-        <w:fldChar w:fldCharType="begin"/>
-      </w:r>
-      <w:r>
-        <w:instrText xml:space="preserve"> SEQ Figure \* ARABIC </w:instrText>
-      </w:r>
-      <w:r>
-        <w:fldChar w:fldCharType="separate"/>
-      </w:r>
-      <w:r>
-        <w:rPr>
-          <w:noProof/>
-        </w:rPr>
-        <w:t>20</w:t>
-      </w:r>
-      <w:r>
-        <w:rPr>
-          <w:noProof/>
-        </w:rPr>
-        <w:fldChar w:fldCharType="end"/>
-      </w:r>
-      <w:r>
-        <w:t xml:space="preserve"> Node Class Hierarchy</w:t>
+      <w:fldSimple w:instr=" SEQ Figure \* ARABIC ">
+        <w:r>
+          <w:rPr>
+            <w:noProof/>
+          </w:rPr>
+          <w:t>21</w:t>
+        </w:r>
+      </w:fldSimple>
+      <w:r>
+        <w:t xml:space="preserve"> Configuration class </w:t>
+      </w:r>
+      <w:r>
+        <w:t>Hierarchy</w:t>
+      </w:r>
+    </w:p>
+    <w:p>
+      <w:pPr>
+        <w:rPr>
+          <w:u w:val="single"/>
+        </w:rPr>
+      </w:pPr>
+      <w:r>
+        <w:rPr>
+          <w:u w:val="single"/>
+        </w:rPr>
+        <w:t>cRIO</w:t>
+      </w:r>
+      <w:r>
+        <w:rPr>
+          <w:u w:val="single"/>
+        </w:rPr>
+        <w:t xml:space="preserve"> node root</w:t>
+      </w:r>
+      <w:r>
+        <w:rPr>
+          <w:u w:val="single"/>
+        </w:rPr>
+        <w:t>.lvclass</w:t>
+      </w:r>
+    </w:p>
+    <w:p>
+      <w:r>
+        <w:t xml:space="preserve">This node will act as the root node in the Configurator. </w:t>
+      </w:r>
+      <w:r>
+        <w:t>Note that using the hierarchical project, you do not have to implement the ToRepo or FromRepo methods.</w:t>
+      </w:r>
+    </w:p>
+    <w:p>
+      <w:pPr>
+        <w:pStyle w:val="ListParagraph"/>
+        <w:numPr>
+          <w:ilvl w:val="0"/>
+          <w:numId w:val="11"/>
+        </w:numPr>
+      </w:pPr>
+      <w:r>
+        <w:t>Initialize: Sets the system name to the default value</w:t>
+      </w:r>
+      <w:r>
+        <w:t>,</w:t>
+      </w:r>
+      <w:r>
+        <w:t xml:space="preserve"> cRIO.</w:t>
+      </w:r>
+      <w:r>
+        <w:t xml:space="preserve"> It is stored inside of the cRIO configuration class</w:t>
+      </w:r>
+    </w:p>
+    <w:p>
+      <w:pPr>
+        <w:pStyle w:val="ListParagraph"/>
+        <w:numPr>
+          <w:ilvl w:val="0"/>
+          <w:numId w:val="11"/>
+        </w:numPr>
+      </w:pPr>
+      <w:r>
+        <w:t xml:space="preserve">EditOptions: </w:t>
+      </w:r>
+      <w:r>
+        <w:t>Provides a list of available nodes which may be added as children, in this case the “group” class</w:t>
+      </w:r>
+      <w:r>
+        <w:t>. Because it is used as the root it cannot be removed, duplicated or dragged</w:t>
+      </w:r>
+      <w:r>
+        <w:t>, and these features are also set here.</w:t>
+      </w:r>
+    </w:p>
+    <w:p>
+      <w:pPr>
+        <w:pStyle w:val="ListParagraph"/>
+        <w:numPr>
+          <w:ilvl w:val="0"/>
+          <w:numId w:val="11"/>
+        </w:numPr>
+      </w:pPr>
+      <w:r>
+        <w:t>GetText: Sets the glyph to cRIO glyph and uses the group name as the text.</w:t>
+      </w:r>
+    </w:p>
+    <w:p>
+      <w:pPr>
+        <w:pStyle w:val="ListParagraph"/>
+        <w:numPr>
+          <w:ilvl w:val="0"/>
+          <w:numId w:val="11"/>
+        </w:numPr>
+      </w:pPr>
+      <w:r>
+        <w:t xml:space="preserve">UIRef: </w:t>
+      </w:r>
+      <w:r>
+        <w:t>Returns a reference to the cRIO configuration UI</w:t>
+      </w:r>
+      <w:r>
+        <w:t>.</w:t>
+      </w:r>
+    </w:p>
+    <w:p>
+      <w:pPr>
+        <w:rPr>
+          <w:u w:val="single"/>
+        </w:rPr>
+      </w:pPr>
+      <w:r>
+        <w:rPr>
+          <w:u w:val="single"/>
+        </w:rPr>
+        <w:t>cRIO configuration.lvclass</w:t>
       </w:r>
     </w:p>
     <w:p>
@@ -7578,11 +7789,12 @@
         <w:rPr>
           <w:noProof/>
         </w:rPr>
+        <w:lastRenderedPageBreak/>
         <w:drawing>
-          <wp:inline distT="0" distB="0" distL="0" distR="0" wp14:anchorId="458EDD3A" wp14:editId="14C9D184">
-            <wp:extent cx="2562225" cy="1419225"/>
+          <wp:inline distT="0" distB="0" distL="0" distR="0" wp14:anchorId="6BB5509E" wp14:editId="25E2A5ED">
+            <wp:extent cx="1400175" cy="657225"/>
             <wp:effectExtent l="0" t="0" r="9525" b="9525"/>
-            <wp:docPr id="25" name="Picture 25"/>
+            <wp:docPr id="34" name="Picture 34"/>
             <wp:cNvGraphicFramePr>
               <a:graphicFrameLocks xmlns:a="http://schemas.openxmlformats.org/drawingml/2006/main" noChangeAspect="1"/>
             </wp:cNvGraphicFramePr>
@@ -7602,7 +7814,7 @@
                   <pic:spPr>
                     <a:xfrm>
                       <a:off x="0" y="0"/>
-                      <a:ext cx="2562225" cy="1419225"/>
+                      <a:ext cx="1400175" cy="657225"/>
                     </a:xfrm>
                     <a:prstGeom prst="rect">
                       <a:avLst/>
@@ -7619,36 +7831,23 @@
       <w:pPr>
         <w:pStyle w:val="Caption"/>
         <w:jc w:val="center"/>
+        <w:rPr>
+          <w:u w:val="single"/>
+        </w:rPr>
       </w:pPr>
       <w:r>
         <w:t xml:space="preserve">Figure </w:t>
       </w:r>
-      <w:r>
-        <w:fldChar w:fldCharType="begin"/>
-      </w:r>
-      <w:r>
-        <w:instrText xml:space="preserve"> SEQ Figure \* ARABIC </w:instrText>
-      </w:r>
-      <w:r>
-        <w:fldChar w:fldCharType="separate"/>
-      </w:r>
-      <w:r>
-        <w:rPr>
-          <w:noProof/>
-        </w:rPr>
-        <w:t>21</w:t>
-      </w:r>
-      <w:r>
-        <w:rPr>
-          <w:noProof/>
-        </w:rPr>
-        <w:fldChar w:fldCharType="end"/>
-      </w:r>
-      <w:r>
-        <w:t xml:space="preserve"> Configuration class </w:t>
-      </w:r>
-      <w:r>
-        <w:t>Hierarchy</w:t>
+      <w:fldSimple w:instr=" SEQ Figure \* ARABIC ">
+        <w:r>
+          <w:rPr>
+            <w:noProof/>
+          </w:rPr>
+          <w:t>22</w:t>
+        </w:r>
+      </w:fldSimple>
+      <w:r>
+        <w:t xml:space="preserve"> cRIO configuration private data</w:t>
       </w:r>
     </w:p>
     <w:p>
@@ -7658,30 +7857,64 @@
         </w:rPr>
       </w:pPr>
       <w:r>
+        <w:t>Only propert</w:t>
+      </w:r>
+      <w:r>
+        <w:t>y</w:t>
+      </w:r>
+      <w:r>
+        <w:t xml:space="preserve"> we are interest</w:t>
+      </w:r>
+      <w:r>
+        <w:t>ed in at the</w:t>
+      </w:r>
+      <w:r>
+        <w:t xml:space="preserve"> cRIO level is the system name. The </w:t>
+      </w:r>
+      <w:r>
+        <w:t>s</w:t>
+      </w:r>
+      <w:r>
+        <w:t xml:space="preserve">ystem name field is </w:t>
+      </w:r>
+      <w:r>
+        <w:t>stored in the private data of the configuration class.</w:t>
+      </w:r>
+    </w:p>
+    <w:p>
+      <w:pPr>
         <w:rPr>
           <w:u w:val="single"/>
         </w:rPr>
-        <w:t>cRIO</w:t>
-      </w:r>
+      </w:pPr>
       <w:r>
         <w:rPr>
           <w:u w:val="single"/>
         </w:rPr>
-        <w:t xml:space="preserve"> node root</w:t>
+        <w:t>g</w:t>
       </w:r>
       <w:r>
         <w:rPr>
           <w:u w:val="single"/>
         </w:rPr>
+        <w:t>roup</w:t>
+      </w:r>
+      <w:r>
+        <w:rPr>
+          <w:u w:val="single"/>
+        </w:rPr>
+        <w:t xml:space="preserve"> node</w:t>
+      </w:r>
+      <w:r>
+        <w:rPr>
+          <w:u w:val="single"/>
+        </w:rPr>
         <w:t>.lvclass</w:t>
       </w:r>
     </w:p>
     <w:p>
       <w:r>
-        <w:t xml:space="preserve">This node will act as the root node in the Configurator. </w:t>
-      </w:r>
-      <w:r>
-        <w:t>Note that using the hierarchical project, you do not have to implement the ToRepo or FromRepo methods.</w:t>
+        <w:t xml:space="preserve">This node can contain multiple channels of all both channel types and the only property it has is the group name. </w:t>
       </w:r>
     </w:p>
     <w:p>
@@ -7693,16 +7926,7 @@
         </w:numPr>
       </w:pPr>
       <w:r>
-        <w:t>Initialize: Sets the system name to the default value</w:t>
-      </w:r>
-      <w:r>
-        <w:t>,</w:t>
-      </w:r>
-      <w:r>
-        <w:t xml:space="preserve"> cRIO.</w:t>
-      </w:r>
-      <w:r>
-        <w:t xml:space="preserve"> It is stored inside of the cRIO configuration class</w:t>
+        <w:t>Initialize: Sets the Group name to the default value (Group).</w:t>
       </w:r>
     </w:p>
     <w:p>
@@ -7714,16 +7938,7 @@
         </w:numPr>
       </w:pPr>
       <w:r>
-        <w:t xml:space="preserve">EditOptions: </w:t>
-      </w:r>
-      <w:r>
-        <w:t>Provides a list of available nodes which may be added as children, in this case the “group” class</w:t>
-      </w:r>
-      <w:r>
-        <w:t>. Because it is used as the root it cannot be removed, duplicated or dragged</w:t>
-      </w:r>
-      <w:r>
-        <w:t>, and these features are also set here.</w:t>
+        <w:t>Duplicate: Adds the word copy to a group name that had been duplicated.</w:t>
       </w:r>
     </w:p>
     <w:p>
@@ -7735,7 +7950,7 @@
         </w:numPr>
       </w:pPr>
       <w:r>
-        <w:t>GetText: Sets the glyph to cRIO glyph and uses the group name as the text.</w:t>
+        <w:t>EditOptions: Allow to add sub nodes consisting of current and voltage Channels. The group can be removed and duplicated, but can’t be dragged.</w:t>
       </w:r>
     </w:p>
     <w:p>
@@ -7747,13 +7962,22 @@
         </w:numPr>
       </w:pPr>
       <w:r>
+        <w:t>GetText: Sets the glyph to group glyph and uses the group name as the text.</w:t>
+      </w:r>
+    </w:p>
+    <w:p>
+      <w:pPr>
+        <w:pStyle w:val="ListParagraph"/>
+        <w:numPr>
+          <w:ilvl w:val="0"/>
+          <w:numId w:val="11"/>
+        </w:numPr>
+      </w:pPr>
+      <w:r>
         <w:t xml:space="preserve">UIRef: </w:t>
       </w:r>
       <w:r>
-        <w:t>Returns a reference to the cRIO configuration UI</w:t>
-      </w:r>
-      <w:r>
-        <w:t>.</w:t>
+        <w:t>Returns the GroupUI VI reference.</w:t>
       </w:r>
     </w:p>
     <w:p>
@@ -7766,7 +7990,7 @@
         <w:rPr>
           <w:u w:val="single"/>
         </w:rPr>
-        <w:t>cRIO configuration.lvclass</w:t>
+        <w:t>group configuration.lvcass</w:t>
       </w:r>
     </w:p>
     <w:p>
@@ -7778,12 +8002,11 @@
         <w:rPr>
           <w:noProof/>
         </w:rPr>
-        <w:lastRenderedPageBreak/>
         <w:drawing>
-          <wp:inline distT="0" distB="0" distL="0" distR="0" wp14:anchorId="6BB5509E" wp14:editId="25E2A5ED">
+          <wp:inline distT="0" distB="0" distL="0" distR="0" wp14:anchorId="5EE14221" wp14:editId="02B2D471">
             <wp:extent cx="1400175" cy="657225"/>
             <wp:effectExtent l="0" t="0" r="9525" b="9525"/>
-            <wp:docPr id="34" name="Picture 34"/>
+            <wp:docPr id="37" name="Picture 37"/>
             <wp:cNvGraphicFramePr>
               <a:graphicFrameLocks xmlns:a="http://schemas.openxmlformats.org/drawingml/2006/main" noChangeAspect="1"/>
             </wp:cNvGraphicFramePr>
@@ -7820,103 +8043,100 @@
       <w:pPr>
         <w:pStyle w:val="Caption"/>
         <w:jc w:val="center"/>
+      </w:pPr>
+      <w:r>
+        <w:t xml:space="preserve">Figure </w:t>
+      </w:r>
+      <w:fldSimple w:instr=" SEQ Figure \* ARABIC ">
+        <w:r>
+          <w:rPr>
+            <w:noProof/>
+          </w:rPr>
+          <w:t>23</w:t>
+        </w:r>
+      </w:fldSimple>
+      <w:r>
+        <w:t xml:space="preserve"> group configuration private data</w:t>
+      </w:r>
+    </w:p>
+    <w:p>
+      <w:r>
+        <w:t>Only propert</w:t>
+      </w:r>
+      <w:r>
+        <w:t>y</w:t>
+      </w:r>
+      <w:r>
+        <w:t xml:space="preserve"> we are interest</w:t>
+      </w:r>
+      <w:r>
+        <w:t>ed in at the</w:t>
+      </w:r>
+      <w:r>
+        <w:t xml:space="preserve"> </w:t>
+      </w:r>
+      <w:r>
+        <w:t>group</w:t>
+      </w:r>
+      <w:r>
+        <w:t xml:space="preserve"> level is the name. The </w:t>
+      </w:r>
+      <w:r>
+        <w:t xml:space="preserve">group </w:t>
+      </w:r>
+      <w:r>
+        <w:t xml:space="preserve">name field is </w:t>
+      </w:r>
+      <w:r>
+        <w:t>stored in the private data of the configuration class.</w:t>
+      </w:r>
+    </w:p>
+    <w:p>
+      <w:pPr>
         <w:rPr>
           <w:u w:val="single"/>
         </w:rPr>
       </w:pPr>
       <w:r>
-        <w:t xml:space="preserve">Figure </w:t>
-      </w:r>
-      <w:r>
-        <w:fldChar w:fldCharType="begin"/>
-      </w:r>
-      <w:r>
-        <w:instrText xml:space="preserve"> SEQ Figure \* ARABIC </w:instrText>
-      </w:r>
-      <w:r>
-        <w:fldChar w:fldCharType="separate"/>
-      </w:r>
-      <w:r>
-        <w:rPr>
-          <w:noProof/>
-        </w:rPr>
-        <w:t>22</w:t>
-      </w:r>
-      <w:r>
-        <w:rPr>
-          <w:noProof/>
-        </w:rPr>
-        <w:fldChar w:fldCharType="end"/>
-      </w:r>
-      <w:r>
-        <w:t xml:space="preserve"> cRIO configuration private data</w:t>
-      </w:r>
-    </w:p>
-    <w:p>
-      <w:pPr>
         <w:rPr>
           <w:u w:val="single"/>
         </w:rPr>
-      </w:pPr>
-      <w:r>
-        <w:t>Only propert</w:t>
-      </w:r>
-      <w:r>
-        <w:t>y</w:t>
-      </w:r>
-      <w:r>
-        <w:t xml:space="preserve"> we are interest</w:t>
-      </w:r>
-      <w:r>
-        <w:t>ed in at the</w:t>
-      </w:r>
-      <w:r>
-        <w:t xml:space="preserve"> cRIO level is the system name. The </w:t>
-      </w:r>
-      <w:r>
-        <w:t>s</w:t>
-      </w:r>
-      <w:r>
-        <w:t xml:space="preserve">ystem name field is </w:t>
-      </w:r>
-      <w:r>
-        <w:t>stored in the private data of the configuration class.</w:t>
-      </w:r>
-    </w:p>
-    <w:p>
-      <w:pPr>
+        <w:t xml:space="preserve">Channel </w:t>
+      </w:r>
+      <w:r>
         <w:rPr>
           <w:u w:val="single"/>
         </w:rPr>
-      </w:pPr>
+        <w:t>node.lvc</w:t>
+      </w:r>
       <w:r>
         <w:rPr>
           <w:u w:val="single"/>
         </w:rPr>
-        <w:t>g</w:t>
+        <w:t>l</w:t>
       </w:r>
       <w:r>
         <w:rPr>
           <w:u w:val="single"/>
         </w:rPr>
-        <w:t>roup</w:t>
-      </w:r>
-      <w:r>
-        <w:rPr>
-          <w:u w:val="single"/>
-        </w:rPr>
-        <w:t xml:space="preserve"> node</w:t>
-      </w:r>
-      <w:r>
-        <w:rPr>
-          <w:u w:val="single"/>
-        </w:rPr>
-        <w:t>.lvclass</w:t>
-      </w:r>
-    </w:p>
-    <w:p>
-      <w:r>
-        <w:t xml:space="preserve">This node can contain multiple channels of all both channel types and the only property it has is the group name. </w:t>
+        <w:t>ass (abstract)</w:t>
+      </w:r>
+    </w:p>
+    <w:p>
+      <w:r>
+        <w:t>This is an abstract class and is never display</w:t>
+      </w:r>
+      <w:r>
+        <w:t>ed</w:t>
+      </w:r>
+      <w:r>
+        <w:t xml:space="preserve"> on the tree control. It defines most of the methods for the channels tha</w:t>
+      </w:r>
+      <w:r>
+        <w:t>t</w:t>
+      </w:r>
+      <w:r>
+        <w:t xml:space="preserve"> inherit from it.</w:t>
       </w:r>
     </w:p>
     <w:p>
@@ -7924,11 +8144,11 @@
         <w:pStyle w:val="ListParagraph"/>
         <w:numPr>
           <w:ilvl w:val="0"/>
-          <w:numId w:val="11"/>
+          <w:numId w:val="9"/>
         </w:numPr>
       </w:pPr>
       <w:r>
-        <w:t>Initialize: Sets the Group name to the default value (Group).</w:t>
+        <w:t>Channel UI and Channel UI Ref. Defines the UI that will be used for all channels. If a specific channel needs a different UI the UI ref can be overridden.</w:t>
       </w:r>
     </w:p>
     <w:p>
@@ -7936,11 +8156,11 @@
         <w:pStyle w:val="ListParagraph"/>
         <w:numPr>
           <w:ilvl w:val="0"/>
-          <w:numId w:val="11"/>
+          <w:numId w:val="9"/>
         </w:numPr>
       </w:pPr>
       <w:r>
-        <w:t>Duplicate: Adds the word copy to a group name that had been duplicated.</w:t>
+        <w:t>EditOptions: Allows the channels to be moved, removed and duplicated. And specify no sub nodes can be added to them.</w:t>
       </w:r>
     </w:p>
     <w:p>
@@ -7948,38 +8168,68 @@
         <w:pStyle w:val="ListParagraph"/>
         <w:numPr>
           <w:ilvl w:val="0"/>
-          <w:numId w:val="11"/>
+          <w:numId w:val="9"/>
         </w:numPr>
       </w:pPr>
       <w:r>
-        <w:t>EditOptions: Allow to add sub nodes consisting of current and voltage Channels. The group can be removed and duplicated, but can’t be dragged.</w:t>
-      </w:r>
-    </w:p>
-    <w:p>
-      <w:pPr>
-        <w:pStyle w:val="ListParagraph"/>
-        <w:numPr>
-          <w:ilvl w:val="0"/>
-          <w:numId w:val="11"/>
-        </w:numPr>
-      </w:pPr>
-      <w:r>
-        <w:t>GetText: Sets the glyph to group glyph and uses the group name as the text.</w:t>
-      </w:r>
-    </w:p>
-    <w:p>
-      <w:pPr>
-        <w:pStyle w:val="ListParagraph"/>
-        <w:numPr>
-          <w:ilvl w:val="0"/>
-          <w:numId w:val="11"/>
-        </w:numPr>
-      </w:pPr>
-      <w:r>
-        <w:t xml:space="preserve">UIRef: </w:t>
-      </w:r>
-      <w:r>
-        <w:t>Returns the GroupUI VI reference.</w:t>
+        <w:t xml:space="preserve">GetText: Sets channel name as the </w:t>
+      </w:r>
+      <w:r>
+        <w:t xml:space="preserve">display </w:t>
+      </w:r>
+      <w:r>
+        <w:t>te</w:t>
+      </w:r>
+      <w:r>
+        <w:t>x</w:t>
+      </w:r>
+      <w:r>
+        <w:t xml:space="preserve">t </w:t>
+      </w:r>
+      <w:r>
+        <w:t xml:space="preserve">and a default Glyph is used in case a channel </w:t>
+      </w:r>
+      <w:r>
+        <w:t>doesn’t</w:t>
+      </w:r>
+      <w:r>
+        <w:t xml:space="preserve"> </w:t>
+      </w:r>
+      <w:r>
+        <w:t xml:space="preserve">specify it. </w:t>
+      </w:r>
+    </w:p>
+    <w:p>
+      <w:r>
+        <w:lastRenderedPageBreak/>
+        <w:t xml:space="preserve">There are two data access method VIs </w:t>
+      </w:r>
+      <w:r>
+        <w:t>which</w:t>
+      </w:r>
+      <w:r>
+        <w:t xml:space="preserve"> </w:t>
+      </w:r>
+      <w:r>
+        <w:t xml:space="preserve">allows you to get the data in the </w:t>
+      </w:r>
+      <w:r>
+        <w:t>view</w:t>
+      </w:r>
+      <w:r>
+        <w:t xml:space="preserve"> </w:t>
+      </w:r>
+      <w:r>
+        <w:t xml:space="preserve">cluster format or in the </w:t>
+      </w:r>
+      <w:r>
+        <w:t>c</w:t>
+      </w:r>
+      <w:r>
+        <w:t xml:space="preserve">hannel </w:t>
+      </w:r>
+      <w:r>
+        <w:t>cluster format.</w:t>
       </w:r>
     </w:p>
     <w:p>
@@ -7992,7 +8242,13 @@
         <w:rPr>
           <w:u w:val="single"/>
         </w:rPr>
-        <w:t>group configuration.lvcass</w:t>
+        <w:t>channel configuration</w:t>
+      </w:r>
+      <w:r>
+        <w:rPr>
+          <w:u w:val="single"/>
+        </w:rPr>
+        <w:t>.lvclass</w:t>
       </w:r>
     </w:p>
     <w:p>
@@ -8005,10 +8261,10 @@
           <w:noProof/>
         </w:rPr>
         <w:drawing>
-          <wp:inline distT="0" distB="0" distL="0" distR="0" wp14:anchorId="5EE14221" wp14:editId="02B2D471">
-            <wp:extent cx="1400175" cy="657225"/>
-            <wp:effectExtent l="0" t="0" r="9525" b="9525"/>
-            <wp:docPr id="37" name="Picture 37"/>
+          <wp:inline distT="0" distB="0" distL="0" distR="0" wp14:anchorId="2BA93C7F" wp14:editId="168292A1">
+            <wp:extent cx="1400175" cy="3429000"/>
+            <wp:effectExtent l="0" t="0" r="9525" b="0"/>
+            <wp:docPr id="38" name="Picture 38"/>
             <wp:cNvGraphicFramePr>
               <a:graphicFrameLocks xmlns:a="http://schemas.openxmlformats.org/drawingml/2006/main" noChangeAspect="1"/>
             </wp:cNvGraphicFramePr>
@@ -8028,7 +8284,7 @@
                   <pic:spPr>
                     <a:xfrm>
                       <a:off x="0" y="0"/>
-                      <a:ext cx="1400175" cy="657225"/>
+                      <a:ext cx="1400175" cy="3429000"/>
                     </a:xfrm>
                     <a:prstGeom prst="rect">
                       <a:avLst/>
@@ -8049,109 +8305,21 @@
       <w:r>
         <w:t xml:space="preserve">Figure </w:t>
       </w:r>
-      <w:r>
-        <w:fldChar w:fldCharType="begin"/>
-      </w:r>
-      <w:r>
-        <w:instrText xml:space="preserve"> SEQ Figure \* ARABIC </w:instrText>
-      </w:r>
-      <w:r>
-        <w:fldChar w:fldCharType="separate"/>
-      </w:r>
-      <w:r>
-        <w:rPr>
-          <w:noProof/>
-        </w:rPr>
-        <w:t>23</w:t>
-      </w:r>
-      <w:r>
-        <w:rPr>
-          <w:noProof/>
-        </w:rPr>
-        <w:fldChar w:fldCharType="end"/>
-      </w:r>
-      <w:r>
-        <w:t xml:space="preserve"> group configuration private data</w:t>
-      </w:r>
-    </w:p>
-    <w:p>
-      <w:r>
-        <w:t>Only propert</w:t>
-      </w:r>
-      <w:r>
-        <w:t>y</w:t>
-      </w:r>
-      <w:r>
-        <w:t xml:space="preserve"> we are interest</w:t>
-      </w:r>
-      <w:r>
-        <w:t>ed in at the</w:t>
-      </w:r>
-      <w:r>
-        <w:t xml:space="preserve"> </w:t>
-      </w:r>
-      <w:r>
-        <w:t>group</w:t>
-      </w:r>
-      <w:r>
-        <w:t xml:space="preserve"> level is the name. The </w:t>
-      </w:r>
-      <w:r>
-        <w:t xml:space="preserve">group </w:t>
-      </w:r>
-      <w:r>
-        <w:t xml:space="preserve">name field is </w:t>
-      </w:r>
-      <w:r>
-        <w:t>stored in the private data of the configuration class.</w:t>
-      </w:r>
-    </w:p>
-    <w:p>
-      <w:pPr>
-        <w:rPr>
-          <w:u w:val="single"/>
-        </w:rPr>
-      </w:pPr>
-      <w:r>
-        <w:rPr>
-          <w:u w:val="single"/>
-        </w:rPr>
-        <w:t xml:space="preserve">Channel </w:t>
-      </w:r>
-      <w:r>
-        <w:rPr>
-          <w:u w:val="single"/>
-        </w:rPr>
-        <w:t>node.lvc</w:t>
-      </w:r>
-      <w:r>
-        <w:rPr>
-          <w:u w:val="single"/>
-        </w:rPr>
-        <w:t>l</w:t>
-      </w:r>
-      <w:r>
-        <w:rPr>
-          <w:u w:val="single"/>
-        </w:rPr>
-        <w:t>ass (abstract)</w:t>
-      </w:r>
-    </w:p>
-    <w:p>
-      <w:r>
-        <w:t>This is an abstract class and is never display</w:t>
-      </w:r>
-      <w:r>
-        <w:t>ed</w:t>
-      </w:r>
-      <w:r>
-        <w:t xml:space="preserve"> on the tree control. It defines most of the methods for the channels tha</w:t>
-      </w:r>
-      <w:r>
-        <w:t>t</w:t>
-      </w:r>
-      <w:r>
-        <w:t xml:space="preserve"> inherit from it.</w:t>
+      <w:fldSimple w:instr=" SEQ Figure \* ARABIC ">
+        <w:r>
+          <w:rPr>
+            <w:noProof/>
+          </w:rPr>
+          <w:t>24</w:t>
+        </w:r>
+      </w:fldSimple>
+      <w:r>
+        <w:t xml:space="preserve"> channel configuration private data</w:t>
+      </w:r>
+    </w:p>
+    <w:p>
+      <w:r>
+        <w:t>In here we created the fields for all the relevant information for channel as well as access methods to this information. In addition there are overrides in the following methods</w:t>
       </w:r>
     </w:p>
     <w:p>
@@ -8159,11 +8327,38 @@
         <w:pStyle w:val="ListParagraph"/>
         <w:numPr>
           <w:ilvl w:val="0"/>
-          <w:numId w:val="9"/>
+          <w:numId w:val="16"/>
         </w:numPr>
       </w:pPr>
       <w:r>
-        <w:t>Channel UI and Channel UI Ref. Defines the UI that will be used for all channels. If a specific channel needs a different UI the UI ref can be overridden.</w:t>
+        <w:t xml:space="preserve">validate: this </w:t>
+      </w:r>
+      <w:r>
+        <w:t>V</w:t>
+      </w:r>
+      <w:r>
+        <w:t>I</w:t>
+      </w:r>
+      <w:r>
+        <w:t xml:space="preserve"> </w:t>
+      </w:r>
+      <w:r>
+        <w:t>performs</w:t>
+      </w:r>
+      <w:r>
+        <w:t xml:space="preserve"> </w:t>
+      </w:r>
+      <w:r>
+        <w:t>a simple validation</w:t>
+      </w:r>
+      <w:r>
+        <w:t xml:space="preserve"> check,</w:t>
+      </w:r>
+      <w:r>
+        <w:t xml:space="preserve"> making sure the sensor ID is not empty</w:t>
+      </w:r>
+      <w:r>
+        <w:t>.</w:t>
       </w:r>
     </w:p>
     <w:p>
@@ -8171,11 +8366,17 @@
         <w:pStyle w:val="ListParagraph"/>
         <w:numPr>
           <w:ilvl w:val="0"/>
-          <w:numId w:val="9"/>
+          <w:numId w:val="16"/>
         </w:numPr>
       </w:pPr>
       <w:r>
-        <w:t>EditOptions: Allows the channels to be moved, removed and duplicated. And specify no sub nodes can be added to them.</w:t>
+        <w:t>from string: This VI includes code for version management</w:t>
+      </w:r>
+      <w:r>
+        <w:t xml:space="preserve"> and serialization</w:t>
+      </w:r>
+      <w:r>
+        <w:t xml:space="preserve"> of the channel configuration.</w:t>
       </w:r>
     </w:p>
     <w:p>
@@ -8183,103 +8384,393 @@
         <w:pStyle w:val="ListParagraph"/>
         <w:numPr>
           <w:ilvl w:val="0"/>
-          <w:numId w:val="9"/>
+          <w:numId w:val="16"/>
         </w:numPr>
       </w:pPr>
       <w:r>
-        <w:t xml:space="preserve">GetText: Sets channel name as the </w:t>
-      </w:r>
-      <w:r>
-        <w:t xml:space="preserve">display </w:t>
-      </w:r>
-      <w:r>
-        <w:t>te</w:t>
-      </w:r>
-      <w:r>
-        <w:t>x</w:t>
-      </w:r>
-      <w:r>
-        <w:t xml:space="preserve">t </w:t>
-      </w:r>
-      <w:r>
-        <w:t xml:space="preserve">and a default Glyph is used in case a channel </w:t>
-      </w:r>
-      <w:r>
-        <w:t>doesn’t</w:t>
+        <w:t xml:space="preserve">to string: This </w:t>
+      </w:r>
+      <w:r>
+        <w:t>VI</w:t>
       </w:r>
       <w:r>
         <w:t xml:space="preserve"> </w:t>
       </w:r>
       <w:r>
-        <w:t xml:space="preserve">specify it. </w:t>
-      </w:r>
-    </w:p>
-    <w:p>
-      <w:r>
+        <w:t>flattens the data in the configuration cluster and adds versioning information.</w:t>
+      </w:r>
+    </w:p>
+    <w:p>
+      <w:pPr>
+        <w:rPr>
+          <w:u w:val="single"/>
+        </w:rPr>
+      </w:pPr>
+      <w:r>
+        <w:rPr>
+          <w:u w:val="single"/>
+        </w:rPr>
+        <w:t>Current channel and voltage channel</w:t>
+      </w:r>
+      <w:r>
+        <w:rPr>
+          <w:u w:val="single"/>
+        </w:rPr>
+        <w:t>.lvc</w:t>
+      </w:r>
+      <w:r>
+        <w:rPr>
+          <w:u w:val="single"/>
+        </w:rPr>
+        <w:t>l</w:t>
+      </w:r>
+      <w:r>
+        <w:rPr>
+          <w:u w:val="single"/>
+        </w:rPr>
+        <w:t>ass</w:t>
+      </w:r>
+    </w:p>
+    <w:p>
+      <w:r>
+        <w:t>These channels inherit most of their methods from the Channel abstract class. The only specific VIs for these classes are Initialize and GetText.</w:t>
+      </w:r>
+    </w:p>
+    <w:p>
+      <w:pPr>
+        <w:pStyle w:val="ListParagraph"/>
+        <w:numPr>
+          <w:ilvl w:val="0"/>
+          <w:numId w:val="10"/>
+        </w:numPr>
+      </w:pPr>
+      <w:r>
+        <w:t>Initialize:</w:t>
+      </w:r>
+      <w:r>
+        <w:t xml:space="preserve"> </w:t>
+      </w:r>
+      <w:r>
+        <w:t>Sets the channel name and the channel type to the specific ones of the corresponding classes.</w:t>
+      </w:r>
+    </w:p>
+    <w:p>
+      <w:pPr>
+        <w:pStyle w:val="ListParagraph"/>
+        <w:numPr>
+          <w:ilvl w:val="0"/>
+          <w:numId w:val="10"/>
+        </w:numPr>
+      </w:pPr>
+      <w:r>
+        <w:t>GetText: Sets the glyph to the right value and use</w:t>
+      </w:r>
+      <w:r>
+        <w:t>s</w:t>
+      </w:r>
+      <w:r>
+        <w:t xml:space="preserve"> the text </w:t>
+      </w:r>
+      <w:r>
+        <w:t xml:space="preserve">data </w:t>
+      </w:r>
+      <w:r>
+        <w:t>from the parent (</w:t>
+      </w:r>
+      <w:r>
+        <w:t>which defaults to the channel name</w:t>
+      </w:r>
+      <w:r>
+        <w:t>).</w:t>
+      </w:r>
+    </w:p>
+    <w:p/>
+    <w:p/>
+    <w:p>
+      <w:pPr>
+        <w:ind w:left="360"/>
+      </w:pPr>
+      <w:r>
+        <w:t xml:space="preserve">1) </w:t>
+      </w:r>
+      <w:r>
+        <w:t>To c</w:t>
+      </w:r>
+      <w:r>
+        <w:t xml:space="preserve">reate </w:t>
+      </w:r>
+      <w:r>
+        <w:t>a new tree node</w:t>
+      </w:r>
+    </w:p>
+    <w:p>
+      <w:pPr>
+        <w:ind w:left="360"/>
+      </w:pPr>
+      <w:r>
+        <w:t xml:space="preserve"> </w:t>
+      </w:r>
+      <w:r>
+        <w:t>a) Right click on the class’s folder and select new class</w:t>
+      </w:r>
+    </w:p>
+    <w:p>
+      <w:pPr>
+        <w:keepNext/>
+        <w:ind w:left="360"/>
+        <w:jc w:val="center"/>
+      </w:pPr>
+      <w:r>
+        <w:rPr>
+          <w:noProof/>
+        </w:rPr>
+        <w:drawing>
+          <wp:inline distT="0" distB="0" distL="0" distR="0" wp14:anchorId="581EBD86" wp14:editId="2E599319">
+            <wp:extent cx="3727027" cy="3299335"/>
+            <wp:effectExtent l="0" t="0" r="0" b="0"/>
+            <wp:docPr id="42" name="Picture 42"/>
+            <wp:cNvGraphicFramePr>
+              <a:graphicFrameLocks xmlns:a="http://schemas.openxmlformats.org/drawingml/2006/main" noChangeAspect="1"/>
+            </wp:cNvGraphicFramePr>
+            <a:graphic xmlns:a="http://schemas.openxmlformats.org/drawingml/2006/main">
+              <a:graphicData uri="http://schemas.openxmlformats.org/drawingml/2006/picture">
+                <pic:pic xmlns:pic="http://schemas.openxmlformats.org/drawingml/2006/picture">
+                  <pic:nvPicPr>
+                    <pic:cNvPr id="0" name="Picture 2"/>
+                    <pic:cNvPicPr>
+                      <a:picLocks noChangeAspect="1" noChangeArrowheads="1"/>
+                    </pic:cNvPicPr>
+                  </pic:nvPicPr>
+                  <pic:blipFill>
+                    <a:blip r:embed="rId20">
+                      <a:extLst>
+                        <a:ext uri="{28A0092B-C50C-407E-A947-70E740481C1C}">
+                          <a14:useLocalDpi xmlns:a14="http://schemas.microsoft.com/office/drawing/2010/main" val="0"/>
+                        </a:ext>
+                      </a:extLst>
+                    </a:blip>
+                    <a:srcRect/>
+                    <a:stretch>
+                      <a:fillRect/>
+                    </a:stretch>
+                  </pic:blipFill>
+                  <pic:spPr bwMode="auto">
+                    <a:xfrm>
+                      <a:off x="0" y="0"/>
+                      <a:ext cx="3756365" cy="3325306"/>
+                    </a:xfrm>
+                    <a:prstGeom prst="rect">
+                      <a:avLst/>
+                    </a:prstGeom>
+                    <a:noFill/>
+                    <a:ln>
+                      <a:noFill/>
+                    </a:ln>
+                  </pic:spPr>
+                </pic:pic>
+              </a:graphicData>
+            </a:graphic>
+          </wp:inline>
+        </w:drawing>
+      </w:r>
+    </w:p>
+    <w:p>
+      <w:pPr>
+        <w:pStyle w:val="Caption"/>
+        <w:ind w:left="360"/>
+        <w:jc w:val="center"/>
+      </w:pPr>
+      <w:r>
+        <w:t xml:space="preserve">Figure </w:t>
+      </w:r>
+      <w:r>
+        <w:fldChar w:fldCharType="begin"/>
+      </w:r>
+      <w:r>
+        <w:instrText xml:space="preserve"> SEQ Figure \* ARABIC </w:instrText>
+      </w:r>
+      <w:r>
+        <w:fldChar w:fldCharType="separate"/>
+      </w:r>
+      <w:r>
+        <w:rPr>
+          <w:noProof/>
+        </w:rPr>
+        <w:t>14</w:t>
+      </w:r>
+      <w:r>
+        <w:rPr>
+          <w:noProof/>
+        </w:rPr>
+        <w:fldChar w:fldCharType="end"/>
+      </w:r>
+      <w:r>
+        <w:t xml:space="preserve"> creating new class</w:t>
+      </w:r>
+    </w:p>
+    <w:p>
+      <w:pPr>
+        <w:ind w:left="360"/>
+      </w:pPr>
+      <w:r>
+        <w:t xml:space="preserve">2) Name your class and save it to disk. </w:t>
+      </w:r>
+    </w:p>
+    <w:p>
+      <w:pPr>
+        <w:ind w:left="360"/>
+      </w:pPr>
+      <w:r>
+        <w:t xml:space="preserve">Note: </w:t>
+      </w:r>
+      <w:r>
+        <w:t xml:space="preserve">The Configurator expects all classes to be stored in a single folder </w:t>
+      </w:r>
+      <w:r>
+        <w:t>which can contain one or more subfolders.</w:t>
+      </w:r>
+    </w:p>
+    <w:p>
+      <w:pPr>
+        <w:ind w:left="360"/>
+      </w:pPr>
+      <w:r>
+        <w:t>3)</w:t>
+      </w:r>
+      <w:r>
+        <w:t xml:space="preserve"> </w:t>
+      </w:r>
+      <w:r>
+        <w:t xml:space="preserve"> </w:t>
+      </w:r>
+      <w:r>
+        <w:t xml:space="preserve">Change </w:t>
+      </w:r>
+      <w:r>
+        <w:t>Inherit</w:t>
+      </w:r>
+      <w:r>
+        <w:t>ance</w:t>
+      </w:r>
+      <w:r>
+        <w:t xml:space="preserve"> </w:t>
+      </w:r>
+    </w:p>
+    <w:p>
+      <w:pPr>
+        <w:ind w:left="360"/>
+      </w:pPr>
+      <w:r>
+        <w:t xml:space="preserve">a) </w:t>
+      </w:r>
+      <w:r>
+        <w:t>Right click on the class and s</w:t>
+      </w:r>
+      <w:r>
+        <w:t>elect class properties</w:t>
+      </w:r>
+    </w:p>
+    <w:p>
+      <w:pPr>
+        <w:ind w:left="360"/>
+      </w:pPr>
+      <w:r>
+        <w:t>b) Select Change Inheritance</w:t>
+      </w:r>
+    </w:p>
+    <w:p>
+      <w:pPr>
+        <w:keepNext/>
+        <w:ind w:left="360"/>
+        <w:jc w:val="center"/>
+      </w:pPr>
+      <w:r>
+        <w:rPr>
+          <w:noProof/>
+        </w:rPr>
         <w:lastRenderedPageBreak/>
-        <w:t xml:space="preserve">There are two data access method VIs </w:t>
-      </w:r>
-      <w:r>
-        <w:t>which</w:t>
-      </w:r>
-      <w:r>
-        <w:t xml:space="preserve"> </w:t>
-      </w:r>
-      <w:r>
-        <w:t xml:space="preserve">allows you to get the data in the </w:t>
-      </w:r>
-      <w:r>
-        <w:t>view</w:t>
-      </w:r>
-      <w:r>
-        <w:t xml:space="preserve"> </w:t>
-      </w:r>
-      <w:r>
-        <w:t xml:space="preserve">cluster format or in the </w:t>
-      </w:r>
-      <w:r>
-        <w:t>c</w:t>
-      </w:r>
-      <w:r>
-        <w:t xml:space="preserve">hannel </w:t>
-      </w:r>
-      <w:r>
-        <w:t>cluster format.</w:t>
-      </w:r>
-    </w:p>
-    <w:p>
-      <w:pPr>
-        <w:rPr>
-          <w:u w:val="single"/>
-        </w:rPr>
-      </w:pPr>
-      <w:r>
-        <w:rPr>
-          <w:u w:val="single"/>
-        </w:rPr>
-        <w:t>channel configuration</w:t>
-      </w:r>
-      <w:r>
-        <w:rPr>
-          <w:u w:val="single"/>
-        </w:rPr>
-        <w:t>.lvclass</w:t>
-      </w:r>
-    </w:p>
-    <w:p>
-      <w:pPr>
-        <w:keepNext/>
-        <w:jc w:val="center"/>
-      </w:pPr>
+        <mc:AlternateContent>
+          <mc:Choice Requires="wps">
+            <w:drawing>
+              <wp:anchor distT="0" distB="0" distL="114300" distR="114300" simplePos="0" relativeHeight="251662336" behindDoc="0" locked="0" layoutInCell="1" allowOverlap="1" wp14:anchorId="3D6D029E" wp14:editId="1A0A4DC1">
+                <wp:simplePos x="0" y="0"/>
+                <wp:positionH relativeFrom="column">
+                  <wp:posOffset>3381375</wp:posOffset>
+                </wp:positionH>
+                <wp:positionV relativeFrom="paragraph">
+                  <wp:posOffset>733425</wp:posOffset>
+                </wp:positionV>
+                <wp:extent cx="800100" cy="219075"/>
+                <wp:effectExtent l="9525" t="9525" r="9525" b="9525"/>
+                <wp:wrapNone/>
+                <wp:docPr id="41" name="Oval 4"/>
+                <wp:cNvGraphicFramePr>
+                  <a:graphicFrameLocks xmlns:a="http://schemas.openxmlformats.org/drawingml/2006/main"/>
+                </wp:cNvGraphicFramePr>
+                <a:graphic xmlns:a="http://schemas.openxmlformats.org/drawingml/2006/main">
+                  <a:graphicData uri="http://schemas.microsoft.com/office/word/2010/wordprocessingShape">
+                    <wps:wsp>
+                      <wps:cNvSpPr>
+                        <a:spLocks noChangeArrowheads="1"/>
+                      </wps:cNvSpPr>
+                      <wps:spPr bwMode="auto">
+                        <a:xfrm>
+                          <a:off x="0" y="0"/>
+                          <a:ext cx="800100" cy="219075"/>
+                        </a:xfrm>
+                        <a:prstGeom prst="ellipse">
+                          <a:avLst/>
+                        </a:prstGeom>
+                        <a:noFill/>
+                        <a:ln w="9525">
+                          <a:solidFill>
+                            <a:srgbClr val="FF0000"/>
+                          </a:solidFill>
+                          <a:round/>
+                          <a:headEnd/>
+                          <a:tailEnd/>
+                        </a:ln>
+                        <a:extLst>
+                          <a:ext uri="{909E8E84-426E-40DD-AFC4-6F175D3DCCD1}">
+                            <a14:hiddenFill xmlns:a14="http://schemas.microsoft.com/office/drawing/2010/main">
+                              <a:solidFill>
+                                <a:srgbClr val="FFFFFF"/>
+                              </a:solidFill>
+                            </a14:hiddenFill>
+                          </a:ext>
+                        </a:extLst>
+                      </wps:spPr>
+                      <wps:bodyPr rot="0" vert="horz" wrap="square" lIns="91440" tIns="45720" rIns="91440" bIns="45720" anchor="t" anchorCtr="0" upright="1">
+                        <a:noAutofit/>
+                      </wps:bodyPr>
+                    </wps:wsp>
+                  </a:graphicData>
+                </a:graphic>
+                <wp14:sizeRelH relativeFrom="page">
+                  <wp14:pctWidth>0</wp14:pctWidth>
+                </wp14:sizeRelH>
+                <wp14:sizeRelV relativeFrom="page">
+                  <wp14:pctHeight>0</wp14:pctHeight>
+                </wp14:sizeRelV>
+              </wp:anchor>
+            </w:drawing>
+          </mc:Choice>
+          <mc:Fallback>
+            <w:pict>
+              <v:oval w14:anchorId="6EA6E364" id="Oval 4" o:spid="_x0000_s1026" style="position:absolute;margin-left:266.25pt;margin-top:57.75pt;width:63pt;height:17.25pt;z-index:251662336;visibility:visible;mso-wrap-style:square;mso-width-percent:0;mso-height-percent:0;mso-wrap-distance-left:9pt;mso-wrap-distance-top:0;mso-wrap-distance-right:9pt;mso-wrap-distance-bottom:0;mso-position-horizontal:absolute;mso-position-horizontal-relative:text;mso-position-vertical:absolute;mso-position-vertical-relative:text;mso-width-percent:0;mso-height-percent:0;mso-width-relative:page;mso-height-relative:page;v-text-anchor:top" o:gfxdata="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" filled="f" strokecolor="red"/>
+            </w:pict>
+          </mc:Fallback>
+        </mc:AlternateContent>
+      </w:r>
       <w:r>
         <w:rPr>
           <w:noProof/>
         </w:rPr>
         <w:drawing>
-          <wp:inline distT="0" distB="0" distL="0" distR="0" wp14:anchorId="2BA93C7F" wp14:editId="168292A1">
-            <wp:extent cx="1400175" cy="3429000"/>
-            <wp:effectExtent l="0" t="0" r="9525" b="0"/>
-            <wp:docPr id="38" name="Picture 38"/>
+          <wp:inline distT="0" distB="0" distL="0" distR="0" wp14:anchorId="18559D3D" wp14:editId="277DE283">
+            <wp:extent cx="2460577" cy="1864360"/>
+            <wp:effectExtent l="0" t="0" r="0" b="0"/>
+            <wp:docPr id="43" name="Picture 43"/>
             <wp:cNvGraphicFramePr>
               <a:graphicFrameLocks xmlns:a="http://schemas.openxmlformats.org/drawingml/2006/main" noChangeAspect="1"/>
             </wp:cNvGraphicFramePr>
@@ -8291,7 +8782,7 @@
                     <pic:cNvPicPr/>
                   </pic:nvPicPr>
                   <pic:blipFill>
-                    <a:blip r:embed="rId31"/>
+                    <a:blip r:embed="rId21"/>
                     <a:stretch>
                       <a:fillRect/>
                     </a:stretch>
@@ -8299,7 +8790,7 @@
                   <pic:spPr>
                     <a:xfrm>
                       <a:off x="0" y="0"/>
-                      <a:ext cx="1400175" cy="3429000"/>
+                      <a:ext cx="2478295" cy="1877785"/>
                     </a:xfrm>
                     <a:prstGeom prst="rect">
                       <a:avLst/>
@@ -8315,6 +8806,7 @@
     <w:p>
       <w:pPr>
         <w:pStyle w:val="Caption"/>
+        <w:ind w:left="360"/>
         <w:jc w:val="center"/>
       </w:pPr>
       <w:r>
@@ -8333,7 +8825,7 @@
         <w:rPr>
           <w:noProof/>
         </w:rPr>
-        <w:t>24</w:t>
+        <w:t>15</w:t>
       </w:r>
       <w:r>
         <w:rPr>
@@ -8342,195 +8834,27 @@
         <w:fldChar w:fldCharType="end"/>
       </w:r>
       <w:r>
-        <w:t xml:space="preserve"> channel configuration private data</w:t>
-      </w:r>
-    </w:p>
-    <w:p>
-      <w:r>
-        <w:t>In here we created the fields for all the relevant information for channel as well as access methods to this information. In addition there are overrides in the following methods</w:t>
-      </w:r>
-    </w:p>
-    <w:p>
-      <w:pPr>
-        <w:pStyle w:val="ListParagraph"/>
-        <w:numPr>
-          <w:ilvl w:val="0"/>
-          <w:numId w:val="16"/>
-        </w:numPr>
-      </w:pPr>
-      <w:r>
-        <w:t xml:space="preserve">validate: this </w:t>
-      </w:r>
-      <w:r>
-        <w:t>V</w:t>
-      </w:r>
-      <w:r>
-        <w:t>I</w:t>
-      </w:r>
-      <w:r>
-        <w:t xml:space="preserve"> </w:t>
-      </w:r>
-      <w:r>
-        <w:t>performs</w:t>
-      </w:r>
-      <w:r>
-        <w:t xml:space="preserve"> </w:t>
-      </w:r>
-      <w:r>
-        <w:t>a simple validation</w:t>
-      </w:r>
-      <w:r>
-        <w:t xml:space="preserve"> check,</w:t>
-      </w:r>
-      <w:r>
-        <w:t xml:space="preserve"> making sure the sensor ID is not empty</w:t>
-      </w:r>
-      <w:r>
-        <w:t>.</w:t>
-      </w:r>
-    </w:p>
-    <w:p>
-      <w:pPr>
-        <w:pStyle w:val="ListParagraph"/>
-        <w:numPr>
-          <w:ilvl w:val="0"/>
-          <w:numId w:val="16"/>
-        </w:numPr>
-      </w:pPr>
-      <w:r>
-        <w:t>from string: This VI includes code for version management</w:t>
-      </w:r>
-      <w:r>
-        <w:t xml:space="preserve"> and serialization</w:t>
-      </w:r>
-      <w:r>
-        <w:t xml:space="preserve"> of the channel configuration.</w:t>
-      </w:r>
-    </w:p>
-    <w:p>
-      <w:pPr>
-        <w:pStyle w:val="ListParagraph"/>
-        <w:numPr>
-          <w:ilvl w:val="0"/>
-          <w:numId w:val="16"/>
-        </w:numPr>
-      </w:pPr>
-      <w:r>
-        <w:t xml:space="preserve">to string: This </w:t>
-      </w:r>
-      <w:r>
-        <w:t>VI</w:t>
-      </w:r>
-      <w:r>
-        <w:t xml:space="preserve"> </w:t>
-      </w:r>
-      <w:r>
-        <w:t>flattens the data in the configuration cluster and adds versioning information.</w:t>
-      </w:r>
-    </w:p>
-    <w:p>
-      <w:pPr>
-        <w:rPr>
-          <w:u w:val="single"/>
-        </w:rPr>
-      </w:pPr>
-      <w:r>
-        <w:rPr>
-          <w:u w:val="single"/>
-        </w:rPr>
-        <w:t>Current channel and voltage channel</w:t>
-      </w:r>
-      <w:r>
-        <w:rPr>
-          <w:u w:val="single"/>
-        </w:rPr>
-        <w:t>.lvc</w:t>
-      </w:r>
-      <w:r>
-        <w:rPr>
-          <w:u w:val="single"/>
-        </w:rPr>
-        <w:t>l</w:t>
-      </w:r>
-      <w:r>
-        <w:rPr>
-          <w:u w:val="single"/>
-        </w:rPr>
-        <w:t>ass</w:t>
-      </w:r>
-    </w:p>
-    <w:p>
-      <w:r>
-        <w:t>These channels inherit most of their methods from the Channel abstract class. The only specific VIs for these classes are Initialize and GetText.</w:t>
-      </w:r>
-    </w:p>
-    <w:p>
-      <w:pPr>
-        <w:pStyle w:val="ListParagraph"/>
-        <w:numPr>
-          <w:ilvl w:val="0"/>
-          <w:numId w:val="10"/>
-        </w:numPr>
-      </w:pPr>
-      <w:r>
-        <w:t>Initialize:</w:t>
-      </w:r>
-      <w:r>
-        <w:t xml:space="preserve"> </w:t>
-      </w:r>
-      <w:r>
-        <w:t>Sets the channel name and the channel type to the specific ones of the corresponding classes.</w:t>
-      </w:r>
-    </w:p>
-    <w:p>
-      <w:pPr>
-        <w:pStyle w:val="ListParagraph"/>
-        <w:numPr>
-          <w:ilvl w:val="0"/>
-          <w:numId w:val="10"/>
-        </w:numPr>
-      </w:pPr>
-      <w:r>
-        <w:t>GetText: Sets the glyph to the right value and use</w:t>
-      </w:r>
-      <w:r>
-        <w:t>s</w:t>
-      </w:r>
-      <w:r>
-        <w:t xml:space="preserve"> the text </w:t>
-      </w:r>
-      <w:r>
-        <w:t xml:space="preserve">data </w:t>
-      </w:r>
-      <w:r>
-        <w:t>from the parent (</w:t>
-      </w:r>
-      <w:r>
-        <w:t>which defaults to the channel name</w:t>
-      </w:r>
-      <w:r>
-        <w:t>).</w:t>
-      </w:r>
-    </w:p>
-    <w:p/>
-    <w:p/>
-    <w:p>
-      <w:pPr>
-        <w:pStyle w:val="ListParagraph"/>
-        <w:numPr>
-          <w:ilvl w:val="0"/>
-          <w:numId w:val="17"/>
-        </w:numPr>
-      </w:pPr>
-      <w:r>
-        <w:t xml:space="preserve">Define where the classes will be stored the default path is in the /project folder/Classes. The Configurator expects all classes to be stored in a single folder </w:t>
-      </w:r>
-      <w:r>
-        <w:t>which can contain one or more subfolders.</w:t>
-      </w:r>
-    </w:p>
-    <w:p>
-      <w:pPr>
+        <w:t xml:space="preserve"> changing inheritance</w:t>
+      </w:r>
+    </w:p>
+    <w:p>
+      <w:pPr>
+        <w:ind w:left="360"/>
+      </w:pPr>
+      <w:r>
+        <w:t xml:space="preserve">c) Inherit from from </w:t>
+      </w:r>
+      <w:r>
+        <w:t>NISE_CEF_serializable node.lvclass</w:t>
+      </w:r>
+      <w:r>
+        <w:t xml:space="preserve"> or NISE_CEF_serializable configuration.lvclass</w:t>
+      </w:r>
+    </w:p>
+    <w:p>
+      <w:pPr>
+        <w:keepNext/>
+        <w:ind w:left="360"/>
         <w:jc w:val="center"/>
       </w:pPr>
       <w:r>
@@ -8538,10 +8862,10 @@
           <w:noProof/>
         </w:rPr>
         <w:drawing>
-          <wp:inline distT="0" distB="0" distL="0" distR="0" wp14:anchorId="5EA0950B" wp14:editId="5182C1BA">
-            <wp:extent cx="1240155" cy="1327785"/>
-            <wp:effectExtent l="19050" t="0" r="0" b="0"/>
-            <wp:docPr id="24" name="Picture 27"/>
+          <wp:inline distT="0" distB="0" distL="0" distR="0" wp14:anchorId="23677BA8" wp14:editId="53FF9B1F">
+            <wp:extent cx="3371577" cy="2535167"/>
+            <wp:effectExtent l="0" t="0" r="0" b="0"/>
+            <wp:docPr id="44" name="Picture 44"/>
             <wp:cNvGraphicFramePr>
               <a:graphicFrameLocks xmlns:a="http://schemas.openxmlformats.org/drawingml/2006/main" noChangeAspect="1"/>
             </wp:cNvGraphicFramePr>
@@ -8549,33 +8873,23 @@
               <a:graphicData uri="http://schemas.openxmlformats.org/drawingml/2006/picture">
                 <pic:pic xmlns:pic="http://schemas.openxmlformats.org/drawingml/2006/picture">
                   <pic:nvPicPr>
-                    <pic:cNvPr id="0" name="Picture 27"/>
-                    <pic:cNvPicPr>
-                      <a:picLocks noChangeAspect="1" noChangeArrowheads="1"/>
-                    </pic:cNvPicPr>
+                    <pic:cNvPr id="1" name=""/>
+                    <pic:cNvPicPr/>
                   </pic:nvPicPr>
                   <pic:blipFill>
-                    <a:blip r:embed="rId24" cstate="print"/>
-                    <a:srcRect/>
+                    <a:blip r:embed="rId22"/>
                     <a:stretch>
                       <a:fillRect/>
                     </a:stretch>
                   </pic:blipFill>
-                  <pic:spPr bwMode="auto">
+                  <pic:spPr>
                     <a:xfrm>
                       <a:off x="0" y="0"/>
-                      <a:ext cx="1240155" cy="1327785"/>
+                      <a:ext cx="3397751" cy="2554848"/>
                     </a:xfrm>
                     <a:prstGeom prst="rect">
                       <a:avLst/>
                     </a:prstGeom>
-                    <a:noFill/>
-                    <a:ln w="9525">
-                      <a:noFill/>
-                      <a:miter lim="800000"/>
-                      <a:headEnd/>
-                      <a:tailEnd/>
-                    </a:ln>
                   </pic:spPr>
                 </pic:pic>
               </a:graphicData>
@@ -8586,44 +8900,54 @@
     </w:p>
     <w:p>
       <w:pPr>
+        <w:pStyle w:val="Caption"/>
+        <w:ind w:left="360"/>
+        <w:jc w:val="center"/>
+      </w:pPr>
+      <w:r>
+        <w:t xml:space="preserve">Figure </w:t>
+      </w:r>
+      <w:r>
+        <w:fldChar w:fldCharType="begin"/>
+      </w:r>
+      <w:r>
+        <w:instrText xml:space="preserve"> SEQ Figure \* ARABIC </w:instrText>
+      </w:r>
+      <w:r>
+        <w:fldChar w:fldCharType="separate"/>
+      </w:r>
+      <w:r>
+        <w:rPr>
+          <w:noProof/>
+        </w:rPr>
+        <w:t>16</w:t>
+      </w:r>
+      <w:r>
+        <w:rPr>
+          <w:noProof/>
+        </w:rPr>
+        <w:fldChar w:fldCharType="end"/>
+      </w:r>
+      <w:r>
+        <w:t xml:space="preserve"> selecting new inheritance</w:t>
+      </w:r>
+    </w:p>
+    <w:p>
+      <w:pPr>
+        <w:ind w:left="360"/>
+        <w:jc w:val="center"/>
+      </w:pPr>
+    </w:p>
+    <w:p>
+      <w:pPr>
         <w:pStyle w:val="ListParagraph"/>
         <w:numPr>
           <w:ilvl w:val="0"/>
-          <w:numId w:val="17"/>
+          <w:numId w:val="15"/>
         </w:numPr>
       </w:pPr>
       <w:r>
-        <w:t>Create the new class</w:t>
-      </w:r>
-    </w:p>
-    <w:p>
-      <w:pPr>
-        <w:pStyle w:val="ListParagraph"/>
-        <w:numPr>
-          <w:ilvl w:val="0"/>
-          <w:numId w:val="17"/>
-        </w:numPr>
-      </w:pPr>
-      <w:r>
         <w:t xml:space="preserve">Save to disk. </w:t>
-      </w:r>
-    </w:p>
-    <w:p>
-      <w:pPr>
-        <w:pStyle w:val="ListParagraph"/>
-        <w:numPr>
-          <w:ilvl w:val="0"/>
-          <w:numId w:val="17"/>
-        </w:numPr>
-      </w:pPr>
-      <w:r>
-        <w:t xml:space="preserve">Change inheritance to inherit from </w:t>
-      </w:r>
-      <w:r>
-        <w:t>NISE_CEF_serializable node.lvclass</w:t>
-      </w:r>
-      <w:r>
-        <w:t>.</w:t>
       </w:r>
     </w:p>
     <w:p>
@@ -8695,7 +9019,7 @@
         </w:rPr>
         <w:t>Please submit your feedback in the </w:t>
       </w:r>
-      <w:hyperlink r:id="rId32" w:history="1">
+      <w:hyperlink r:id="rId31" w:history="1">
         <w:r>
           <w:rPr>
             <w:rStyle w:val="Hyperlink"/>
@@ -8722,9 +9046,10 @@
         <w:rPr>
           <w:rFonts w:asciiTheme="minorHAnsi" w:hAnsiTheme="minorHAnsi"/>
         </w:rPr>
+        <w:lastRenderedPageBreak/>
         <w:t xml:space="preserve">Please direct support questions to </w:t>
       </w:r>
-      <w:hyperlink r:id="rId33" w:history="1">
+      <w:hyperlink r:id="rId32" w:history="1">
         <w:r>
           <w:rPr>
             <w:rStyle w:val="Hyperlink"/>
@@ -8763,7 +9088,7 @@
   <w:abstractNum w:abstractNumId="0" w15:restartNumberingAfterBreak="0">
     <w:nsid w:val="004D285D"/>
     <w:multiLevelType w:val="hybridMultilevel"/>
-    <w:tmpl w:val="5D3646DC"/>
+    <w:tmpl w:val="6FA205D2"/>
     <w:lvl w:ilvl="0" w:tplc="04090011">
       <w:start w:val="1"/>
       <w:numFmt w:val="decimal"/>
@@ -9427,6 +9752,92 @@
     </w:lvl>
   </w:abstractNum>
   <w:abstractNum w:abstractNumId="6" w15:restartNumberingAfterBreak="0">
+    <w:nsid w:val="2B727600"/>
+    <w:multiLevelType w:val="hybridMultilevel"/>
+    <w:tmpl w:val="6166EF32"/>
+    <w:lvl w:ilvl="0" w:tplc="0409000F">
+      <w:start w:val="1"/>
+      <w:numFmt w:val="decimal"/>
+      <w:lvlText w:val="%1."/>
+      <w:lvlJc w:val="left"/>
+      <w:pPr>
+        <w:ind w:left="720" w:hanging="360"/>
+      </w:pPr>
+    </w:lvl>
+    <w:lvl w:ilvl="1" w:tplc="04090019" w:tentative="1">
+      <w:start w:val="1"/>
+      <w:numFmt w:val="lowerLetter"/>
+      <w:lvlText w:val="%2."/>
+      <w:lvlJc w:val="left"/>
+      <w:pPr>
+        <w:ind w:left="1440" w:hanging="360"/>
+      </w:pPr>
+    </w:lvl>
+    <w:lvl w:ilvl="2" w:tplc="0409001B" w:tentative="1">
+      <w:start w:val="1"/>
+      <w:numFmt w:val="lowerRoman"/>
+      <w:lvlText w:val="%3."/>
+      <w:lvlJc w:val="right"/>
+      <w:pPr>
+        <w:ind w:left="2160" w:hanging="180"/>
+      </w:pPr>
+    </w:lvl>
+    <w:lvl w:ilvl="3" w:tplc="0409000F" w:tentative="1">
+      <w:start w:val="1"/>
+      <w:numFmt w:val="decimal"/>
+      <w:lvlText w:val="%4."/>
+      <w:lvlJc w:val="left"/>
+      <w:pPr>
+        <w:ind w:left="2880" w:hanging="360"/>
+      </w:pPr>
+    </w:lvl>
+    <w:lvl w:ilvl="4" w:tplc="04090019" w:tentative="1">
+      <w:start w:val="1"/>
+      <w:numFmt w:val="lowerLetter"/>
+      <w:lvlText w:val="%5."/>
+      <w:lvlJc w:val="left"/>
+      <w:pPr>
+        <w:ind w:left="3600" w:hanging="360"/>
+      </w:pPr>
+    </w:lvl>
+    <w:lvl w:ilvl="5" w:tplc="0409001B" w:tentative="1">
+      <w:start w:val="1"/>
+      <w:numFmt w:val="lowerRoman"/>
+      <w:lvlText w:val="%6."/>
+      <w:lvlJc w:val="right"/>
+      <w:pPr>
+        <w:ind w:left="4320" w:hanging="180"/>
+      </w:pPr>
+    </w:lvl>
+    <w:lvl w:ilvl="6" w:tplc="0409000F" w:tentative="1">
+      <w:start w:val="1"/>
+      <w:numFmt w:val="decimal"/>
+      <w:lvlText w:val="%7."/>
+      <w:lvlJc w:val="left"/>
+      <w:pPr>
+        <w:ind w:left="5040" w:hanging="360"/>
+      </w:pPr>
+    </w:lvl>
+    <w:lvl w:ilvl="7" w:tplc="04090019" w:tentative="1">
+      <w:start w:val="1"/>
+      <w:numFmt w:val="lowerLetter"/>
+      <w:lvlText w:val="%8."/>
+      <w:lvlJc w:val="left"/>
+      <w:pPr>
+        <w:ind w:left="5760" w:hanging="360"/>
+      </w:pPr>
+    </w:lvl>
+    <w:lvl w:ilvl="8" w:tplc="0409001B" w:tentative="1">
+      <w:start w:val="1"/>
+      <w:numFmt w:val="lowerRoman"/>
+      <w:lvlText w:val="%9."/>
+      <w:lvlJc w:val="right"/>
+      <w:pPr>
+        <w:ind w:left="6480" w:hanging="180"/>
+      </w:pPr>
+    </w:lvl>
+  </w:abstractNum>
+  <w:abstractNum w:abstractNumId="7" w15:restartNumberingAfterBreak="0">
     <w:nsid w:val="32570328"/>
     <w:multiLevelType w:val="multilevel"/>
     <w:tmpl w:val="A40E380A"/>
@@ -9575,7 +9986,7 @@
       </w:rPr>
     </w:lvl>
   </w:abstractNum>
-  <w:abstractNum w:abstractNumId="7" w15:restartNumberingAfterBreak="0">
+  <w:abstractNum w:abstractNumId="8" w15:restartNumberingAfterBreak="0">
     <w:nsid w:val="3A17568B"/>
     <w:multiLevelType w:val="hybridMultilevel"/>
     <w:tmpl w:val="A7BA0AB4"/>
@@ -9688,7 +10099,96 @@
       </w:rPr>
     </w:lvl>
   </w:abstractNum>
-  <w:abstractNum w:abstractNumId="8" w15:restartNumberingAfterBreak="0">
+  <w:abstractNum w:abstractNumId="9" w15:restartNumberingAfterBreak="0">
+    <w:nsid w:val="40E0025E"/>
+    <w:multiLevelType w:val="hybridMultilevel"/>
+    <w:tmpl w:val="6FA205D2"/>
+    <w:lvl w:ilvl="0" w:tplc="04090011">
+      <w:start w:val="1"/>
+      <w:numFmt w:val="decimal"/>
+      <w:lvlText w:val="%1)"/>
+      <w:lvlJc w:val="left"/>
+      <w:pPr>
+        <w:ind w:left="720" w:hanging="360"/>
+      </w:pPr>
+      <w:rPr>
+        <w:rFonts w:hint="default"/>
+      </w:rPr>
+    </w:lvl>
+    <w:lvl w:ilvl="1" w:tplc="04090019">
+      <w:start w:val="1"/>
+      <w:numFmt w:val="lowerLetter"/>
+      <w:lvlText w:val="%2."/>
+      <w:lvlJc w:val="left"/>
+      <w:pPr>
+        <w:ind w:left="1440" w:hanging="360"/>
+      </w:pPr>
+    </w:lvl>
+    <w:lvl w:ilvl="2" w:tplc="0409001B" w:tentative="1">
+      <w:start w:val="1"/>
+      <w:numFmt w:val="lowerRoman"/>
+      <w:lvlText w:val="%3."/>
+      <w:lvlJc w:val="right"/>
+      <w:pPr>
+        <w:ind w:left="2160" w:hanging="180"/>
+      </w:pPr>
+    </w:lvl>
+    <w:lvl w:ilvl="3" w:tplc="0409000F" w:tentative="1">
+      <w:start w:val="1"/>
+      <w:numFmt w:val="decimal"/>
+      <w:lvlText w:val="%4."/>
+      <w:lvlJc w:val="left"/>
+      <w:pPr>
+        <w:ind w:left="2880" w:hanging="360"/>
+      </w:pPr>
+    </w:lvl>
+    <w:lvl w:ilvl="4" w:tplc="04090019" w:tentative="1">
+      <w:start w:val="1"/>
+      <w:numFmt w:val="lowerLetter"/>
+      <w:lvlText w:val="%5."/>
+      <w:lvlJc w:val="left"/>
+      <w:pPr>
+        <w:ind w:left="3600" w:hanging="360"/>
+      </w:pPr>
+    </w:lvl>
+    <w:lvl w:ilvl="5" w:tplc="0409001B" w:tentative="1">
+      <w:start w:val="1"/>
+      <w:numFmt w:val="lowerRoman"/>
+      <w:lvlText w:val="%6."/>
+      <w:lvlJc w:val="right"/>
+      <w:pPr>
+        <w:ind w:left="4320" w:hanging="180"/>
+      </w:pPr>
+    </w:lvl>
+    <w:lvl w:ilvl="6" w:tplc="0409000F" w:tentative="1">
+      <w:start w:val="1"/>
+      <w:numFmt w:val="decimal"/>
+      <w:lvlText w:val="%7."/>
+      <w:lvlJc w:val="left"/>
+      <w:pPr>
+        <w:ind w:left="5040" w:hanging="360"/>
+      </w:pPr>
+    </w:lvl>
+    <w:lvl w:ilvl="7" w:tplc="04090019" w:tentative="1">
+      <w:start w:val="1"/>
+      <w:numFmt w:val="lowerLetter"/>
+      <w:lvlText w:val="%8."/>
+      <w:lvlJc w:val="left"/>
+      <w:pPr>
+        <w:ind w:left="5760" w:hanging="360"/>
+      </w:pPr>
+    </w:lvl>
+    <w:lvl w:ilvl="8" w:tplc="0409001B" w:tentative="1">
+      <w:start w:val="1"/>
+      <w:numFmt w:val="lowerRoman"/>
+      <w:lvlText w:val="%9."/>
+      <w:lvlJc w:val="right"/>
+      <w:pPr>
+        <w:ind w:left="6480" w:hanging="180"/>
+      </w:pPr>
+    </w:lvl>
+  </w:abstractNum>
+  <w:abstractNum w:abstractNumId="10" w15:restartNumberingAfterBreak="0">
     <w:nsid w:val="40F7056E"/>
     <w:multiLevelType w:val="hybridMultilevel"/>
     <w:tmpl w:val="409C1D18"/>
@@ -9777,7 +10277,7 @@
       </w:pPr>
     </w:lvl>
   </w:abstractNum>
-  <w:abstractNum w:abstractNumId="9" w15:restartNumberingAfterBreak="0">
+  <w:abstractNum w:abstractNumId="11" w15:restartNumberingAfterBreak="0">
     <w:nsid w:val="430C652E"/>
     <w:multiLevelType w:val="hybridMultilevel"/>
     <w:tmpl w:val="B85C39C8"/>
@@ -9890,7 +10390,96 @@
       </w:rPr>
     </w:lvl>
   </w:abstractNum>
-  <w:abstractNum w:abstractNumId="10" w15:restartNumberingAfterBreak="0">
+  <w:abstractNum w:abstractNumId="12" w15:restartNumberingAfterBreak="0">
+    <w:nsid w:val="4BE13467"/>
+    <w:multiLevelType w:val="hybridMultilevel"/>
+    <w:tmpl w:val="21E0F5C4"/>
+    <w:lvl w:ilvl="0" w:tplc="F00CAD72">
+      <w:start w:val="4"/>
+      <w:numFmt w:val="decimal"/>
+      <w:lvlText w:val="%1)"/>
+      <w:lvlJc w:val="left"/>
+      <w:pPr>
+        <w:ind w:left="720" w:hanging="360"/>
+      </w:pPr>
+      <w:rPr>
+        <w:rFonts w:hint="default"/>
+      </w:rPr>
+    </w:lvl>
+    <w:lvl w:ilvl="1" w:tplc="04090019" w:tentative="1">
+      <w:start w:val="1"/>
+      <w:numFmt w:val="lowerLetter"/>
+      <w:lvlText w:val="%2."/>
+      <w:lvlJc w:val="left"/>
+      <w:pPr>
+        <w:ind w:left="1440" w:hanging="360"/>
+      </w:pPr>
+    </w:lvl>
+    <w:lvl w:ilvl="2" w:tplc="0409001B" w:tentative="1">
+      <w:start w:val="1"/>
+      <w:numFmt w:val="lowerRoman"/>
+      <w:lvlText w:val="%3."/>
+      <w:lvlJc w:val="right"/>
+      <w:pPr>
+        <w:ind w:left="2160" w:hanging="180"/>
+      </w:pPr>
+    </w:lvl>
+    <w:lvl w:ilvl="3" w:tplc="0409000F" w:tentative="1">
+      <w:start w:val="1"/>
+      <w:numFmt w:val="decimal"/>
+      <w:lvlText w:val="%4."/>
+      <w:lvlJc w:val="left"/>
+      <w:pPr>
+        <w:ind w:left="2880" w:hanging="360"/>
+      </w:pPr>
+    </w:lvl>
+    <w:lvl w:ilvl="4" w:tplc="04090019" w:tentative="1">
+      <w:start w:val="1"/>
+      <w:numFmt w:val="lowerLetter"/>
+      <w:lvlText w:val="%5."/>
+      <w:lvlJc w:val="left"/>
+      <w:pPr>
+        <w:ind w:left="3600" w:hanging="360"/>
+      </w:pPr>
+    </w:lvl>
+    <w:lvl w:ilvl="5" w:tplc="0409001B" w:tentative="1">
+      <w:start w:val="1"/>
+      <w:numFmt w:val="lowerRoman"/>
+      <w:lvlText w:val="%6."/>
+      <w:lvlJc w:val="right"/>
+      <w:pPr>
+        <w:ind w:left="4320" w:hanging="180"/>
+      </w:pPr>
+    </w:lvl>
+    <w:lvl w:ilvl="6" w:tplc="0409000F" w:tentative="1">
+      <w:start w:val="1"/>
+      <w:numFmt w:val="decimal"/>
+      <w:lvlText w:val="%7."/>
+      <w:lvlJc w:val="left"/>
+      <w:pPr>
+        <w:ind w:left="5040" w:hanging="360"/>
+      </w:pPr>
+    </w:lvl>
+    <w:lvl w:ilvl="7" w:tplc="04090019" w:tentative="1">
+      <w:start w:val="1"/>
+      <w:numFmt w:val="lowerLetter"/>
+      <w:lvlText w:val="%8."/>
+      <w:lvlJc w:val="left"/>
+      <w:pPr>
+        <w:ind w:left="5760" w:hanging="360"/>
+      </w:pPr>
+    </w:lvl>
+    <w:lvl w:ilvl="8" w:tplc="0409001B" w:tentative="1">
+      <w:start w:val="1"/>
+      <w:numFmt w:val="lowerRoman"/>
+      <w:lvlText w:val="%9."/>
+      <w:lvlJc w:val="right"/>
+      <w:pPr>
+        <w:ind w:left="6480" w:hanging="180"/>
+      </w:pPr>
+    </w:lvl>
+  </w:abstractNum>
+  <w:abstractNum w:abstractNumId="13" w15:restartNumberingAfterBreak="0">
     <w:nsid w:val="51FD0B0F"/>
     <w:multiLevelType w:val="hybridMultilevel"/>
     <w:tmpl w:val="D1401386"/>
@@ -10003,7 +10592,7 @@
       </w:rPr>
     </w:lvl>
   </w:abstractNum>
-  <w:abstractNum w:abstractNumId="11" w15:restartNumberingAfterBreak="0">
+  <w:abstractNum w:abstractNumId="14" w15:restartNumberingAfterBreak="0">
     <w:nsid w:val="5B9C44D7"/>
     <w:multiLevelType w:val="hybridMultilevel"/>
     <w:tmpl w:val="D63A0C2E"/>
@@ -10092,7 +10681,7 @@
       </w:pPr>
     </w:lvl>
   </w:abstractNum>
-  <w:abstractNum w:abstractNumId="12" w15:restartNumberingAfterBreak="0">
+  <w:abstractNum w:abstractNumId="15" w15:restartNumberingAfterBreak="0">
     <w:nsid w:val="5F2F60EF"/>
     <w:multiLevelType w:val="hybridMultilevel"/>
     <w:tmpl w:val="030EA1F0"/>
@@ -10205,7 +10794,7 @@
       </w:rPr>
     </w:lvl>
   </w:abstractNum>
-  <w:abstractNum w:abstractNumId="13" w15:restartNumberingAfterBreak="0">
+  <w:abstractNum w:abstractNumId="16" w15:restartNumberingAfterBreak="0">
     <w:nsid w:val="60AE5179"/>
     <w:multiLevelType w:val="hybridMultilevel"/>
     <w:tmpl w:val="904E98B8"/>
@@ -10318,7 +10907,7 @@
       </w:rPr>
     </w:lvl>
   </w:abstractNum>
-  <w:abstractNum w:abstractNumId="14" w15:restartNumberingAfterBreak="0">
+  <w:abstractNum w:abstractNumId="17" w15:restartNumberingAfterBreak="0">
     <w:nsid w:val="6AF878D8"/>
     <w:multiLevelType w:val="hybridMultilevel"/>
     <w:tmpl w:val="DC4C0076"/>
@@ -10407,7 +10996,7 @@
       </w:pPr>
     </w:lvl>
   </w:abstractNum>
-  <w:abstractNum w:abstractNumId="15" w15:restartNumberingAfterBreak="0">
+  <w:abstractNum w:abstractNumId="18" w15:restartNumberingAfterBreak="0">
     <w:nsid w:val="7954658B"/>
     <w:multiLevelType w:val="hybridMultilevel"/>
     <w:tmpl w:val="ACBE739E"/>
@@ -10520,7 +11109,7 @@
       </w:rPr>
     </w:lvl>
   </w:abstractNum>
-  <w:abstractNum w:abstractNumId="16" w15:restartNumberingAfterBreak="0">
+  <w:abstractNum w:abstractNumId="19" w15:restartNumberingAfterBreak="0">
     <w:nsid w:val="7DDF32CC"/>
     <w:multiLevelType w:val="hybridMultilevel"/>
     <w:tmpl w:val="14A45E6E"/>
@@ -10634,40 +11223,40 @@
     </w:lvl>
   </w:abstractNum>
   <w:num w:numId="1">
-    <w:abstractNumId w:val="9"/>
+    <w:abstractNumId w:val="11"/>
   </w:num>
   <w:num w:numId="2">
     <w:abstractNumId w:val="2"/>
   </w:num>
   <w:num w:numId="3">
-    <w:abstractNumId w:val="13"/>
+    <w:abstractNumId w:val="16"/>
   </w:num>
   <w:num w:numId="4">
-    <w:abstractNumId w:val="6"/>
+    <w:abstractNumId w:val="7"/>
   </w:num>
   <w:num w:numId="5">
     <w:abstractNumId w:val="3"/>
   </w:num>
   <w:num w:numId="6">
-    <w:abstractNumId w:val="11"/>
+    <w:abstractNumId w:val="14"/>
   </w:num>
   <w:num w:numId="7">
     <w:abstractNumId w:val="4"/>
   </w:num>
   <w:num w:numId="8">
-    <w:abstractNumId w:val="12"/>
+    <w:abstractNumId w:val="15"/>
   </w:num>
   <w:num w:numId="9">
-    <w:abstractNumId w:val="15"/>
+    <w:abstractNumId w:val="18"/>
   </w:num>
   <w:num w:numId="10">
-    <w:abstractNumId w:val="16"/>
+    <w:abstractNumId w:val="19"/>
   </w:num>
   <w:num w:numId="11">
     <w:abstractNumId w:val="1"/>
   </w:num>
   <w:num w:numId="12">
-    <w:abstractNumId w:val="7"/>
+    <w:abstractNumId w:val="8"/>
   </w:num>
   <w:num w:numId="13">
     <w:abstractNumId w:val="5"/>
@@ -10676,13 +11265,22 @@
     <w:abstractNumId w:val="0"/>
   </w:num>
   <w:num w:numId="15">
-    <w:abstractNumId w:val="8"/>
+    <w:abstractNumId w:val="10"/>
   </w:num>
   <w:num w:numId="16">
-    <w:abstractNumId w:val="10"/>
+    <w:abstractNumId w:val="13"/>
   </w:num>
   <w:num w:numId="17">
-    <w:abstractNumId w:val="14"/>
+    <w:abstractNumId w:val="17"/>
+  </w:num>
+  <w:num w:numId="18">
+    <w:abstractNumId w:val="6"/>
+  </w:num>
+  <w:num w:numId="19">
+    <w:abstractNumId w:val="9"/>
+  </w:num>
+  <w:num w:numId="20">
+    <w:abstractNumId w:val="12"/>
   </w:num>
 </w:numbering>
 </file>
@@ -11890,7 +12488,7 @@
 </file>
 
 <file path=customXml/itemProps1.xml><?xml version="1.0" encoding="utf-8"?>
-<ds:datastoreItem xmlns:ds="http://schemas.openxmlformats.org/officeDocument/2006/customXml" ds:itemID="{F6A40E00-733C-4247-BA46-D6DFC855E7A6}">
+<ds:datastoreItem xmlns:ds="http://schemas.openxmlformats.org/officeDocument/2006/customXml" ds:itemID="{29A44EC6-6707-4403-BFA6-10E79DC9C158}">
   <ds:schemaRefs>
     <ds:schemaRef ds:uri="http://schemas.openxmlformats.org/officeDocument/2006/bibliography"/>
   </ds:schemaRefs>

</xml_diff>